<commit_message>
added lauren's updated report to deliverable folder
</commit_message>
<xml_diff>
--- a/t_bahng_m_kruse_l_lawless_a_manso_final_report.docx
+++ b/t_bahng_m_kruse_l_lawless_a_manso_final_report.docx
@@ -1,1350 +1,11 @@
 
 <file path=word/document.xml><?xml version="1.0" encoding="utf-8"?>
-<w:document xmlns:wpc="http://schemas.microsoft.com/office/word/2010/wordprocessingCanvas" xmlns:cx="http://schemas.microsoft.com/office/drawing/2014/chartex" xmlns:cx1="http://schemas.microsoft.com/office/drawing/2015/9/8/chartex" xmlns:cx2="http://schemas.microsoft.com/office/drawing/2015/10/21/chartex" xmlns:cx3="http://schemas.microsoft.com/office/drawing/2016/5/9/chartex" xmlns:cx4="http://schemas.microsoft.com/office/drawing/2016/5/10/chartex" xmlns:cx5="http://schemas.microsoft.com/office/drawing/2016/5/11/chartex" xmlns:cx6="http://schemas.microsoft.com/office/drawing/2016/5/12/chartex" xmlns:cx7="http://schemas.microsoft.com/office/drawing/2016/5/13/chartex" xmlns:cx8="http://schemas.microsoft.com/office/drawing/2016/5/14/chartex" xmlns:mc="http://schemas.openxmlformats.org/markup-compatibility/2006" xmlns:aink="http://schemas.microsoft.com/office/drawing/2016/ink" xmlns:am3d="http://schemas.microsoft.com/office/drawing/2017/model3d" xmlns:o="urn:schemas-microsoft-com:office:office" xmlns:r="http://schemas.openxmlformats.org/officeDocument/2006/relationships" xmlns:m="http://schemas.openxmlformats.org/officeDocument/2006/math" xmlns:v="urn:schemas-microsoft-com:vml" xmlns:wp14="http://schemas.microsoft.com/office/word/2010/wordprocessingDrawing" xmlns:wp="http://schemas.openxmlformats.org/drawingml/2006/wordprocessingDrawing" xmlns:w10="urn:schemas-microsoft-com:office:word" xmlns:w="http://schemas.openxmlformats.org/wordprocessingml/2006/main" xmlns:w14="http://schemas.microsoft.com/office/word/2010/wordml" xmlns:w15="http://schemas.microsoft.com/office/word/2012/wordml" xmlns:w16cex="http://schemas.microsoft.com/office/word/2018/wordml/cex" xmlns:w16cid="http://schemas.microsoft.com/office/word/2016/wordml/cid" xmlns:w16="http://schemas.microsoft.com/office/word/2018/wordml" xmlns:w16se="http://schemas.microsoft.com/office/word/2015/wordml/symex" xmlns:wpg="http://schemas.microsoft.com/office/word/2010/wordprocessingGroup" xmlns:wpi="http://schemas.microsoft.com/office/word/2010/wordprocessingInk" xmlns:wne="http://schemas.microsoft.com/office/word/2006/wordml" xmlns:wps="http://schemas.microsoft.com/office/word/2010/wordprocessingShape" mc:Ignorable="w14 w15 w16se w16cid w16 w16cex wp14">
+<w:document xmlns:wpc="http://schemas.microsoft.com/office/word/2010/wordprocessingCanvas" xmlns:mc="http://schemas.openxmlformats.org/markup-compatibility/2006" xmlns:o="urn:schemas-microsoft-com:office:office" xmlns:r="http://schemas.openxmlformats.org/officeDocument/2006/relationships" xmlns:m="http://schemas.openxmlformats.org/officeDocument/2006/math" xmlns:v="urn:schemas-microsoft-com:vml" xmlns:wp14="http://schemas.microsoft.com/office/word/2010/wordprocessingDrawing" xmlns:wp="http://schemas.openxmlformats.org/drawingml/2006/wordprocessingDrawing" xmlns:w10="urn:schemas-microsoft-com:office:word" xmlns:w="http://schemas.openxmlformats.org/wordprocessingml/2006/main" xmlns:w14="http://schemas.microsoft.com/office/word/2010/wordml" xmlns:w15="http://schemas.microsoft.com/office/word/2012/wordml" xmlns:wpg="http://schemas.microsoft.com/office/word/2010/wordprocessingGroup" xmlns:wpi="http://schemas.microsoft.com/office/word/2010/wordprocessingInk" xmlns:wne="http://schemas.microsoft.com/office/word/2006/wordml" xmlns:wps="http://schemas.microsoft.com/office/word/2010/wordprocessingShape" mc:Ignorable="w14 w15 wp14">
   <w:body>
     <w:p>
       <w:pPr>
         <w:pStyle w:val="BodyText"/>
       </w:pPr>
-      <w:r>
-        <w:rPr>
-          <w:noProof/>
-        </w:rPr>
-        <mc:AlternateContent>
-          <mc:Choice Requires="wps">
-            <w:drawing>
-              <wp:anchor distT="0" distB="0" distL="114300" distR="114300" simplePos="0" relativeHeight="251665408" behindDoc="0" locked="0" layoutInCell="1" allowOverlap="1" wp14:anchorId="33090B45" wp14:editId="7D02123B">
-                <wp:simplePos x="0" y="0"/>
-                <wp:positionH relativeFrom="column">
-                  <wp:posOffset>389890</wp:posOffset>
-                </wp:positionH>
-                <wp:positionV relativeFrom="paragraph">
-                  <wp:posOffset>730348</wp:posOffset>
-                </wp:positionV>
-                <wp:extent cx="1368" cy="2096086"/>
-                <wp:effectExtent l="12700" t="0" r="24130" b="12700"/>
-                <wp:wrapNone/>
-                <wp:docPr id="67" name="Straight Connector 67"/>
-                <wp:cNvGraphicFramePr/>
-                <a:graphic xmlns:a="http://schemas.openxmlformats.org/drawingml/2006/main">
-                  <a:graphicData uri="http://schemas.microsoft.com/office/word/2010/wordprocessingShape">
-                    <wps:wsp>
-                      <wps:cNvCnPr/>
-                      <wps:spPr>
-                        <a:xfrm>
-                          <a:off x="0" y="0"/>
-                          <a:ext cx="1368" cy="2096086"/>
-                        </a:xfrm>
-                        <a:prstGeom prst="line">
-                          <a:avLst/>
-                        </a:prstGeom>
-                        <a:ln w="28575">
-                          <a:solidFill>
-                            <a:schemeClr val="bg1"/>
-                          </a:solidFill>
-                        </a:ln>
-                      </wps:spPr>
-                      <wps:style>
-                        <a:lnRef idx="1">
-                          <a:schemeClr val="accent6"/>
-                        </a:lnRef>
-                        <a:fillRef idx="0">
-                          <a:schemeClr val="accent6"/>
-                        </a:fillRef>
-                        <a:effectRef idx="0">
-                          <a:schemeClr val="accent6"/>
-                        </a:effectRef>
-                        <a:fontRef idx="minor">
-                          <a:schemeClr val="tx1"/>
-                        </a:fontRef>
-                      </wps:style>
-                      <wps:bodyPr/>
-                    </wps:wsp>
-                  </a:graphicData>
-                </a:graphic>
-                <wp14:sizeRelH relativeFrom="margin">
-                  <wp14:pctWidth>0</wp14:pctWidth>
-                </wp14:sizeRelH>
-                <wp14:sizeRelV relativeFrom="margin">
-                  <wp14:pctHeight>0</wp14:pctHeight>
-                </wp14:sizeRelV>
-              </wp:anchor>
-            </w:drawing>
-          </mc:Choice>
-          <mc:Fallback>
-            <w:pict>
-              <v:line w14:anchorId="7939FDEF" id="Straight Connector 67" o:spid="_x0000_s1026" style="position:absolute;z-index:251665408;visibility:visible;mso-wrap-style:square;mso-width-percent:0;mso-height-percent:0;mso-wrap-distance-left:9pt;mso-wrap-distance-top:0;mso-wrap-distance-right:9pt;mso-wrap-distance-bottom:0;mso-position-horizontal:absolute;mso-position-horizontal-relative:text;mso-position-vertical:absolute;mso-position-vertical-relative:text;mso-width-percent:0;mso-height-percent:0;mso-width-relative:margin;mso-height-relative:margin" from="30.7pt,57.5pt" to="30.8pt,222.55pt" o:gfxdata="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" strokecolor="white [3212]" strokeweight="2.25pt"/>
-            </w:pict>
-          </mc:Fallback>
-        </mc:AlternateContent>
-      </w:r>
-      <w:r>
-        <w:rPr>
-          <w:noProof/>
-        </w:rPr>
-        <mc:AlternateContent>
-          <mc:Choice Requires="wps">
-            <w:drawing>
-              <wp:anchor distT="0" distB="0" distL="114300" distR="114300" simplePos="0" relativeHeight="251659264" behindDoc="0" locked="0" layoutInCell="1" allowOverlap="1">
-                <wp:simplePos x="0" y="0"/>
-                <wp:positionH relativeFrom="margin">
-                  <wp:posOffset>-464918</wp:posOffset>
-                </wp:positionH>
-                <wp:positionV relativeFrom="margin">
-                  <wp:posOffset>-464185</wp:posOffset>
-                </wp:positionV>
-                <wp:extent cx="6858000" cy="9144000"/>
-                <wp:effectExtent l="0" t="0" r="0" b="0"/>
-                <wp:wrapSquare wrapText="bothSides"/>
-                <wp:docPr id="63" name="Text Box 63"/>
-                <wp:cNvGraphicFramePr/>
-                <a:graphic xmlns:a="http://schemas.openxmlformats.org/drawingml/2006/main">
-                  <a:graphicData uri="http://schemas.microsoft.com/office/word/2010/wordprocessingShape">
-                    <wps:wsp>
-                      <wps:cNvSpPr txBox="1"/>
-                      <wps:spPr>
-                        <a:xfrm>
-                          <a:off x="0" y="0"/>
-                          <a:ext cx="6858000" cy="9144000"/>
-                        </a:xfrm>
-                        <a:prstGeom prst="rect">
-                          <a:avLst/>
-                        </a:prstGeom>
-                        <a:solidFill>
-                          <a:schemeClr val="tx1">
-                            <a:lumMod val="85000"/>
-                            <a:lumOff val="15000"/>
-                          </a:schemeClr>
-                        </a:solidFill>
-                        <a:ln w="6350">
-                          <a:noFill/>
-                        </a:ln>
-                      </wps:spPr>
-                      <wps:txbx>
-                        <w:txbxContent>
-                          <w:p>
-                            <w:pPr>
-                              <w:pStyle w:val="Title"/>
-                              <w:ind w:left="1440"/>
-                              <w:jc w:val="left"/>
-                              <w:rPr>
-                                <w:rFonts w:ascii="Gill Sans MT" w:hAnsi="Gill Sans MT"/>
-                                <w:b w:val="0"/>
-                                <w:bCs w:val="0"/>
-                                <w:color w:val="FFFFFF" w:themeColor="background1"/>
-                                <w:sz w:val="72"/>
-                                <w:szCs w:val="72"/>
-                              </w:rPr>
-                            </w:pPr>
-                          </w:p>
-                          <w:p>
-                            <w:pPr>
-                              <w:pStyle w:val="Title"/>
-                              <w:ind w:left="1440"/>
-                              <w:jc w:val="left"/>
-                              <w:rPr>
-                                <w:rFonts w:ascii="Gill Sans MT" w:hAnsi="Gill Sans MT"/>
-                                <w:b w:val="0"/>
-                                <w:bCs w:val="0"/>
-                                <w:color w:val="FFFFFF" w:themeColor="background1"/>
-                                <w:sz w:val="144"/>
-                                <w:szCs w:val="144"/>
-                              </w:rPr>
-                            </w:pPr>
-                            <w:r>
-                              <w:rPr>
-                                <w:rFonts w:ascii="Gill Sans MT" w:hAnsi="Gill Sans MT"/>
-                                <w:b w:val="0"/>
-                                <w:bCs w:val="0"/>
-                                <w:color w:val="FFFFFF" w:themeColor="background1"/>
-                                <w:sz w:val="144"/>
-                                <w:szCs w:val="144"/>
-                              </w:rPr>
-                              <w:t>WHOSE HATS?</w:t>
-                            </w:r>
-                          </w:p>
-                          <w:p>
-                            <w:pPr>
-                              <w:pStyle w:val="BodyText"/>
-                              <w:ind w:left="720"/>
-                              <w:rPr>
-                                <w:rFonts w:ascii="Gill Sans Light" w:hAnsi="Gill Sans Light" w:cs="Gill Sans Light" w:hint="cs"/>
-                                <w:i/>
-                                <w:iCs/>
-                                <w:color w:val="FFFFFF" w:themeColor="background1"/>
-                                <w:sz w:val="44"/>
-                                <w:szCs w:val="44"/>
-                              </w:rPr>
-                            </w:pPr>
-                            <w:r>
-                              <w:rPr>
-                                <w:rFonts w:ascii="Gill Sans Light" w:hAnsi="Gill Sans Light" w:cs="Gill Sans Light" w:hint="cs"/>
-                                <w:i/>
-                                <w:iCs/>
-                                <w:color w:val="FFFFFF" w:themeColor="background1"/>
-                                <w:sz w:val="44"/>
-                                <w:szCs w:val="44"/>
-                              </w:rPr>
-                              <w:t>Predicting the launch of 2020 Presidential campaigns</w:t>
-                            </w:r>
-                          </w:p>
-                          <w:p>
-                            <w:pPr>
-                              <w:pStyle w:val="BodyText"/>
-                              <w:rPr>
-                                <w:color w:val="FFFFFF" w:themeColor="background1"/>
-                              </w:rPr>
-                            </w:pPr>
-                            <w:r>
-                              <w:rPr>
-                                <w:color w:val="FFFFFF" w:themeColor="background1"/>
-                              </w:rPr>
-                              <w:br w:type="page"/>
-                            </w:r>
-                          </w:p>
-                          <w:p/>
-                        </w:txbxContent>
-                      </wps:txbx>
-                      <wps:bodyPr rot="0" spcFirstLastPara="0" vertOverflow="overflow" horzOverflow="overflow" vert="horz" wrap="square" lIns="91440" tIns="45720" rIns="91440" bIns="45720" numCol="1" spcCol="0" rtlCol="0" fromWordArt="0" anchor="t" anchorCtr="0" forceAA="0" compatLnSpc="1">
-                        <a:prstTxWarp prst="textNoShape">
-                          <a:avLst/>
-                        </a:prstTxWarp>
-                        <a:noAutofit/>
-                      </wps:bodyPr>
-                    </wps:wsp>
-                  </a:graphicData>
-                </a:graphic>
-                <wp14:sizeRelH relativeFrom="margin">
-                  <wp14:pctWidth>0</wp14:pctWidth>
-                </wp14:sizeRelH>
-                <wp14:sizeRelV relativeFrom="margin">
-                  <wp14:pctHeight>0</wp14:pctHeight>
-                </wp14:sizeRelV>
-              </wp:anchor>
-            </w:drawing>
-          </mc:Choice>
-          <mc:Fallback>
-            <w:pict>
-              <v:shapetype id="_x0000_t202" coordsize="21600,21600" o:spt="202" path="m,l,21600r21600,l21600,xe">
-                <v:stroke joinstyle="miter"/>
-                <v:path gradientshapeok="t" o:connecttype="rect"/>
-              </v:shapetype>
-              <v:shape id="Text Box 63" o:spid="_x0000_s1026" type="#_x0000_t202" style="position:absolute;margin-left:-36.6pt;margin-top:-36.55pt;width:540pt;height:10in;z-index:251659264;visibility:visible;mso-wrap-style:square;mso-width-percent:0;mso-height-percent:0;mso-wrap-distance-left:9pt;mso-wrap-distance-top:0;mso-wrap-distance-right:9pt;mso-wrap-distance-bottom:0;mso-position-horizontal:absolute;mso-position-horizontal-relative:margin;mso-position-vertical:absolute;mso-position-vertical-relative:margin;mso-width-percent:0;mso-height-percent:0;mso-width-relative:margin;mso-height-relative:margin;v-text-anchor:top" o:gfxdata="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" fillcolor="#272727 [2749]" stroked="f" strokeweight=".5pt">
-                <v:textbox>
-                  <w:txbxContent>
-                    <w:p>
-                      <w:pPr>
-                        <w:pStyle w:val="Title"/>
-                        <w:ind w:left="1440"/>
-                        <w:jc w:val="left"/>
-                        <w:rPr>
-                          <w:rFonts w:ascii="Gill Sans MT" w:hAnsi="Gill Sans MT"/>
-                          <w:b w:val="0"/>
-                          <w:bCs w:val="0"/>
-                          <w:color w:val="FFFFFF" w:themeColor="background1"/>
-                          <w:sz w:val="72"/>
-                          <w:szCs w:val="72"/>
-                        </w:rPr>
-                      </w:pPr>
-                    </w:p>
-                    <w:p>
-                      <w:pPr>
-                        <w:pStyle w:val="Title"/>
-                        <w:ind w:left="1440"/>
-                        <w:jc w:val="left"/>
-                        <w:rPr>
-                          <w:rFonts w:ascii="Gill Sans MT" w:hAnsi="Gill Sans MT"/>
-                          <w:b w:val="0"/>
-                          <w:bCs w:val="0"/>
-                          <w:color w:val="FFFFFF" w:themeColor="background1"/>
-                          <w:sz w:val="144"/>
-                          <w:szCs w:val="144"/>
-                        </w:rPr>
-                      </w:pPr>
-                      <w:r>
-                        <w:rPr>
-                          <w:rFonts w:ascii="Gill Sans MT" w:hAnsi="Gill Sans MT"/>
-                          <w:b w:val="0"/>
-                          <w:bCs w:val="0"/>
-                          <w:color w:val="FFFFFF" w:themeColor="background1"/>
-                          <w:sz w:val="144"/>
-                          <w:szCs w:val="144"/>
-                        </w:rPr>
-                        <w:t>WHOSE HATS?</w:t>
-                      </w:r>
-                    </w:p>
-                    <w:p>
-                      <w:pPr>
-                        <w:pStyle w:val="BodyText"/>
-                        <w:ind w:left="720"/>
-                        <w:rPr>
-                          <w:rFonts w:ascii="Gill Sans Light" w:hAnsi="Gill Sans Light" w:cs="Gill Sans Light" w:hint="cs"/>
-                          <w:i/>
-                          <w:iCs/>
-                          <w:color w:val="FFFFFF" w:themeColor="background1"/>
-                          <w:sz w:val="44"/>
-                          <w:szCs w:val="44"/>
-                        </w:rPr>
-                      </w:pPr>
-                      <w:r>
-                        <w:rPr>
-                          <w:rFonts w:ascii="Gill Sans Light" w:hAnsi="Gill Sans Light" w:cs="Gill Sans Light" w:hint="cs"/>
-                          <w:i/>
-                          <w:iCs/>
-                          <w:color w:val="FFFFFF" w:themeColor="background1"/>
-                          <w:sz w:val="44"/>
-                          <w:szCs w:val="44"/>
-                        </w:rPr>
-                        <w:t>Predicting the launch of 2020 Presidential campaigns</w:t>
-                      </w:r>
-                    </w:p>
-                    <w:p>
-                      <w:pPr>
-                        <w:pStyle w:val="BodyText"/>
-                        <w:rPr>
-                          <w:color w:val="FFFFFF" w:themeColor="background1"/>
-                        </w:rPr>
-                      </w:pPr>
-                      <w:r>
-                        <w:rPr>
-                          <w:color w:val="FFFFFF" w:themeColor="background1"/>
-                        </w:rPr>
-                        <w:br w:type="page"/>
-                      </w:r>
-                    </w:p>
-                    <w:p/>
-                  </w:txbxContent>
-                </v:textbox>
-                <w10:wrap type="square" anchorx="margin" anchory="margin"/>
-              </v:shape>
-            </w:pict>
-          </mc:Fallback>
-        </mc:AlternateContent>
-      </w:r>
-      <w:r>
-        <w:rPr>
-          <w:noProof/>
-        </w:rPr>
-        <mc:AlternateContent>
-          <mc:Choice Requires="wps">
-            <w:drawing>
-              <wp:anchor distT="0" distB="0" distL="114300" distR="114300" simplePos="0" relativeHeight="251663360" behindDoc="0" locked="0" layoutInCell="1" allowOverlap="1">
-                <wp:simplePos x="0" y="0"/>
-                <wp:positionH relativeFrom="column">
-                  <wp:posOffset>2971165</wp:posOffset>
-                </wp:positionH>
-                <wp:positionV relativeFrom="paragraph">
-                  <wp:posOffset>7130952</wp:posOffset>
-                </wp:positionV>
-                <wp:extent cx="4885" cy="914400"/>
-                <wp:effectExtent l="12700" t="12700" r="20955" b="12700"/>
-                <wp:wrapNone/>
-                <wp:docPr id="66" name="Straight Connector 66"/>
-                <wp:cNvGraphicFramePr/>
-                <a:graphic xmlns:a="http://schemas.openxmlformats.org/drawingml/2006/main">
-                  <a:graphicData uri="http://schemas.microsoft.com/office/word/2010/wordprocessingShape">
-                    <wps:wsp>
-                      <wps:cNvCnPr/>
-                      <wps:spPr>
-                        <a:xfrm>
-                          <a:off x="0" y="0"/>
-                          <a:ext cx="4885" cy="914400"/>
-                        </a:xfrm>
-                        <a:prstGeom prst="line">
-                          <a:avLst/>
-                        </a:prstGeom>
-                        <a:ln w="28575">
-                          <a:solidFill>
-                            <a:schemeClr val="bg1"/>
-                          </a:solidFill>
-                        </a:ln>
-                      </wps:spPr>
-                      <wps:style>
-                        <a:lnRef idx="1">
-                          <a:schemeClr val="accent6"/>
-                        </a:lnRef>
-                        <a:fillRef idx="0">
-                          <a:schemeClr val="accent6"/>
-                        </a:fillRef>
-                        <a:effectRef idx="0">
-                          <a:schemeClr val="accent6"/>
-                        </a:effectRef>
-                        <a:fontRef idx="minor">
-                          <a:schemeClr val="tx1"/>
-                        </a:fontRef>
-                      </wps:style>
-                      <wps:bodyPr/>
-                    </wps:wsp>
-                  </a:graphicData>
-                </a:graphic>
-                <wp14:sizeRelV relativeFrom="margin">
-                  <wp14:pctHeight>0</wp14:pctHeight>
-                </wp14:sizeRelV>
-              </wp:anchor>
-            </w:drawing>
-          </mc:Choice>
-          <mc:Fallback>
-            <w:pict>
-              <v:line w14:anchorId="7735B158" id="Straight Connector 66" o:spid="_x0000_s1026" style="position:absolute;z-index:251663360;visibility:visible;mso-wrap-style:square;mso-height-percent:0;mso-wrap-distance-left:9pt;mso-wrap-distance-top:0;mso-wrap-distance-right:9pt;mso-wrap-distance-bottom:0;mso-position-horizontal:absolute;mso-position-horizontal-relative:text;mso-position-vertical:absolute;mso-position-vertical-relative:text;mso-height-percent:0;mso-height-relative:margin" from="233.95pt,561.5pt" to="234.35pt,633.5pt" o:gfxdata="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" strokecolor="white [3212]" strokeweight="2.25pt"/>
-            </w:pict>
-          </mc:Fallback>
-        </mc:AlternateContent>
-      </w:r>
-      <w:r>
-        <w:rPr>
-          <w:noProof/>
-        </w:rPr>
-        <mc:AlternateContent>
-          <mc:Choice Requires="wps">
-            <w:drawing>
-              <wp:anchor distT="0" distB="0" distL="114300" distR="114300" simplePos="0" relativeHeight="251660288" behindDoc="0" locked="0" layoutInCell="1" allowOverlap="1">
-                <wp:simplePos x="0" y="0"/>
-                <wp:positionH relativeFrom="column">
-                  <wp:posOffset>0</wp:posOffset>
-                </wp:positionH>
-                <wp:positionV relativeFrom="paragraph">
-                  <wp:posOffset>7136130</wp:posOffset>
-                </wp:positionV>
-                <wp:extent cx="2971800" cy="815340"/>
-                <wp:effectExtent l="0" t="0" r="0" b="0"/>
-                <wp:wrapNone/>
-                <wp:docPr id="64" name="Text Box 64"/>
-                <wp:cNvGraphicFramePr/>
-                <a:graphic xmlns:a="http://schemas.openxmlformats.org/drawingml/2006/main">
-                  <a:graphicData uri="http://schemas.microsoft.com/office/word/2010/wordprocessingShape">
-                    <wps:wsp>
-                      <wps:cNvSpPr txBox="1"/>
-                      <wps:spPr>
-                        <a:xfrm>
-                          <a:off x="0" y="0"/>
-                          <a:ext cx="2971800" cy="815340"/>
-                        </a:xfrm>
-                        <a:prstGeom prst="rect">
-                          <a:avLst/>
-                        </a:prstGeom>
-                        <a:noFill/>
-                        <a:ln w="6350">
-                          <a:noFill/>
-                        </a:ln>
-                      </wps:spPr>
-                      <wps:txbx>
-                        <w:txbxContent>
-                          <w:p>
-                            <w:pPr>
-                              <w:pStyle w:val="Author"/>
-                              <w:jc w:val="right"/>
-                              <w:rPr>
-                                <w:rFonts w:ascii="Gill Sans MT" w:hAnsi="Gill Sans MT"/>
-                                <w:color w:val="FFFFFF" w:themeColor="background1"/>
-                              </w:rPr>
-                            </w:pPr>
-                            <w:r>
-                              <w:rPr>
-                                <w:rFonts w:ascii="Gill Sans MT" w:hAnsi="Gill Sans MT"/>
-                                <w:color w:val="FFFFFF" w:themeColor="background1"/>
-                              </w:rPr>
-                              <w:t xml:space="preserve">Thomas </w:t>
-                            </w:r>
-                            <w:proofErr w:type="spellStart"/>
-                            <w:r>
-                              <w:rPr>
-                                <w:rFonts w:ascii="Gill Sans MT" w:hAnsi="Gill Sans MT"/>
-                                <w:color w:val="FFFFFF" w:themeColor="background1"/>
-                              </w:rPr>
-                              <w:t>Bahng</w:t>
-                            </w:r>
-                            <w:proofErr w:type="spellEnd"/>
-                            <w:r>
-                              <w:rPr>
-                                <w:rFonts w:ascii="Gill Sans MT" w:hAnsi="Gill Sans MT"/>
-                                <w:color w:val="FFFFFF" w:themeColor="background1"/>
-                              </w:rPr>
-                              <w:br/>
-                            </w:r>
-                            <w:r>
-                              <w:rPr>
-                                <w:rFonts w:ascii="Gill Sans MT" w:hAnsi="Gill Sans MT"/>
-                                <w:color w:val="FFFFFF" w:themeColor="background1"/>
-                              </w:rPr>
-                              <w:t>Matthew Kruse</w:t>
-                            </w:r>
-                            <w:r>
-                              <w:rPr>
-                                <w:rFonts w:ascii="Gill Sans MT" w:hAnsi="Gill Sans MT"/>
-                                <w:color w:val="FFFFFF" w:themeColor="background1"/>
-                              </w:rPr>
-                              <w:br/>
-                            </w:r>
-                            <w:r>
-                              <w:rPr>
-                                <w:rFonts w:ascii="Gill Sans MT" w:hAnsi="Gill Sans MT"/>
-                                <w:color w:val="FFFFFF" w:themeColor="background1"/>
-                              </w:rPr>
-                              <w:t>Lauren Lawless</w:t>
-                            </w:r>
-                            <w:r>
-                              <w:rPr>
-                                <w:rFonts w:ascii="Gill Sans MT" w:hAnsi="Gill Sans MT"/>
-                                <w:color w:val="FFFFFF" w:themeColor="background1"/>
-                              </w:rPr>
-                              <w:br/>
-                            </w:r>
-                            <w:r>
-                              <w:rPr>
-                                <w:rFonts w:ascii="Gill Sans MT" w:hAnsi="Gill Sans MT"/>
-                                <w:color w:val="FFFFFF" w:themeColor="background1"/>
-                              </w:rPr>
-                              <w:t xml:space="preserve">Alex </w:t>
-                            </w:r>
-                            <w:proofErr w:type="spellStart"/>
-                            <w:r>
-                              <w:rPr>
-                                <w:rFonts w:ascii="Gill Sans MT" w:hAnsi="Gill Sans MT"/>
-                                <w:color w:val="FFFFFF" w:themeColor="background1"/>
-                              </w:rPr>
-                              <w:t>Manso</w:t>
-                            </w:r>
-                            <w:proofErr w:type="spellEnd"/>
-                          </w:p>
-                          <w:p>
-                            <w:pPr>
-                              <w:pStyle w:val="Author"/>
-                              <w:jc w:val="left"/>
-                              <w:rPr>
-                                <w:color w:val="FFFFFF" w:themeColor="background1"/>
-                              </w:rPr>
-                            </w:pPr>
-                          </w:p>
-                          <w:p>
-                            <w:pPr>
-                              <w:pStyle w:val="Author"/>
-                              <w:jc w:val="left"/>
-                              <w:rPr>
-                                <w:color w:val="FFFFFF" w:themeColor="background1"/>
-                              </w:rPr>
-                            </w:pPr>
-                          </w:p>
-                          <w:p>
-                            <w:pPr>
-                              <w:pStyle w:val="Author"/>
-                              <w:jc w:val="left"/>
-                              <w:rPr>
-                                <w:color w:val="FFFFFF" w:themeColor="background1"/>
-                              </w:rPr>
-                            </w:pPr>
-                          </w:p>
-                          <w:p>
-                            <w:pPr>
-                              <w:pStyle w:val="Author"/>
-                              <w:jc w:val="left"/>
-                              <w:rPr>
-                                <w:color w:val="FFFFFF" w:themeColor="background1"/>
-                              </w:rPr>
-                            </w:pPr>
-                          </w:p>
-                          <w:p>
-                            <w:pPr>
-                              <w:pStyle w:val="Author"/>
-                              <w:jc w:val="left"/>
-                              <w:rPr>
-                                <w:color w:val="FFFFFF" w:themeColor="background1"/>
-                              </w:rPr>
-                            </w:pPr>
-                          </w:p>
-                          <w:p>
-                            <w:pPr>
-                              <w:pStyle w:val="Author"/>
-                              <w:jc w:val="left"/>
-                              <w:rPr>
-                                <w:color w:val="FFFFFF" w:themeColor="background1"/>
-                              </w:rPr>
-                            </w:pPr>
-                          </w:p>
-                          <w:p>
-                            <w:pPr>
-                              <w:pStyle w:val="Author"/>
-                              <w:jc w:val="left"/>
-                              <w:rPr>
-                                <w:color w:val="FFFFFF" w:themeColor="background1"/>
-                              </w:rPr>
-                            </w:pPr>
-                          </w:p>
-                          <w:p>
-                            <w:pPr>
-                              <w:pStyle w:val="Author"/>
-                              <w:jc w:val="left"/>
-                              <w:rPr>
-                                <w:color w:val="FFFFFF" w:themeColor="background1"/>
-                              </w:rPr>
-                            </w:pPr>
-                          </w:p>
-                          <w:p>
-                            <w:pPr>
-                              <w:pStyle w:val="Author"/>
-                              <w:jc w:val="left"/>
-                              <w:rPr>
-                                <w:color w:val="FFFFFF" w:themeColor="background1"/>
-                              </w:rPr>
-                            </w:pPr>
-                          </w:p>
-                          <w:p>
-                            <w:pPr>
-                              <w:pStyle w:val="Author"/>
-                              <w:jc w:val="left"/>
-                              <w:rPr>
-                                <w:rFonts w:ascii="Gill Sans MT" w:hAnsi="Gill Sans MT"/>
-                                <w:color w:val="FFFFFF" w:themeColor="background1"/>
-                              </w:rPr>
-                            </w:pPr>
-                            <w:r>
-                              <w:rPr>
-                                <w:rFonts w:ascii="Gill Sans MT" w:hAnsi="Gill Sans MT"/>
-                                <w:color w:val="FFFFFF" w:themeColor="background1"/>
-                              </w:rPr>
-                              <w:t xml:space="preserve">Thomas </w:t>
-                            </w:r>
-                            <w:proofErr w:type="spellStart"/>
-                            <w:r>
-                              <w:rPr>
-                                <w:rFonts w:ascii="Gill Sans MT" w:hAnsi="Gill Sans MT"/>
-                                <w:color w:val="FFFFFF" w:themeColor="background1"/>
-                              </w:rPr>
-                              <w:t>Bahng</w:t>
-                            </w:r>
-                            <w:proofErr w:type="spellEnd"/>
-                            <w:r>
-                              <w:rPr>
-                                <w:rFonts w:ascii="Gill Sans MT" w:hAnsi="Gill Sans MT"/>
-                                <w:color w:val="FFFFFF" w:themeColor="background1"/>
-                              </w:rPr>
-                              <w:br/>
-                            </w:r>
-                            <w:r>
-                              <w:rPr>
-                                <w:rFonts w:ascii="Gill Sans MT" w:hAnsi="Gill Sans MT"/>
-                                <w:color w:val="FFFFFF" w:themeColor="background1"/>
-                              </w:rPr>
-                              <w:t>Matthew Kruse</w:t>
-                            </w:r>
-                            <w:r>
-                              <w:rPr>
-                                <w:rFonts w:ascii="Gill Sans MT" w:hAnsi="Gill Sans MT"/>
-                                <w:color w:val="FFFFFF" w:themeColor="background1"/>
-                              </w:rPr>
-                              <w:br/>
-                            </w:r>
-                            <w:r>
-                              <w:rPr>
-                                <w:rFonts w:ascii="Gill Sans MT" w:hAnsi="Gill Sans MT"/>
-                                <w:color w:val="FFFFFF" w:themeColor="background1"/>
-                              </w:rPr>
-                              <w:t xml:space="preserve">Lauren Lawless | Alex </w:t>
-                            </w:r>
-                            <w:proofErr w:type="spellStart"/>
-                            <w:r>
-                              <w:rPr>
-                                <w:rFonts w:ascii="Gill Sans MT" w:hAnsi="Gill Sans MT"/>
-                                <w:color w:val="FFFFFF" w:themeColor="background1"/>
-                              </w:rPr>
-                              <w:t>Manso</w:t>
-                            </w:r>
-                            <w:proofErr w:type="spellEnd"/>
-                          </w:p>
-                          <w:p>
-                            <w:pPr>
-                              <w:pStyle w:val="Date"/>
-                              <w:rPr>
-                                <w:rFonts w:ascii="Gill Sans MT" w:hAnsi="Gill Sans MT"/>
-                                <w:color w:val="FFFFFF" w:themeColor="background1"/>
-                              </w:rPr>
-                            </w:pPr>
-                            <w:r>
-                              <w:rPr>
-                                <w:rFonts w:ascii="Gill Sans MT" w:hAnsi="Gill Sans MT"/>
-                                <w:color w:val="FFFFFF" w:themeColor="background1"/>
-                              </w:rPr>
-                              <w:t xml:space="preserve">04 </w:t>
-                            </w:r>
-                            <w:proofErr w:type="gramStart"/>
-                            <w:r>
-                              <w:rPr>
-                                <w:rFonts w:ascii="Gill Sans MT" w:hAnsi="Gill Sans MT"/>
-                                <w:color w:val="FFFFFF" w:themeColor="background1"/>
-                              </w:rPr>
-                              <w:t>June,</w:t>
-                            </w:r>
-                            <w:proofErr w:type="gramEnd"/>
-                            <w:r>
-                              <w:rPr>
-                                <w:rFonts w:ascii="Gill Sans MT" w:hAnsi="Gill Sans MT"/>
-                                <w:color w:val="FFFFFF" w:themeColor="background1"/>
-                              </w:rPr>
-                              <w:t xml:space="preserve"> 2020</w:t>
-                            </w:r>
-                          </w:p>
-                          <w:p>
-                            <w:pPr>
-                              <w:pStyle w:val="Author"/>
-                              <w:jc w:val="left"/>
-                              <w:rPr>
-                                <w:color w:val="FFFFFF" w:themeColor="background1"/>
-                              </w:rPr>
-                            </w:pPr>
-                          </w:p>
-                          <w:p>
-                            <w:pPr>
-                              <w:pStyle w:val="Author"/>
-                              <w:jc w:val="left"/>
-                              <w:rPr>
-                                <w:color w:val="FFFFFF" w:themeColor="background1"/>
-                              </w:rPr>
-                            </w:pPr>
-                          </w:p>
-                          <w:p>
-                            <w:pPr>
-                              <w:pStyle w:val="Author"/>
-                              <w:jc w:val="left"/>
-                              <w:rPr>
-                                <w:color w:val="FFFFFF" w:themeColor="background1"/>
-                              </w:rPr>
-                            </w:pPr>
-                          </w:p>
-                          <w:p>
-                            <w:pPr>
-                              <w:pStyle w:val="Author"/>
-                              <w:jc w:val="left"/>
-                              <w:rPr>
-                                <w:color w:val="FFFFFF" w:themeColor="background1"/>
-                              </w:rPr>
-                            </w:pPr>
-                          </w:p>
-                          <w:p>
-                            <w:pPr>
-                              <w:pStyle w:val="Author"/>
-                              <w:jc w:val="left"/>
-                              <w:rPr>
-                                <w:color w:val="FFFFFF" w:themeColor="background1"/>
-                              </w:rPr>
-                            </w:pPr>
-                          </w:p>
-                          <w:p>
-                            <w:pPr>
-                              <w:pStyle w:val="Author"/>
-                              <w:jc w:val="left"/>
-                              <w:rPr>
-                                <w:color w:val="FFFFFF" w:themeColor="background1"/>
-                              </w:rPr>
-                            </w:pPr>
-                          </w:p>
-                          <w:p>
-                            <w:pPr>
-                              <w:pStyle w:val="Author"/>
-                              <w:jc w:val="left"/>
-                              <w:rPr>
-                                <w:color w:val="FFFFFF" w:themeColor="background1"/>
-                              </w:rPr>
-                            </w:pPr>
-                          </w:p>
-                          <w:p>
-                            <w:pPr>
-                              <w:pStyle w:val="Author"/>
-                              <w:jc w:val="left"/>
-                              <w:rPr>
-                                <w:color w:val="FFFFFF" w:themeColor="background1"/>
-                              </w:rPr>
-                            </w:pPr>
-                          </w:p>
-                          <w:p>
-                            <w:pPr>
-                              <w:pStyle w:val="Author"/>
-                              <w:jc w:val="left"/>
-                              <w:rPr>
-                                <w:color w:val="FFFFFF" w:themeColor="background1"/>
-                              </w:rPr>
-                            </w:pPr>
-                          </w:p>
-                          <w:p>
-                            <w:pPr>
-                              <w:pStyle w:val="Author"/>
-                              <w:jc w:val="left"/>
-                              <w:rPr>
-                                <w:color w:val="FFFFFF" w:themeColor="background1"/>
-                              </w:rPr>
-                            </w:pPr>
-                          </w:p>
-                          <w:p>
-                            <w:pPr>
-                              <w:pStyle w:val="Author"/>
-                              <w:jc w:val="left"/>
-                              <w:rPr>
-                                <w:color w:val="FFFFFF" w:themeColor="background1"/>
-                              </w:rPr>
-                            </w:pPr>
-                          </w:p>
-                          <w:p>
-                            <w:pPr>
-                              <w:pStyle w:val="Author"/>
-                              <w:jc w:val="left"/>
-                              <w:rPr>
-                                <w:rFonts w:ascii="Gill Sans MT" w:hAnsi="Gill Sans MT"/>
-                                <w:color w:val="FFFFFF" w:themeColor="background1"/>
-                              </w:rPr>
-                            </w:pPr>
-                            <w:r>
-                              <w:rPr>
-                                <w:rFonts w:ascii="Gill Sans MT" w:hAnsi="Gill Sans MT"/>
-                                <w:color w:val="FFFFFF" w:themeColor="background1"/>
-                              </w:rPr>
-                              <w:t xml:space="preserve">Thomas </w:t>
-                            </w:r>
-                            <w:proofErr w:type="spellStart"/>
-                            <w:r>
-                              <w:rPr>
-                                <w:rFonts w:ascii="Gill Sans MT" w:hAnsi="Gill Sans MT"/>
-                                <w:color w:val="FFFFFF" w:themeColor="background1"/>
-                              </w:rPr>
-                              <w:t>Bahng</w:t>
-                            </w:r>
-                            <w:proofErr w:type="spellEnd"/>
-                            <w:r>
-                              <w:rPr>
-                                <w:rFonts w:ascii="Gill Sans MT" w:hAnsi="Gill Sans MT"/>
-                                <w:color w:val="FFFFFF" w:themeColor="background1"/>
-                              </w:rPr>
-                              <w:br/>
-                              <w:t>Matthew Kruse</w:t>
-                            </w:r>
-                            <w:r>
-                              <w:rPr>
-                                <w:rFonts w:ascii="Gill Sans MT" w:hAnsi="Gill Sans MT"/>
-                                <w:color w:val="FFFFFF" w:themeColor="background1"/>
-                              </w:rPr>
-                              <w:br/>
-                              <w:t xml:space="preserve">Lauren Lawless | Alex </w:t>
-                            </w:r>
-                            <w:proofErr w:type="spellStart"/>
-                            <w:r>
-                              <w:rPr>
-                                <w:rFonts w:ascii="Gill Sans MT" w:hAnsi="Gill Sans MT"/>
-                                <w:color w:val="FFFFFF" w:themeColor="background1"/>
-                              </w:rPr>
-                              <w:t>Manso</w:t>
-                            </w:r>
-                            <w:proofErr w:type="spellEnd"/>
-                          </w:p>
-                          <w:p>
-                            <w:pPr>
-                              <w:pStyle w:val="Date"/>
-                              <w:rPr>
-                                <w:rFonts w:ascii="Gill Sans MT" w:hAnsi="Gill Sans MT"/>
-                                <w:color w:val="FFFFFF" w:themeColor="background1"/>
-                              </w:rPr>
-                            </w:pPr>
-                            <w:r>
-                              <w:rPr>
-                                <w:rFonts w:ascii="Gill Sans MT" w:hAnsi="Gill Sans MT"/>
-                                <w:color w:val="FFFFFF" w:themeColor="background1"/>
-                              </w:rPr>
-                              <w:t xml:space="preserve">04 </w:t>
-                            </w:r>
-                            <w:proofErr w:type="gramStart"/>
-                            <w:r>
-                              <w:rPr>
-                                <w:rFonts w:ascii="Gill Sans MT" w:hAnsi="Gill Sans MT"/>
-                                <w:color w:val="FFFFFF" w:themeColor="background1"/>
-                              </w:rPr>
-                              <w:t>June,</w:t>
-                            </w:r>
-                            <w:proofErr w:type="gramEnd"/>
-                            <w:r>
-                              <w:rPr>
-                                <w:rFonts w:ascii="Gill Sans MT" w:hAnsi="Gill Sans MT"/>
-                                <w:color w:val="FFFFFF" w:themeColor="background1"/>
-                              </w:rPr>
-                              <w:t xml:space="preserve"> 2020</w:t>
-                            </w:r>
-                          </w:p>
-                          <w:p>
-                            <w:pPr>
-                              <w:rPr>
-                                <w:color w:val="FFFFFF" w:themeColor="background1"/>
-                              </w:rPr>
-                            </w:pPr>
-                          </w:p>
-                        </w:txbxContent>
-                      </wps:txbx>
-                      <wps:bodyPr rot="0" spcFirstLastPara="0" vertOverflow="overflow" horzOverflow="overflow" vert="horz" wrap="square" lIns="91440" tIns="45720" rIns="91440" bIns="45720" numCol="1" spcCol="0" rtlCol="0" fromWordArt="0" anchor="ctr" anchorCtr="0" forceAA="0" compatLnSpc="1">
-                        <a:prstTxWarp prst="textNoShape">
-                          <a:avLst/>
-                        </a:prstTxWarp>
-                        <a:noAutofit/>
-                      </wps:bodyPr>
-                    </wps:wsp>
-                  </a:graphicData>
-                </a:graphic>
-                <wp14:sizeRelH relativeFrom="margin">
-                  <wp14:pctWidth>0</wp14:pctWidth>
-                </wp14:sizeRelH>
-                <wp14:sizeRelV relativeFrom="margin">
-                  <wp14:pctHeight>0</wp14:pctHeight>
-                </wp14:sizeRelV>
-              </wp:anchor>
-            </w:drawing>
-          </mc:Choice>
-          <mc:Fallback>
-            <w:pict>
-              <v:shape id="Text Box 64" o:spid="_x0000_s1027" type="#_x0000_t202" style="position:absolute;margin-left:0;margin-top:561.9pt;width:234pt;height:64.2pt;z-index:251660288;visibility:visible;mso-wrap-style:square;mso-width-percent:0;mso-height-percent:0;mso-wrap-distance-left:9pt;mso-wrap-distance-top:0;mso-wrap-distance-right:9pt;mso-wrap-distance-bottom:0;mso-position-horizontal:absolute;mso-position-horizontal-relative:text;mso-position-vertical:absolute;mso-position-vertical-relative:text;mso-width-percent:0;mso-height-percent:0;mso-width-relative:margin;mso-height-relative:margin;v-text-anchor:middle" o:gfxdata="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" filled="f" stroked="f" strokeweight=".5pt">
-                <v:textbox>
-                  <w:txbxContent>
-                    <w:p>
-                      <w:pPr>
-                        <w:pStyle w:val="Author"/>
-                        <w:jc w:val="right"/>
-                        <w:rPr>
-                          <w:rFonts w:ascii="Gill Sans MT" w:hAnsi="Gill Sans MT"/>
-                          <w:color w:val="FFFFFF" w:themeColor="background1"/>
-                        </w:rPr>
-                      </w:pPr>
-                      <w:r>
-                        <w:rPr>
-                          <w:rFonts w:ascii="Gill Sans MT" w:hAnsi="Gill Sans MT"/>
-                          <w:color w:val="FFFFFF" w:themeColor="background1"/>
-                        </w:rPr>
-                        <w:t xml:space="preserve">Thomas </w:t>
-                      </w:r>
-                      <w:proofErr w:type="spellStart"/>
-                      <w:r>
-                        <w:rPr>
-                          <w:rFonts w:ascii="Gill Sans MT" w:hAnsi="Gill Sans MT"/>
-                          <w:color w:val="FFFFFF" w:themeColor="background1"/>
-                        </w:rPr>
-                        <w:t>Bahng</w:t>
-                      </w:r>
-                      <w:proofErr w:type="spellEnd"/>
-                      <w:r>
-                        <w:rPr>
-                          <w:rFonts w:ascii="Gill Sans MT" w:hAnsi="Gill Sans MT"/>
-                          <w:color w:val="FFFFFF" w:themeColor="background1"/>
-                        </w:rPr>
-                        <w:br/>
-                      </w:r>
-                      <w:r>
-                        <w:rPr>
-                          <w:rFonts w:ascii="Gill Sans MT" w:hAnsi="Gill Sans MT"/>
-                          <w:color w:val="FFFFFF" w:themeColor="background1"/>
-                        </w:rPr>
-                        <w:t>Matthew Kruse</w:t>
-                      </w:r>
-                      <w:r>
-                        <w:rPr>
-                          <w:rFonts w:ascii="Gill Sans MT" w:hAnsi="Gill Sans MT"/>
-                          <w:color w:val="FFFFFF" w:themeColor="background1"/>
-                        </w:rPr>
-                        <w:br/>
-                      </w:r>
-                      <w:r>
-                        <w:rPr>
-                          <w:rFonts w:ascii="Gill Sans MT" w:hAnsi="Gill Sans MT"/>
-                          <w:color w:val="FFFFFF" w:themeColor="background1"/>
-                        </w:rPr>
-                        <w:t>Lauren Lawless</w:t>
-                      </w:r>
-                      <w:r>
-                        <w:rPr>
-                          <w:rFonts w:ascii="Gill Sans MT" w:hAnsi="Gill Sans MT"/>
-                          <w:color w:val="FFFFFF" w:themeColor="background1"/>
-                        </w:rPr>
-                        <w:br/>
-                      </w:r>
-                      <w:r>
-                        <w:rPr>
-                          <w:rFonts w:ascii="Gill Sans MT" w:hAnsi="Gill Sans MT"/>
-                          <w:color w:val="FFFFFF" w:themeColor="background1"/>
-                        </w:rPr>
-                        <w:t xml:space="preserve">Alex </w:t>
-                      </w:r>
-                      <w:proofErr w:type="spellStart"/>
-                      <w:r>
-                        <w:rPr>
-                          <w:rFonts w:ascii="Gill Sans MT" w:hAnsi="Gill Sans MT"/>
-                          <w:color w:val="FFFFFF" w:themeColor="background1"/>
-                        </w:rPr>
-                        <w:t>Manso</w:t>
-                      </w:r>
-                      <w:proofErr w:type="spellEnd"/>
-                    </w:p>
-                    <w:p>
-                      <w:pPr>
-                        <w:pStyle w:val="Author"/>
-                        <w:jc w:val="left"/>
-                        <w:rPr>
-                          <w:color w:val="FFFFFF" w:themeColor="background1"/>
-                        </w:rPr>
-                      </w:pPr>
-                    </w:p>
-                    <w:p>
-                      <w:pPr>
-                        <w:pStyle w:val="Author"/>
-                        <w:jc w:val="left"/>
-                        <w:rPr>
-                          <w:color w:val="FFFFFF" w:themeColor="background1"/>
-                        </w:rPr>
-                      </w:pPr>
-                    </w:p>
-                    <w:p>
-                      <w:pPr>
-                        <w:pStyle w:val="Author"/>
-                        <w:jc w:val="left"/>
-                        <w:rPr>
-                          <w:color w:val="FFFFFF" w:themeColor="background1"/>
-                        </w:rPr>
-                      </w:pPr>
-                    </w:p>
-                    <w:p>
-                      <w:pPr>
-                        <w:pStyle w:val="Author"/>
-                        <w:jc w:val="left"/>
-                        <w:rPr>
-                          <w:color w:val="FFFFFF" w:themeColor="background1"/>
-                        </w:rPr>
-                      </w:pPr>
-                    </w:p>
-                    <w:p>
-                      <w:pPr>
-                        <w:pStyle w:val="Author"/>
-                        <w:jc w:val="left"/>
-                        <w:rPr>
-                          <w:color w:val="FFFFFF" w:themeColor="background1"/>
-                        </w:rPr>
-                      </w:pPr>
-                    </w:p>
-                    <w:p>
-                      <w:pPr>
-                        <w:pStyle w:val="Author"/>
-                        <w:jc w:val="left"/>
-                        <w:rPr>
-                          <w:color w:val="FFFFFF" w:themeColor="background1"/>
-                        </w:rPr>
-                      </w:pPr>
-                    </w:p>
-                    <w:p>
-                      <w:pPr>
-                        <w:pStyle w:val="Author"/>
-                        <w:jc w:val="left"/>
-                        <w:rPr>
-                          <w:color w:val="FFFFFF" w:themeColor="background1"/>
-                        </w:rPr>
-                      </w:pPr>
-                    </w:p>
-                    <w:p>
-                      <w:pPr>
-                        <w:pStyle w:val="Author"/>
-                        <w:jc w:val="left"/>
-                        <w:rPr>
-                          <w:color w:val="FFFFFF" w:themeColor="background1"/>
-                        </w:rPr>
-                      </w:pPr>
-                    </w:p>
-                    <w:p>
-                      <w:pPr>
-                        <w:pStyle w:val="Author"/>
-                        <w:jc w:val="left"/>
-                        <w:rPr>
-                          <w:color w:val="FFFFFF" w:themeColor="background1"/>
-                        </w:rPr>
-                      </w:pPr>
-                    </w:p>
-                    <w:p>
-                      <w:pPr>
-                        <w:pStyle w:val="Author"/>
-                        <w:jc w:val="left"/>
-                        <w:rPr>
-                          <w:rFonts w:ascii="Gill Sans MT" w:hAnsi="Gill Sans MT"/>
-                          <w:color w:val="FFFFFF" w:themeColor="background1"/>
-                        </w:rPr>
-                      </w:pPr>
-                      <w:r>
-                        <w:rPr>
-                          <w:rFonts w:ascii="Gill Sans MT" w:hAnsi="Gill Sans MT"/>
-                          <w:color w:val="FFFFFF" w:themeColor="background1"/>
-                        </w:rPr>
-                        <w:t xml:space="preserve">Thomas </w:t>
-                      </w:r>
-                      <w:proofErr w:type="spellStart"/>
-                      <w:r>
-                        <w:rPr>
-                          <w:rFonts w:ascii="Gill Sans MT" w:hAnsi="Gill Sans MT"/>
-                          <w:color w:val="FFFFFF" w:themeColor="background1"/>
-                        </w:rPr>
-                        <w:t>Bahng</w:t>
-                      </w:r>
-                      <w:proofErr w:type="spellEnd"/>
-                      <w:r>
-                        <w:rPr>
-                          <w:rFonts w:ascii="Gill Sans MT" w:hAnsi="Gill Sans MT"/>
-                          <w:color w:val="FFFFFF" w:themeColor="background1"/>
-                        </w:rPr>
-                        <w:br/>
-                      </w:r>
-                      <w:r>
-                        <w:rPr>
-                          <w:rFonts w:ascii="Gill Sans MT" w:hAnsi="Gill Sans MT"/>
-                          <w:color w:val="FFFFFF" w:themeColor="background1"/>
-                        </w:rPr>
-                        <w:t>Matthew Kruse</w:t>
-                      </w:r>
-                      <w:r>
-                        <w:rPr>
-                          <w:rFonts w:ascii="Gill Sans MT" w:hAnsi="Gill Sans MT"/>
-                          <w:color w:val="FFFFFF" w:themeColor="background1"/>
-                        </w:rPr>
-                        <w:br/>
-                      </w:r>
-                      <w:r>
-                        <w:rPr>
-                          <w:rFonts w:ascii="Gill Sans MT" w:hAnsi="Gill Sans MT"/>
-                          <w:color w:val="FFFFFF" w:themeColor="background1"/>
-                        </w:rPr>
-                        <w:t xml:space="preserve">Lauren Lawless | Alex </w:t>
-                      </w:r>
-                      <w:proofErr w:type="spellStart"/>
-                      <w:r>
-                        <w:rPr>
-                          <w:rFonts w:ascii="Gill Sans MT" w:hAnsi="Gill Sans MT"/>
-                          <w:color w:val="FFFFFF" w:themeColor="background1"/>
-                        </w:rPr>
-                        <w:t>Manso</w:t>
-                      </w:r>
-                      <w:proofErr w:type="spellEnd"/>
-                    </w:p>
-                    <w:p>
-                      <w:pPr>
-                        <w:pStyle w:val="Date"/>
-                        <w:rPr>
-                          <w:rFonts w:ascii="Gill Sans MT" w:hAnsi="Gill Sans MT"/>
-                          <w:color w:val="FFFFFF" w:themeColor="background1"/>
-                        </w:rPr>
-                      </w:pPr>
-                      <w:r>
-                        <w:rPr>
-                          <w:rFonts w:ascii="Gill Sans MT" w:hAnsi="Gill Sans MT"/>
-                          <w:color w:val="FFFFFF" w:themeColor="background1"/>
-                        </w:rPr>
-                        <w:t xml:space="preserve">04 </w:t>
-                      </w:r>
-                      <w:proofErr w:type="gramStart"/>
-                      <w:r>
-                        <w:rPr>
-                          <w:rFonts w:ascii="Gill Sans MT" w:hAnsi="Gill Sans MT"/>
-                          <w:color w:val="FFFFFF" w:themeColor="background1"/>
-                        </w:rPr>
-                        <w:t>June,</w:t>
-                      </w:r>
-                      <w:proofErr w:type="gramEnd"/>
-                      <w:r>
-                        <w:rPr>
-                          <w:rFonts w:ascii="Gill Sans MT" w:hAnsi="Gill Sans MT"/>
-                          <w:color w:val="FFFFFF" w:themeColor="background1"/>
-                        </w:rPr>
-                        <w:t xml:space="preserve"> 2020</w:t>
-                      </w:r>
-                    </w:p>
-                    <w:p>
-                      <w:pPr>
-                        <w:pStyle w:val="Author"/>
-                        <w:jc w:val="left"/>
-                        <w:rPr>
-                          <w:color w:val="FFFFFF" w:themeColor="background1"/>
-                        </w:rPr>
-                      </w:pPr>
-                    </w:p>
-                    <w:p>
-                      <w:pPr>
-                        <w:pStyle w:val="Author"/>
-                        <w:jc w:val="left"/>
-                        <w:rPr>
-                          <w:color w:val="FFFFFF" w:themeColor="background1"/>
-                        </w:rPr>
-                      </w:pPr>
-                    </w:p>
-                    <w:p>
-                      <w:pPr>
-                        <w:pStyle w:val="Author"/>
-                        <w:jc w:val="left"/>
-                        <w:rPr>
-                          <w:color w:val="FFFFFF" w:themeColor="background1"/>
-                        </w:rPr>
-                      </w:pPr>
-                    </w:p>
-                    <w:p>
-                      <w:pPr>
-                        <w:pStyle w:val="Author"/>
-                        <w:jc w:val="left"/>
-                        <w:rPr>
-                          <w:color w:val="FFFFFF" w:themeColor="background1"/>
-                        </w:rPr>
-                      </w:pPr>
-                    </w:p>
-                    <w:p>
-                      <w:pPr>
-                        <w:pStyle w:val="Author"/>
-                        <w:jc w:val="left"/>
-                        <w:rPr>
-                          <w:color w:val="FFFFFF" w:themeColor="background1"/>
-                        </w:rPr>
-                      </w:pPr>
-                    </w:p>
-                    <w:p>
-                      <w:pPr>
-                        <w:pStyle w:val="Author"/>
-                        <w:jc w:val="left"/>
-                        <w:rPr>
-                          <w:color w:val="FFFFFF" w:themeColor="background1"/>
-                        </w:rPr>
-                      </w:pPr>
-                    </w:p>
-                    <w:p>
-                      <w:pPr>
-                        <w:pStyle w:val="Author"/>
-                        <w:jc w:val="left"/>
-                        <w:rPr>
-                          <w:color w:val="FFFFFF" w:themeColor="background1"/>
-                        </w:rPr>
-                      </w:pPr>
-                    </w:p>
-                    <w:p>
-                      <w:pPr>
-                        <w:pStyle w:val="Author"/>
-                        <w:jc w:val="left"/>
-                        <w:rPr>
-                          <w:color w:val="FFFFFF" w:themeColor="background1"/>
-                        </w:rPr>
-                      </w:pPr>
-                    </w:p>
-                    <w:p>
-                      <w:pPr>
-                        <w:pStyle w:val="Author"/>
-                        <w:jc w:val="left"/>
-                        <w:rPr>
-                          <w:color w:val="FFFFFF" w:themeColor="background1"/>
-                        </w:rPr>
-                      </w:pPr>
-                    </w:p>
-                    <w:p>
-                      <w:pPr>
-                        <w:pStyle w:val="Author"/>
-                        <w:jc w:val="left"/>
-                        <w:rPr>
-                          <w:color w:val="FFFFFF" w:themeColor="background1"/>
-                        </w:rPr>
-                      </w:pPr>
-                    </w:p>
-                    <w:p>
-                      <w:pPr>
-                        <w:pStyle w:val="Author"/>
-                        <w:jc w:val="left"/>
-                        <w:rPr>
-                          <w:color w:val="FFFFFF" w:themeColor="background1"/>
-                        </w:rPr>
-                      </w:pPr>
-                    </w:p>
-                    <w:p>
-                      <w:pPr>
-                        <w:pStyle w:val="Author"/>
-                        <w:jc w:val="left"/>
-                        <w:rPr>
-                          <w:rFonts w:ascii="Gill Sans MT" w:hAnsi="Gill Sans MT"/>
-                          <w:color w:val="FFFFFF" w:themeColor="background1"/>
-                        </w:rPr>
-                      </w:pPr>
-                      <w:r>
-                        <w:rPr>
-                          <w:rFonts w:ascii="Gill Sans MT" w:hAnsi="Gill Sans MT"/>
-                          <w:color w:val="FFFFFF" w:themeColor="background1"/>
-                        </w:rPr>
-                        <w:t xml:space="preserve">Thomas </w:t>
-                      </w:r>
-                      <w:proofErr w:type="spellStart"/>
-                      <w:r>
-                        <w:rPr>
-                          <w:rFonts w:ascii="Gill Sans MT" w:hAnsi="Gill Sans MT"/>
-                          <w:color w:val="FFFFFF" w:themeColor="background1"/>
-                        </w:rPr>
-                        <w:t>Bahng</w:t>
-                      </w:r>
-                      <w:proofErr w:type="spellEnd"/>
-                      <w:r>
-                        <w:rPr>
-                          <w:rFonts w:ascii="Gill Sans MT" w:hAnsi="Gill Sans MT"/>
-                          <w:color w:val="FFFFFF" w:themeColor="background1"/>
-                        </w:rPr>
-                        <w:br/>
-                        <w:t>Matthew Kruse</w:t>
-                      </w:r>
-                      <w:r>
-                        <w:rPr>
-                          <w:rFonts w:ascii="Gill Sans MT" w:hAnsi="Gill Sans MT"/>
-                          <w:color w:val="FFFFFF" w:themeColor="background1"/>
-                        </w:rPr>
-                        <w:br/>
-                        <w:t xml:space="preserve">Lauren Lawless | Alex </w:t>
-                      </w:r>
-                      <w:proofErr w:type="spellStart"/>
-                      <w:r>
-                        <w:rPr>
-                          <w:rFonts w:ascii="Gill Sans MT" w:hAnsi="Gill Sans MT"/>
-                          <w:color w:val="FFFFFF" w:themeColor="background1"/>
-                        </w:rPr>
-                        <w:t>Manso</w:t>
-                      </w:r>
-                      <w:proofErr w:type="spellEnd"/>
-                    </w:p>
-                    <w:p>
-                      <w:pPr>
-                        <w:pStyle w:val="Date"/>
-                        <w:rPr>
-                          <w:rFonts w:ascii="Gill Sans MT" w:hAnsi="Gill Sans MT"/>
-                          <w:color w:val="FFFFFF" w:themeColor="background1"/>
-                        </w:rPr>
-                      </w:pPr>
-                      <w:r>
-                        <w:rPr>
-                          <w:rFonts w:ascii="Gill Sans MT" w:hAnsi="Gill Sans MT"/>
-                          <w:color w:val="FFFFFF" w:themeColor="background1"/>
-                        </w:rPr>
-                        <w:t xml:space="preserve">04 </w:t>
-                      </w:r>
-                      <w:proofErr w:type="gramStart"/>
-                      <w:r>
-                        <w:rPr>
-                          <w:rFonts w:ascii="Gill Sans MT" w:hAnsi="Gill Sans MT"/>
-                          <w:color w:val="FFFFFF" w:themeColor="background1"/>
-                        </w:rPr>
-                        <w:t>June,</w:t>
-                      </w:r>
-                      <w:proofErr w:type="gramEnd"/>
-                      <w:r>
-                        <w:rPr>
-                          <w:rFonts w:ascii="Gill Sans MT" w:hAnsi="Gill Sans MT"/>
-                          <w:color w:val="FFFFFF" w:themeColor="background1"/>
-                        </w:rPr>
-                        <w:t xml:space="preserve"> 2020</w:t>
-                      </w:r>
-                    </w:p>
-                    <w:p>
-                      <w:pPr>
-                        <w:rPr>
-                          <w:color w:val="FFFFFF" w:themeColor="background1"/>
-                        </w:rPr>
-                      </w:pPr>
-                    </w:p>
-                  </w:txbxContent>
-                </v:textbox>
-              </v:shape>
-            </w:pict>
-          </mc:Fallback>
-        </mc:AlternateContent>
-      </w:r>
       <w:r>
         <w:rPr>
           <w:noProof/>
@@ -1354,14 +15,14 @@
             <w:drawing>
               <wp:anchor distT="0" distB="0" distL="114300" distR="114300" simplePos="0" relativeHeight="251662336" behindDoc="0" locked="0" layoutInCell="1" allowOverlap="1" wp14:anchorId="786CA0E7" wp14:editId="7A65B9EC">
                 <wp:simplePos x="0" y="0"/>
-                <wp:positionH relativeFrom="column">
-                  <wp:posOffset>2971165</wp:posOffset>
+                <wp:positionH relativeFrom="margin">
+                  <wp:align>right</wp:align>
                 </wp:positionH>
                 <wp:positionV relativeFrom="paragraph">
-                  <wp:posOffset>7234555</wp:posOffset>
+                  <wp:posOffset>7232072</wp:posOffset>
                 </wp:positionV>
-                <wp:extent cx="2971800" cy="632460"/>
-                <wp:effectExtent l="0" t="0" r="0" b="0"/>
+                <wp:extent cx="2971800" cy="760021"/>
+                <wp:effectExtent l="0" t="0" r="0" b="2540"/>
                 <wp:wrapNone/>
                 <wp:docPr id="65" name="Text Box 65"/>
                 <wp:cNvGraphicFramePr/>
@@ -1372,7 +33,7 @@
                       <wps:spPr>
                         <a:xfrm>
                           <a:off x="0" y="0"/>
-                          <a:ext cx="2971800" cy="632460"/>
+                          <a:ext cx="2971800" cy="760021"/>
                         </a:xfrm>
                         <a:prstGeom prst="rect">
                           <a:avLst/>
@@ -1500,17 +161,8 @@
                                 <w:rFonts w:ascii="Gill Sans MT" w:hAnsi="Gill Sans MT"/>
                                 <w:color w:val="FFFFFF" w:themeColor="background1"/>
                               </w:rPr>
-                              <w:t xml:space="preserve">Thomas </w:t>
+                              <w:t>Thomas Bahng</w:t>
                             </w:r>
-                            <w:proofErr w:type="spellStart"/>
-                            <w:r>
-                              <w:rPr>
-                                <w:rFonts w:ascii="Gill Sans MT" w:hAnsi="Gill Sans MT"/>
-                                <w:color w:val="FFFFFF" w:themeColor="background1"/>
-                              </w:rPr>
-                              <w:t>Bahng</w:t>
-                            </w:r>
-                            <w:proofErr w:type="spellEnd"/>
                             <w:r>
                               <w:rPr>
                                 <w:rFonts w:ascii="Gill Sans MT" w:hAnsi="Gill Sans MT"/>
@@ -1537,17 +189,8 @@
                                 <w:rFonts w:ascii="Gill Sans MT" w:hAnsi="Gill Sans MT"/>
                                 <w:color w:val="FFFFFF" w:themeColor="background1"/>
                               </w:rPr>
-                              <w:t xml:space="preserve">Lauren Lawless | Alex </w:t>
+                              <w:t>Lauren Lawless | Alex Manso</w:t>
                             </w:r>
-                            <w:proofErr w:type="spellStart"/>
-                            <w:r>
-                              <w:rPr>
-                                <w:rFonts w:ascii="Gill Sans MT" w:hAnsi="Gill Sans MT"/>
-                                <w:color w:val="FFFFFF" w:themeColor="background1"/>
-                              </w:rPr>
-                              <w:t>Manso</w:t>
-                            </w:r>
-                            <w:proofErr w:type="spellEnd"/>
                           </w:p>
                           <w:p>
                             <w:pPr>
@@ -1563,23 +206,7 @@
                                 <w:rFonts w:ascii="Gill Sans MT" w:hAnsi="Gill Sans MT"/>
                                 <w:color w:val="FFFFFF" w:themeColor="background1"/>
                               </w:rPr>
-                              <w:t xml:space="preserve">04 </w:t>
-                            </w:r>
-                            <w:proofErr w:type="gramStart"/>
-                            <w:r>
-                              <w:rPr>
-                                <w:rFonts w:ascii="Gill Sans MT" w:hAnsi="Gill Sans MT"/>
-                                <w:color w:val="FFFFFF" w:themeColor="background1"/>
-                              </w:rPr>
-                              <w:t>June,</w:t>
-                            </w:r>
-                            <w:proofErr w:type="gramEnd"/>
-                            <w:r>
-                              <w:rPr>
-                                <w:rFonts w:ascii="Gill Sans MT" w:hAnsi="Gill Sans MT"/>
-                                <w:color w:val="FFFFFF" w:themeColor="background1"/>
-                              </w:rPr>
-                              <w:t xml:space="preserve"> 2020</w:t>
+                              <w:t>04 June, 2020</w:t>
                             </w:r>
                           </w:p>
                           <w:p>
@@ -1695,17 +322,8 @@
                                 <w:rFonts w:ascii="Gill Sans MT" w:hAnsi="Gill Sans MT"/>
                                 <w:color w:val="FFFFFF" w:themeColor="background1"/>
                               </w:rPr>
-                              <w:t xml:space="preserve">Thomas </w:t>
+                              <w:t>Thomas Bahng</w:t>
                             </w:r>
-                            <w:proofErr w:type="spellStart"/>
-                            <w:r>
-                              <w:rPr>
-                                <w:rFonts w:ascii="Gill Sans MT" w:hAnsi="Gill Sans MT"/>
-                                <w:color w:val="FFFFFF" w:themeColor="background1"/>
-                              </w:rPr>
-                              <w:t>Bahng</w:t>
-                            </w:r>
-                            <w:proofErr w:type="spellEnd"/>
                             <w:r>
                               <w:rPr>
                                 <w:rFonts w:ascii="Gill Sans MT" w:hAnsi="Gill Sans MT"/>
@@ -1720,17 +338,8 @@
                                 <w:color w:val="FFFFFF" w:themeColor="background1"/>
                               </w:rPr>
                               <w:br/>
-                              <w:t xml:space="preserve">Lauren Lawless | Alex </w:t>
+                              <w:t>Lauren Lawless | Alex Manso</w:t>
                             </w:r>
-                            <w:proofErr w:type="spellStart"/>
-                            <w:r>
-                              <w:rPr>
-                                <w:rFonts w:ascii="Gill Sans MT" w:hAnsi="Gill Sans MT"/>
-                                <w:color w:val="FFFFFF" w:themeColor="background1"/>
-                              </w:rPr>
-                              <w:t>Manso</w:t>
-                            </w:r>
-                            <w:proofErr w:type="spellEnd"/>
                           </w:p>
                           <w:p>
                             <w:pPr>
@@ -1746,23 +355,7 @@
                                 <w:rFonts w:ascii="Gill Sans MT" w:hAnsi="Gill Sans MT"/>
                                 <w:color w:val="FFFFFF" w:themeColor="background1"/>
                               </w:rPr>
-                              <w:t xml:space="preserve">04 </w:t>
-                            </w:r>
-                            <w:proofErr w:type="gramStart"/>
-                            <w:r>
-                              <w:rPr>
-                                <w:rFonts w:ascii="Gill Sans MT" w:hAnsi="Gill Sans MT"/>
-                                <w:color w:val="FFFFFF" w:themeColor="background1"/>
-                              </w:rPr>
-                              <w:t>June,</w:t>
-                            </w:r>
-                            <w:proofErr w:type="gramEnd"/>
-                            <w:r>
-                              <w:rPr>
-                                <w:rFonts w:ascii="Gill Sans MT" w:hAnsi="Gill Sans MT"/>
-                                <w:color w:val="FFFFFF" w:themeColor="background1"/>
-                              </w:rPr>
-                              <w:t xml:space="preserve"> 2020</w:t>
+                              <w:t>04 June, 2020</w:t>
                             </w:r>
                           </w:p>
                           <w:p>
@@ -1794,7 +387,11 @@
           </mc:Choice>
           <mc:Fallback>
             <w:pict>
-              <v:shape w14:anchorId="786CA0E7" id="Text Box 65" o:spid="_x0000_s1028" type="#_x0000_t202" style="position:absolute;margin-left:233.95pt;margin-top:569.65pt;width:234pt;height:49.8pt;z-index:251662336;visibility:visible;mso-wrap-style:square;mso-width-percent:0;mso-height-percent:0;mso-wrap-distance-left:9pt;mso-wrap-distance-top:0;mso-wrap-distance-right:9pt;mso-wrap-distance-bottom:0;mso-position-horizontal:absolute;mso-position-horizontal-relative:text;mso-position-vertical:absolute;mso-position-vertical-relative:text;mso-width-percent:0;mso-height-percent:0;mso-width-relative:margin;mso-height-relative:margin;v-text-anchor:middle" o:gfxdata="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" filled="f" stroked="f" strokeweight=".5pt">
+              <v:shapetype w14:anchorId="786CA0E7" id="_x0000_t202" coordsize="21600,21600" o:spt="202" path="m,l,21600r21600,l21600,xe">
+                <v:stroke joinstyle="miter"/>
+                <v:path gradientshapeok="t" o:connecttype="rect"/>
+              </v:shapetype>
+              <v:shape id="Text Box 65" o:spid="_x0000_s1026" type="#_x0000_t202" style="position:absolute;margin-left:182.8pt;margin-top:569.45pt;width:234pt;height:59.85pt;z-index:251662336;visibility:visible;mso-wrap-style:square;mso-width-percent:0;mso-height-percent:0;mso-wrap-distance-left:9pt;mso-wrap-distance-top:0;mso-wrap-distance-right:9pt;mso-wrap-distance-bottom:0;mso-position-horizontal:right;mso-position-horizontal-relative:margin;mso-position-vertical:absolute;mso-position-vertical-relative:text;mso-width-percent:0;mso-height-percent:0;mso-width-relative:margin;mso-height-relative:margin;v-text-anchor:middle" o:gfxdata="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" filled="f" stroked="f" strokeweight=".5pt">
                 <v:textbox>
                   <w:txbxContent>
                     <w:p>
@@ -1913,17 +510,8 @@
                           <w:rFonts w:ascii="Gill Sans MT" w:hAnsi="Gill Sans MT"/>
                           <w:color w:val="FFFFFF" w:themeColor="background1"/>
                         </w:rPr>
-                        <w:t xml:space="preserve">Thomas </w:t>
+                        <w:t>Thomas Bahng</w:t>
                       </w:r>
-                      <w:proofErr w:type="spellStart"/>
-                      <w:r>
-                        <w:rPr>
-                          <w:rFonts w:ascii="Gill Sans MT" w:hAnsi="Gill Sans MT"/>
-                          <w:color w:val="FFFFFF" w:themeColor="background1"/>
-                        </w:rPr>
-                        <w:t>Bahng</w:t>
-                      </w:r>
-                      <w:proofErr w:type="spellEnd"/>
                       <w:r>
                         <w:rPr>
                           <w:rFonts w:ascii="Gill Sans MT" w:hAnsi="Gill Sans MT"/>
@@ -1950,17 +538,8 @@
                           <w:rFonts w:ascii="Gill Sans MT" w:hAnsi="Gill Sans MT"/>
                           <w:color w:val="FFFFFF" w:themeColor="background1"/>
                         </w:rPr>
-                        <w:t xml:space="preserve">Lauren Lawless | Alex </w:t>
+                        <w:t>Lauren Lawless | Alex Manso</w:t>
                       </w:r>
-                      <w:proofErr w:type="spellStart"/>
-                      <w:r>
-                        <w:rPr>
-                          <w:rFonts w:ascii="Gill Sans MT" w:hAnsi="Gill Sans MT"/>
-                          <w:color w:val="FFFFFF" w:themeColor="background1"/>
-                        </w:rPr>
-                        <w:t>Manso</w:t>
-                      </w:r>
-                      <w:proofErr w:type="spellEnd"/>
                     </w:p>
                     <w:p>
                       <w:pPr>
@@ -1976,23 +555,7 @@
                           <w:rFonts w:ascii="Gill Sans MT" w:hAnsi="Gill Sans MT"/>
                           <w:color w:val="FFFFFF" w:themeColor="background1"/>
                         </w:rPr>
-                        <w:t xml:space="preserve">04 </w:t>
-                      </w:r>
-                      <w:proofErr w:type="gramStart"/>
-                      <w:r>
-                        <w:rPr>
-                          <w:rFonts w:ascii="Gill Sans MT" w:hAnsi="Gill Sans MT"/>
-                          <w:color w:val="FFFFFF" w:themeColor="background1"/>
-                        </w:rPr>
-                        <w:t>June,</w:t>
-                      </w:r>
-                      <w:proofErr w:type="gramEnd"/>
-                      <w:r>
-                        <w:rPr>
-                          <w:rFonts w:ascii="Gill Sans MT" w:hAnsi="Gill Sans MT"/>
-                          <w:color w:val="FFFFFF" w:themeColor="background1"/>
-                        </w:rPr>
-                        <w:t xml:space="preserve"> 2020</w:t>
+                        <w:t>04 June, 2020</w:t>
                       </w:r>
                     </w:p>
                     <w:p>
@@ -2108,17 +671,8 @@
                           <w:rFonts w:ascii="Gill Sans MT" w:hAnsi="Gill Sans MT"/>
                           <w:color w:val="FFFFFF" w:themeColor="background1"/>
                         </w:rPr>
-                        <w:t xml:space="preserve">Thomas </w:t>
+                        <w:t>Thomas Bahng</w:t>
                       </w:r>
-                      <w:proofErr w:type="spellStart"/>
-                      <w:r>
-                        <w:rPr>
-                          <w:rFonts w:ascii="Gill Sans MT" w:hAnsi="Gill Sans MT"/>
-                          <w:color w:val="FFFFFF" w:themeColor="background1"/>
-                        </w:rPr>
-                        <w:t>Bahng</w:t>
-                      </w:r>
-                      <w:proofErr w:type="spellEnd"/>
                       <w:r>
                         <w:rPr>
                           <w:rFonts w:ascii="Gill Sans MT" w:hAnsi="Gill Sans MT"/>
@@ -2133,17 +687,8 @@
                           <w:color w:val="FFFFFF" w:themeColor="background1"/>
                         </w:rPr>
                         <w:br/>
-                        <w:t xml:space="preserve">Lauren Lawless | Alex </w:t>
+                        <w:t>Lauren Lawless | Alex Manso</w:t>
                       </w:r>
-                      <w:proofErr w:type="spellStart"/>
-                      <w:r>
-                        <w:rPr>
-                          <w:rFonts w:ascii="Gill Sans MT" w:hAnsi="Gill Sans MT"/>
-                          <w:color w:val="FFFFFF" w:themeColor="background1"/>
-                        </w:rPr>
-                        <w:t>Manso</w:t>
-                      </w:r>
-                      <w:proofErr w:type="spellEnd"/>
                     </w:p>
                     <w:p>
                       <w:pPr>
@@ -2159,23 +704,7 @@
                           <w:rFonts w:ascii="Gill Sans MT" w:hAnsi="Gill Sans MT"/>
                           <w:color w:val="FFFFFF" w:themeColor="background1"/>
                         </w:rPr>
-                        <w:t xml:space="preserve">04 </w:t>
-                      </w:r>
-                      <w:proofErr w:type="gramStart"/>
-                      <w:r>
-                        <w:rPr>
-                          <w:rFonts w:ascii="Gill Sans MT" w:hAnsi="Gill Sans MT"/>
-                          <w:color w:val="FFFFFF" w:themeColor="background1"/>
-                        </w:rPr>
-                        <w:t>June,</w:t>
-                      </w:r>
-                      <w:proofErr w:type="gramEnd"/>
-                      <w:r>
-                        <w:rPr>
-                          <w:rFonts w:ascii="Gill Sans MT" w:hAnsi="Gill Sans MT"/>
-                          <w:color w:val="FFFFFF" w:themeColor="background1"/>
-                        </w:rPr>
-                        <w:t xml:space="preserve"> 2020</w:t>
+                        <w:t>04 June, 2020</w:t>
                       </w:r>
                     </w:p>
                     <w:p>
@@ -2187,14 +716,1185 @@
                     </w:p>
                   </w:txbxContent>
                 </v:textbox>
+                <w10:wrap anchorx="margin"/>
               </v:shape>
             </w:pict>
           </mc:Fallback>
         </mc:AlternateContent>
       </w:r>
       <w:r>
+        <w:rPr>
+          <w:noProof/>
+        </w:rPr>
+        <mc:AlternateContent>
+          <mc:Choice Requires="wps">
+            <w:drawing>
+              <wp:anchor distT="0" distB="0" distL="114300" distR="114300" simplePos="0" relativeHeight="251660288" behindDoc="0" locked="0" layoutInCell="1" allowOverlap="1">
+                <wp:simplePos x="0" y="0"/>
+                <wp:positionH relativeFrom="margin">
+                  <wp:align>left</wp:align>
+                </wp:positionH>
+                <wp:positionV relativeFrom="paragraph">
+                  <wp:posOffset>7137069</wp:posOffset>
+                </wp:positionV>
+                <wp:extent cx="2971800" cy="973777"/>
+                <wp:effectExtent l="0" t="0" r="0" b="0"/>
+                <wp:wrapNone/>
+                <wp:docPr id="64" name="Text Box 64"/>
+                <wp:cNvGraphicFramePr/>
+                <a:graphic xmlns:a="http://schemas.openxmlformats.org/drawingml/2006/main">
+                  <a:graphicData uri="http://schemas.microsoft.com/office/word/2010/wordprocessingShape">
+                    <wps:wsp>
+                      <wps:cNvSpPr txBox="1"/>
+                      <wps:spPr>
+                        <a:xfrm>
+                          <a:off x="0" y="0"/>
+                          <a:ext cx="2971800" cy="973777"/>
+                        </a:xfrm>
+                        <a:prstGeom prst="rect">
+                          <a:avLst/>
+                        </a:prstGeom>
+                        <a:noFill/>
+                        <a:ln w="6350">
+                          <a:noFill/>
+                        </a:ln>
+                      </wps:spPr>
+                      <wps:txbx>
+                        <w:txbxContent>
+                          <w:p>
+                            <w:pPr>
+                              <w:pStyle w:val="Author"/>
+                              <w:jc w:val="right"/>
+                              <w:rPr>
+                                <w:rFonts w:ascii="Gill Sans MT" w:hAnsi="Gill Sans MT"/>
+                                <w:color w:val="FFFFFF" w:themeColor="background1"/>
+                              </w:rPr>
+                            </w:pPr>
+                            <w:r>
+                              <w:rPr>
+                                <w:rFonts w:ascii="Gill Sans MT" w:hAnsi="Gill Sans MT"/>
+                                <w:color w:val="FFFFFF" w:themeColor="background1"/>
+                              </w:rPr>
+                              <w:t>Thomas Bahng</w:t>
+                            </w:r>
+                            <w:r>
+                              <w:rPr>
+                                <w:rFonts w:ascii="Gill Sans MT" w:hAnsi="Gill Sans MT"/>
+                                <w:color w:val="FFFFFF" w:themeColor="background1"/>
+                              </w:rPr>
+                              <w:br/>
+                            </w:r>
+                            <w:r>
+                              <w:rPr>
+                                <w:rFonts w:ascii="Gill Sans MT" w:hAnsi="Gill Sans MT"/>
+                                <w:color w:val="FFFFFF" w:themeColor="background1"/>
+                              </w:rPr>
+                              <w:t>Matthew Kruse</w:t>
+                            </w:r>
+                            <w:r>
+                              <w:rPr>
+                                <w:rFonts w:ascii="Gill Sans MT" w:hAnsi="Gill Sans MT"/>
+                                <w:color w:val="FFFFFF" w:themeColor="background1"/>
+                              </w:rPr>
+                              <w:br/>
+                            </w:r>
+                            <w:r>
+                              <w:rPr>
+                                <w:rFonts w:ascii="Gill Sans MT" w:hAnsi="Gill Sans MT"/>
+                                <w:color w:val="FFFFFF" w:themeColor="background1"/>
+                              </w:rPr>
+                              <w:t>Lauren Lawless</w:t>
+                            </w:r>
+                            <w:r>
+                              <w:rPr>
+                                <w:rFonts w:ascii="Gill Sans MT" w:hAnsi="Gill Sans MT"/>
+                                <w:color w:val="FFFFFF" w:themeColor="background1"/>
+                              </w:rPr>
+                              <w:br/>
+                            </w:r>
+                            <w:r>
+                              <w:rPr>
+                                <w:rFonts w:ascii="Gill Sans MT" w:hAnsi="Gill Sans MT"/>
+                                <w:color w:val="FFFFFF" w:themeColor="background1"/>
+                              </w:rPr>
+                              <w:t>Alex Manso</w:t>
+                            </w:r>
+                          </w:p>
+                          <w:p>
+                            <w:pPr>
+                              <w:pStyle w:val="Author"/>
+                              <w:jc w:val="left"/>
+                              <w:rPr>
+                                <w:color w:val="FFFFFF" w:themeColor="background1"/>
+                              </w:rPr>
+                            </w:pPr>
+                          </w:p>
+                          <w:p>
+                            <w:pPr>
+                              <w:pStyle w:val="Author"/>
+                              <w:jc w:val="left"/>
+                              <w:rPr>
+                                <w:color w:val="FFFFFF" w:themeColor="background1"/>
+                              </w:rPr>
+                            </w:pPr>
+                          </w:p>
+                          <w:p>
+                            <w:pPr>
+                              <w:pStyle w:val="Author"/>
+                              <w:jc w:val="left"/>
+                              <w:rPr>
+                                <w:color w:val="FFFFFF" w:themeColor="background1"/>
+                              </w:rPr>
+                            </w:pPr>
+                          </w:p>
+                          <w:p>
+                            <w:pPr>
+                              <w:pStyle w:val="Author"/>
+                              <w:jc w:val="left"/>
+                              <w:rPr>
+                                <w:color w:val="FFFFFF" w:themeColor="background1"/>
+                              </w:rPr>
+                            </w:pPr>
+                          </w:p>
+                          <w:p>
+                            <w:pPr>
+                              <w:pStyle w:val="Author"/>
+                              <w:jc w:val="left"/>
+                              <w:rPr>
+                                <w:color w:val="FFFFFF" w:themeColor="background1"/>
+                              </w:rPr>
+                            </w:pPr>
+                          </w:p>
+                          <w:p>
+                            <w:pPr>
+                              <w:pStyle w:val="Author"/>
+                              <w:jc w:val="left"/>
+                              <w:rPr>
+                                <w:color w:val="FFFFFF" w:themeColor="background1"/>
+                              </w:rPr>
+                            </w:pPr>
+                          </w:p>
+                          <w:p>
+                            <w:pPr>
+                              <w:pStyle w:val="Author"/>
+                              <w:jc w:val="left"/>
+                              <w:rPr>
+                                <w:color w:val="FFFFFF" w:themeColor="background1"/>
+                              </w:rPr>
+                            </w:pPr>
+                          </w:p>
+                          <w:p>
+                            <w:pPr>
+                              <w:pStyle w:val="Author"/>
+                              <w:jc w:val="left"/>
+                              <w:rPr>
+                                <w:color w:val="FFFFFF" w:themeColor="background1"/>
+                              </w:rPr>
+                            </w:pPr>
+                          </w:p>
+                          <w:p>
+                            <w:pPr>
+                              <w:pStyle w:val="Author"/>
+                              <w:jc w:val="left"/>
+                              <w:rPr>
+                                <w:color w:val="FFFFFF" w:themeColor="background1"/>
+                              </w:rPr>
+                            </w:pPr>
+                          </w:p>
+                          <w:p>
+                            <w:pPr>
+                              <w:pStyle w:val="Author"/>
+                              <w:jc w:val="left"/>
+                              <w:rPr>
+                                <w:rFonts w:ascii="Gill Sans MT" w:hAnsi="Gill Sans MT"/>
+                                <w:color w:val="FFFFFF" w:themeColor="background1"/>
+                              </w:rPr>
+                            </w:pPr>
+                            <w:r>
+                              <w:rPr>
+                                <w:rFonts w:ascii="Gill Sans MT" w:hAnsi="Gill Sans MT"/>
+                                <w:color w:val="FFFFFF" w:themeColor="background1"/>
+                              </w:rPr>
+                              <w:t>Thomas Bahng</w:t>
+                            </w:r>
+                            <w:r>
+                              <w:rPr>
+                                <w:rFonts w:ascii="Gill Sans MT" w:hAnsi="Gill Sans MT"/>
+                                <w:color w:val="FFFFFF" w:themeColor="background1"/>
+                              </w:rPr>
+                              <w:br/>
+                            </w:r>
+                            <w:r>
+                              <w:rPr>
+                                <w:rFonts w:ascii="Gill Sans MT" w:hAnsi="Gill Sans MT"/>
+                                <w:color w:val="FFFFFF" w:themeColor="background1"/>
+                              </w:rPr>
+                              <w:t>Matthew Kruse</w:t>
+                            </w:r>
+                            <w:r>
+                              <w:rPr>
+                                <w:rFonts w:ascii="Gill Sans MT" w:hAnsi="Gill Sans MT"/>
+                                <w:color w:val="FFFFFF" w:themeColor="background1"/>
+                              </w:rPr>
+                              <w:br/>
+                            </w:r>
+                            <w:r>
+                              <w:rPr>
+                                <w:rFonts w:ascii="Gill Sans MT" w:hAnsi="Gill Sans MT"/>
+                                <w:color w:val="FFFFFF" w:themeColor="background1"/>
+                              </w:rPr>
+                              <w:t>Lauren Lawless | Alex Manso</w:t>
+                            </w:r>
+                          </w:p>
+                          <w:p>
+                            <w:pPr>
+                              <w:pStyle w:val="Date"/>
+                              <w:rPr>
+                                <w:rFonts w:ascii="Gill Sans MT" w:hAnsi="Gill Sans MT"/>
+                                <w:color w:val="FFFFFF" w:themeColor="background1"/>
+                              </w:rPr>
+                            </w:pPr>
+                            <w:r>
+                              <w:rPr>
+                                <w:rFonts w:ascii="Gill Sans MT" w:hAnsi="Gill Sans MT"/>
+                                <w:color w:val="FFFFFF" w:themeColor="background1"/>
+                              </w:rPr>
+                              <w:t>04 June, 2020</w:t>
+                            </w:r>
+                          </w:p>
+                          <w:p>
+                            <w:pPr>
+                              <w:pStyle w:val="Author"/>
+                              <w:jc w:val="left"/>
+                              <w:rPr>
+                                <w:color w:val="FFFFFF" w:themeColor="background1"/>
+                              </w:rPr>
+                            </w:pPr>
+                          </w:p>
+                          <w:p>
+                            <w:pPr>
+                              <w:pStyle w:val="Author"/>
+                              <w:jc w:val="left"/>
+                              <w:rPr>
+                                <w:color w:val="FFFFFF" w:themeColor="background1"/>
+                              </w:rPr>
+                            </w:pPr>
+                          </w:p>
+                          <w:p>
+                            <w:pPr>
+                              <w:pStyle w:val="Author"/>
+                              <w:jc w:val="left"/>
+                              <w:rPr>
+                                <w:color w:val="FFFFFF" w:themeColor="background1"/>
+                              </w:rPr>
+                            </w:pPr>
+                          </w:p>
+                          <w:p>
+                            <w:pPr>
+                              <w:pStyle w:val="Author"/>
+                              <w:jc w:val="left"/>
+                              <w:rPr>
+                                <w:color w:val="FFFFFF" w:themeColor="background1"/>
+                              </w:rPr>
+                            </w:pPr>
+                          </w:p>
+                          <w:p>
+                            <w:pPr>
+                              <w:pStyle w:val="Author"/>
+                              <w:jc w:val="left"/>
+                              <w:rPr>
+                                <w:color w:val="FFFFFF" w:themeColor="background1"/>
+                              </w:rPr>
+                            </w:pPr>
+                          </w:p>
+                          <w:p>
+                            <w:pPr>
+                              <w:pStyle w:val="Author"/>
+                              <w:jc w:val="left"/>
+                              <w:rPr>
+                                <w:color w:val="FFFFFF" w:themeColor="background1"/>
+                              </w:rPr>
+                            </w:pPr>
+                          </w:p>
+                          <w:p>
+                            <w:pPr>
+                              <w:pStyle w:val="Author"/>
+                              <w:jc w:val="left"/>
+                              <w:rPr>
+                                <w:color w:val="FFFFFF" w:themeColor="background1"/>
+                              </w:rPr>
+                            </w:pPr>
+                          </w:p>
+                          <w:p>
+                            <w:pPr>
+                              <w:pStyle w:val="Author"/>
+                              <w:jc w:val="left"/>
+                              <w:rPr>
+                                <w:color w:val="FFFFFF" w:themeColor="background1"/>
+                              </w:rPr>
+                            </w:pPr>
+                          </w:p>
+                          <w:p>
+                            <w:pPr>
+                              <w:pStyle w:val="Author"/>
+                              <w:jc w:val="left"/>
+                              <w:rPr>
+                                <w:color w:val="FFFFFF" w:themeColor="background1"/>
+                              </w:rPr>
+                            </w:pPr>
+                          </w:p>
+                          <w:p>
+                            <w:pPr>
+                              <w:pStyle w:val="Author"/>
+                              <w:jc w:val="left"/>
+                              <w:rPr>
+                                <w:color w:val="FFFFFF" w:themeColor="background1"/>
+                              </w:rPr>
+                            </w:pPr>
+                          </w:p>
+                          <w:p>
+                            <w:pPr>
+                              <w:pStyle w:val="Author"/>
+                              <w:jc w:val="left"/>
+                              <w:rPr>
+                                <w:color w:val="FFFFFF" w:themeColor="background1"/>
+                              </w:rPr>
+                            </w:pPr>
+                          </w:p>
+                          <w:p>
+                            <w:pPr>
+                              <w:pStyle w:val="Author"/>
+                              <w:jc w:val="left"/>
+                              <w:rPr>
+                                <w:rFonts w:ascii="Gill Sans MT" w:hAnsi="Gill Sans MT"/>
+                                <w:color w:val="FFFFFF" w:themeColor="background1"/>
+                              </w:rPr>
+                            </w:pPr>
+                            <w:r>
+                              <w:rPr>
+                                <w:rFonts w:ascii="Gill Sans MT" w:hAnsi="Gill Sans MT"/>
+                                <w:color w:val="FFFFFF" w:themeColor="background1"/>
+                              </w:rPr>
+                              <w:t>Thomas Bahng</w:t>
+                            </w:r>
+                            <w:r>
+                              <w:rPr>
+                                <w:rFonts w:ascii="Gill Sans MT" w:hAnsi="Gill Sans MT"/>
+                                <w:color w:val="FFFFFF" w:themeColor="background1"/>
+                              </w:rPr>
+                              <w:br/>
+                              <w:t>Matthew Kruse</w:t>
+                            </w:r>
+                            <w:r>
+                              <w:rPr>
+                                <w:rFonts w:ascii="Gill Sans MT" w:hAnsi="Gill Sans MT"/>
+                                <w:color w:val="FFFFFF" w:themeColor="background1"/>
+                              </w:rPr>
+                              <w:br/>
+                              <w:t>Lauren Lawless | Alex Manso</w:t>
+                            </w:r>
+                          </w:p>
+                          <w:p>
+                            <w:pPr>
+                              <w:pStyle w:val="Date"/>
+                              <w:rPr>
+                                <w:rFonts w:ascii="Gill Sans MT" w:hAnsi="Gill Sans MT"/>
+                                <w:color w:val="FFFFFF" w:themeColor="background1"/>
+                              </w:rPr>
+                            </w:pPr>
+                            <w:r>
+                              <w:rPr>
+                                <w:rFonts w:ascii="Gill Sans MT" w:hAnsi="Gill Sans MT"/>
+                                <w:color w:val="FFFFFF" w:themeColor="background1"/>
+                              </w:rPr>
+                              <w:t>04 June, 2020</w:t>
+                            </w:r>
+                          </w:p>
+                          <w:p>
+                            <w:pPr>
+                              <w:rPr>
+                                <w:color w:val="FFFFFF" w:themeColor="background1"/>
+                              </w:rPr>
+                            </w:pPr>
+                          </w:p>
+                        </w:txbxContent>
+                      </wps:txbx>
+                      <wps:bodyPr rot="0" spcFirstLastPara="0" vertOverflow="overflow" horzOverflow="overflow" vert="horz" wrap="square" lIns="91440" tIns="45720" rIns="91440" bIns="45720" numCol="1" spcCol="0" rtlCol="0" fromWordArt="0" anchor="ctr" anchorCtr="0" forceAA="0" compatLnSpc="1">
+                        <a:prstTxWarp prst="textNoShape">
+                          <a:avLst/>
+                        </a:prstTxWarp>
+                        <a:noAutofit/>
+                      </wps:bodyPr>
+                    </wps:wsp>
+                  </a:graphicData>
+                </a:graphic>
+                <wp14:sizeRelH relativeFrom="margin">
+                  <wp14:pctWidth>0</wp14:pctWidth>
+                </wp14:sizeRelH>
+                <wp14:sizeRelV relativeFrom="margin">
+                  <wp14:pctHeight>0</wp14:pctHeight>
+                </wp14:sizeRelV>
+              </wp:anchor>
+            </w:drawing>
+          </mc:Choice>
+          <mc:Fallback>
+            <w:pict>
+              <v:shape id="Text Box 64" o:spid="_x0000_s1027" type="#_x0000_t202" style="position:absolute;margin-left:0;margin-top:561.95pt;width:234pt;height:76.7pt;z-index:251660288;visibility:visible;mso-wrap-style:square;mso-width-percent:0;mso-height-percent:0;mso-wrap-distance-left:9pt;mso-wrap-distance-top:0;mso-wrap-distance-right:9pt;mso-wrap-distance-bottom:0;mso-position-horizontal:left;mso-position-horizontal-relative:margin;mso-position-vertical:absolute;mso-position-vertical-relative:text;mso-width-percent:0;mso-height-percent:0;mso-width-relative:margin;mso-height-relative:margin;v-text-anchor:middle" o:gfxdata="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" filled="f" stroked="f" strokeweight=".5pt">
+                <v:textbox>
+                  <w:txbxContent>
+                    <w:p>
+                      <w:pPr>
+                        <w:pStyle w:val="Author"/>
+                        <w:jc w:val="right"/>
+                        <w:rPr>
+                          <w:rFonts w:ascii="Gill Sans MT" w:hAnsi="Gill Sans MT"/>
+                          <w:color w:val="FFFFFF" w:themeColor="background1"/>
+                        </w:rPr>
+                      </w:pPr>
+                      <w:r>
+                        <w:rPr>
+                          <w:rFonts w:ascii="Gill Sans MT" w:hAnsi="Gill Sans MT"/>
+                          <w:color w:val="FFFFFF" w:themeColor="background1"/>
+                        </w:rPr>
+                        <w:t>Thomas Bahng</w:t>
+                      </w:r>
+                      <w:r>
+                        <w:rPr>
+                          <w:rFonts w:ascii="Gill Sans MT" w:hAnsi="Gill Sans MT"/>
+                          <w:color w:val="FFFFFF" w:themeColor="background1"/>
+                        </w:rPr>
+                        <w:br/>
+                      </w:r>
+                      <w:r>
+                        <w:rPr>
+                          <w:rFonts w:ascii="Gill Sans MT" w:hAnsi="Gill Sans MT"/>
+                          <w:color w:val="FFFFFF" w:themeColor="background1"/>
+                        </w:rPr>
+                        <w:t>Matthew Kruse</w:t>
+                      </w:r>
+                      <w:r>
+                        <w:rPr>
+                          <w:rFonts w:ascii="Gill Sans MT" w:hAnsi="Gill Sans MT"/>
+                          <w:color w:val="FFFFFF" w:themeColor="background1"/>
+                        </w:rPr>
+                        <w:br/>
+                      </w:r>
+                      <w:r>
+                        <w:rPr>
+                          <w:rFonts w:ascii="Gill Sans MT" w:hAnsi="Gill Sans MT"/>
+                          <w:color w:val="FFFFFF" w:themeColor="background1"/>
+                        </w:rPr>
+                        <w:t>Lauren Lawless</w:t>
+                      </w:r>
+                      <w:r>
+                        <w:rPr>
+                          <w:rFonts w:ascii="Gill Sans MT" w:hAnsi="Gill Sans MT"/>
+                          <w:color w:val="FFFFFF" w:themeColor="background1"/>
+                        </w:rPr>
+                        <w:br/>
+                      </w:r>
+                      <w:r>
+                        <w:rPr>
+                          <w:rFonts w:ascii="Gill Sans MT" w:hAnsi="Gill Sans MT"/>
+                          <w:color w:val="FFFFFF" w:themeColor="background1"/>
+                        </w:rPr>
+                        <w:t>Alex Manso</w:t>
+                      </w:r>
+                    </w:p>
+                    <w:p>
+                      <w:pPr>
+                        <w:pStyle w:val="Author"/>
+                        <w:jc w:val="left"/>
+                        <w:rPr>
+                          <w:color w:val="FFFFFF" w:themeColor="background1"/>
+                        </w:rPr>
+                      </w:pPr>
+                    </w:p>
+                    <w:p>
+                      <w:pPr>
+                        <w:pStyle w:val="Author"/>
+                        <w:jc w:val="left"/>
+                        <w:rPr>
+                          <w:color w:val="FFFFFF" w:themeColor="background1"/>
+                        </w:rPr>
+                      </w:pPr>
+                    </w:p>
+                    <w:p>
+                      <w:pPr>
+                        <w:pStyle w:val="Author"/>
+                        <w:jc w:val="left"/>
+                        <w:rPr>
+                          <w:color w:val="FFFFFF" w:themeColor="background1"/>
+                        </w:rPr>
+                      </w:pPr>
+                    </w:p>
+                    <w:p>
+                      <w:pPr>
+                        <w:pStyle w:val="Author"/>
+                        <w:jc w:val="left"/>
+                        <w:rPr>
+                          <w:color w:val="FFFFFF" w:themeColor="background1"/>
+                        </w:rPr>
+                      </w:pPr>
+                    </w:p>
+                    <w:p>
+                      <w:pPr>
+                        <w:pStyle w:val="Author"/>
+                        <w:jc w:val="left"/>
+                        <w:rPr>
+                          <w:color w:val="FFFFFF" w:themeColor="background1"/>
+                        </w:rPr>
+                      </w:pPr>
+                    </w:p>
+                    <w:p>
+                      <w:pPr>
+                        <w:pStyle w:val="Author"/>
+                        <w:jc w:val="left"/>
+                        <w:rPr>
+                          <w:color w:val="FFFFFF" w:themeColor="background1"/>
+                        </w:rPr>
+                      </w:pPr>
+                    </w:p>
+                    <w:p>
+                      <w:pPr>
+                        <w:pStyle w:val="Author"/>
+                        <w:jc w:val="left"/>
+                        <w:rPr>
+                          <w:color w:val="FFFFFF" w:themeColor="background1"/>
+                        </w:rPr>
+                      </w:pPr>
+                    </w:p>
+                    <w:p>
+                      <w:pPr>
+                        <w:pStyle w:val="Author"/>
+                        <w:jc w:val="left"/>
+                        <w:rPr>
+                          <w:color w:val="FFFFFF" w:themeColor="background1"/>
+                        </w:rPr>
+                      </w:pPr>
+                    </w:p>
+                    <w:p>
+                      <w:pPr>
+                        <w:pStyle w:val="Author"/>
+                        <w:jc w:val="left"/>
+                        <w:rPr>
+                          <w:color w:val="FFFFFF" w:themeColor="background1"/>
+                        </w:rPr>
+                      </w:pPr>
+                    </w:p>
+                    <w:p>
+                      <w:pPr>
+                        <w:pStyle w:val="Author"/>
+                        <w:jc w:val="left"/>
+                        <w:rPr>
+                          <w:rFonts w:ascii="Gill Sans MT" w:hAnsi="Gill Sans MT"/>
+                          <w:color w:val="FFFFFF" w:themeColor="background1"/>
+                        </w:rPr>
+                      </w:pPr>
+                      <w:r>
+                        <w:rPr>
+                          <w:rFonts w:ascii="Gill Sans MT" w:hAnsi="Gill Sans MT"/>
+                          <w:color w:val="FFFFFF" w:themeColor="background1"/>
+                        </w:rPr>
+                        <w:t>Thomas Bahng</w:t>
+                      </w:r>
+                      <w:r>
+                        <w:rPr>
+                          <w:rFonts w:ascii="Gill Sans MT" w:hAnsi="Gill Sans MT"/>
+                          <w:color w:val="FFFFFF" w:themeColor="background1"/>
+                        </w:rPr>
+                        <w:br/>
+                      </w:r>
+                      <w:r>
+                        <w:rPr>
+                          <w:rFonts w:ascii="Gill Sans MT" w:hAnsi="Gill Sans MT"/>
+                          <w:color w:val="FFFFFF" w:themeColor="background1"/>
+                        </w:rPr>
+                        <w:t>Matthew Kruse</w:t>
+                      </w:r>
+                      <w:r>
+                        <w:rPr>
+                          <w:rFonts w:ascii="Gill Sans MT" w:hAnsi="Gill Sans MT"/>
+                          <w:color w:val="FFFFFF" w:themeColor="background1"/>
+                        </w:rPr>
+                        <w:br/>
+                      </w:r>
+                      <w:r>
+                        <w:rPr>
+                          <w:rFonts w:ascii="Gill Sans MT" w:hAnsi="Gill Sans MT"/>
+                          <w:color w:val="FFFFFF" w:themeColor="background1"/>
+                        </w:rPr>
+                        <w:t>Lauren Lawless | Alex Manso</w:t>
+                      </w:r>
+                    </w:p>
+                    <w:p>
+                      <w:pPr>
+                        <w:pStyle w:val="Date"/>
+                        <w:rPr>
+                          <w:rFonts w:ascii="Gill Sans MT" w:hAnsi="Gill Sans MT"/>
+                          <w:color w:val="FFFFFF" w:themeColor="background1"/>
+                        </w:rPr>
+                      </w:pPr>
+                      <w:r>
+                        <w:rPr>
+                          <w:rFonts w:ascii="Gill Sans MT" w:hAnsi="Gill Sans MT"/>
+                          <w:color w:val="FFFFFF" w:themeColor="background1"/>
+                        </w:rPr>
+                        <w:t>04 June, 2020</w:t>
+                      </w:r>
+                    </w:p>
+                    <w:p>
+                      <w:pPr>
+                        <w:pStyle w:val="Author"/>
+                        <w:jc w:val="left"/>
+                        <w:rPr>
+                          <w:color w:val="FFFFFF" w:themeColor="background1"/>
+                        </w:rPr>
+                      </w:pPr>
+                    </w:p>
+                    <w:p>
+                      <w:pPr>
+                        <w:pStyle w:val="Author"/>
+                        <w:jc w:val="left"/>
+                        <w:rPr>
+                          <w:color w:val="FFFFFF" w:themeColor="background1"/>
+                        </w:rPr>
+                      </w:pPr>
+                    </w:p>
+                    <w:p>
+                      <w:pPr>
+                        <w:pStyle w:val="Author"/>
+                        <w:jc w:val="left"/>
+                        <w:rPr>
+                          <w:color w:val="FFFFFF" w:themeColor="background1"/>
+                        </w:rPr>
+                      </w:pPr>
+                    </w:p>
+                    <w:p>
+                      <w:pPr>
+                        <w:pStyle w:val="Author"/>
+                        <w:jc w:val="left"/>
+                        <w:rPr>
+                          <w:color w:val="FFFFFF" w:themeColor="background1"/>
+                        </w:rPr>
+                      </w:pPr>
+                    </w:p>
+                    <w:p>
+                      <w:pPr>
+                        <w:pStyle w:val="Author"/>
+                        <w:jc w:val="left"/>
+                        <w:rPr>
+                          <w:color w:val="FFFFFF" w:themeColor="background1"/>
+                        </w:rPr>
+                      </w:pPr>
+                    </w:p>
+                    <w:p>
+                      <w:pPr>
+                        <w:pStyle w:val="Author"/>
+                        <w:jc w:val="left"/>
+                        <w:rPr>
+                          <w:color w:val="FFFFFF" w:themeColor="background1"/>
+                        </w:rPr>
+                      </w:pPr>
+                    </w:p>
+                    <w:p>
+                      <w:pPr>
+                        <w:pStyle w:val="Author"/>
+                        <w:jc w:val="left"/>
+                        <w:rPr>
+                          <w:color w:val="FFFFFF" w:themeColor="background1"/>
+                        </w:rPr>
+                      </w:pPr>
+                    </w:p>
+                    <w:p>
+                      <w:pPr>
+                        <w:pStyle w:val="Author"/>
+                        <w:jc w:val="left"/>
+                        <w:rPr>
+                          <w:color w:val="FFFFFF" w:themeColor="background1"/>
+                        </w:rPr>
+                      </w:pPr>
+                    </w:p>
+                    <w:p>
+                      <w:pPr>
+                        <w:pStyle w:val="Author"/>
+                        <w:jc w:val="left"/>
+                        <w:rPr>
+                          <w:color w:val="FFFFFF" w:themeColor="background1"/>
+                        </w:rPr>
+                      </w:pPr>
+                    </w:p>
+                    <w:p>
+                      <w:pPr>
+                        <w:pStyle w:val="Author"/>
+                        <w:jc w:val="left"/>
+                        <w:rPr>
+                          <w:color w:val="FFFFFF" w:themeColor="background1"/>
+                        </w:rPr>
+                      </w:pPr>
+                    </w:p>
+                    <w:p>
+                      <w:pPr>
+                        <w:pStyle w:val="Author"/>
+                        <w:jc w:val="left"/>
+                        <w:rPr>
+                          <w:color w:val="FFFFFF" w:themeColor="background1"/>
+                        </w:rPr>
+                      </w:pPr>
+                    </w:p>
+                    <w:p>
+                      <w:pPr>
+                        <w:pStyle w:val="Author"/>
+                        <w:jc w:val="left"/>
+                        <w:rPr>
+                          <w:rFonts w:ascii="Gill Sans MT" w:hAnsi="Gill Sans MT"/>
+                          <w:color w:val="FFFFFF" w:themeColor="background1"/>
+                        </w:rPr>
+                      </w:pPr>
+                      <w:r>
+                        <w:rPr>
+                          <w:rFonts w:ascii="Gill Sans MT" w:hAnsi="Gill Sans MT"/>
+                          <w:color w:val="FFFFFF" w:themeColor="background1"/>
+                        </w:rPr>
+                        <w:t>Thomas Bahng</w:t>
+                      </w:r>
+                      <w:r>
+                        <w:rPr>
+                          <w:rFonts w:ascii="Gill Sans MT" w:hAnsi="Gill Sans MT"/>
+                          <w:color w:val="FFFFFF" w:themeColor="background1"/>
+                        </w:rPr>
+                        <w:br/>
+                        <w:t>Matthew Kruse</w:t>
+                      </w:r>
+                      <w:r>
+                        <w:rPr>
+                          <w:rFonts w:ascii="Gill Sans MT" w:hAnsi="Gill Sans MT"/>
+                          <w:color w:val="FFFFFF" w:themeColor="background1"/>
+                        </w:rPr>
+                        <w:br/>
+                        <w:t>Lauren Lawless | Alex Manso</w:t>
+                      </w:r>
+                    </w:p>
+                    <w:p>
+                      <w:pPr>
+                        <w:pStyle w:val="Date"/>
+                        <w:rPr>
+                          <w:rFonts w:ascii="Gill Sans MT" w:hAnsi="Gill Sans MT"/>
+                          <w:color w:val="FFFFFF" w:themeColor="background1"/>
+                        </w:rPr>
+                      </w:pPr>
+                      <w:r>
+                        <w:rPr>
+                          <w:rFonts w:ascii="Gill Sans MT" w:hAnsi="Gill Sans MT"/>
+                          <w:color w:val="FFFFFF" w:themeColor="background1"/>
+                        </w:rPr>
+                        <w:t>04 June, 2020</w:t>
+                      </w:r>
+                    </w:p>
+                    <w:p>
+                      <w:pPr>
+                        <w:rPr>
+                          <w:color w:val="FFFFFF" w:themeColor="background1"/>
+                        </w:rPr>
+                      </w:pPr>
+                    </w:p>
+                  </w:txbxContent>
+                </v:textbox>
+                <w10:wrap anchorx="margin"/>
+              </v:shape>
+            </w:pict>
+          </mc:Fallback>
+        </mc:AlternateContent>
+      </w:r>
+      <w:r>
+        <w:rPr>
+          <w:noProof/>
+        </w:rPr>
+        <mc:AlternateContent>
+          <mc:Choice Requires="wps">
+            <w:drawing>
+              <wp:anchor distT="0" distB="0" distL="114300" distR="114300" simplePos="0" relativeHeight="251665408" behindDoc="0" locked="0" layoutInCell="1" allowOverlap="1" wp14:anchorId="33090B45" wp14:editId="7D02123B">
+                <wp:simplePos x="0" y="0"/>
+                <wp:positionH relativeFrom="column">
+                  <wp:posOffset>389890</wp:posOffset>
+                </wp:positionH>
+                <wp:positionV relativeFrom="paragraph">
+                  <wp:posOffset>730348</wp:posOffset>
+                </wp:positionV>
+                <wp:extent cx="1368" cy="2096086"/>
+                <wp:effectExtent l="12700" t="0" r="24130" b="12700"/>
+                <wp:wrapNone/>
+                <wp:docPr id="67" name="Straight Connector 67"/>
+                <wp:cNvGraphicFramePr/>
+                <a:graphic xmlns:a="http://schemas.openxmlformats.org/drawingml/2006/main">
+                  <a:graphicData uri="http://schemas.microsoft.com/office/word/2010/wordprocessingShape">
+                    <wps:wsp>
+                      <wps:cNvCnPr/>
+                      <wps:spPr>
+                        <a:xfrm>
+                          <a:off x="0" y="0"/>
+                          <a:ext cx="1368" cy="2096086"/>
+                        </a:xfrm>
+                        <a:prstGeom prst="line">
+                          <a:avLst/>
+                        </a:prstGeom>
+                        <a:ln w="28575">
+                          <a:solidFill>
+                            <a:schemeClr val="bg1"/>
+                          </a:solidFill>
+                        </a:ln>
+                      </wps:spPr>
+                      <wps:style>
+                        <a:lnRef idx="1">
+                          <a:schemeClr val="accent6"/>
+                        </a:lnRef>
+                        <a:fillRef idx="0">
+                          <a:schemeClr val="accent6"/>
+                        </a:fillRef>
+                        <a:effectRef idx="0">
+                          <a:schemeClr val="accent6"/>
+                        </a:effectRef>
+                        <a:fontRef idx="minor">
+                          <a:schemeClr val="tx1"/>
+                        </a:fontRef>
+                      </wps:style>
+                      <wps:bodyPr/>
+                    </wps:wsp>
+                  </a:graphicData>
+                </a:graphic>
+                <wp14:sizeRelH relativeFrom="margin">
+                  <wp14:pctWidth>0</wp14:pctWidth>
+                </wp14:sizeRelH>
+                <wp14:sizeRelV relativeFrom="margin">
+                  <wp14:pctHeight>0</wp14:pctHeight>
+                </wp14:sizeRelV>
+              </wp:anchor>
+            </w:drawing>
+          </mc:Choice>
+          <mc:Fallback xmlns:w16se="http://schemas.microsoft.com/office/word/2015/wordml/symex" xmlns:w16="http://schemas.microsoft.com/office/word/2018/wordml" xmlns:w16cid="http://schemas.microsoft.com/office/word/2016/wordml/cid" xmlns:w16cex="http://schemas.microsoft.com/office/word/2018/wordml/cex" xmlns:am3d="http://schemas.microsoft.com/office/drawing/2017/model3d" xmlns:aink="http://schemas.microsoft.com/office/drawing/2016/ink" xmlns:cx8="http://schemas.microsoft.com/office/drawing/2016/5/14/chartex" xmlns:cx7="http://schemas.microsoft.com/office/drawing/2016/5/13/chartex" xmlns:cx6="http://schemas.microsoft.com/office/drawing/2016/5/12/chartex" xmlns:cx5="http://schemas.microsoft.com/office/drawing/2016/5/11/chartex" xmlns:cx4="http://schemas.microsoft.com/office/drawing/2016/5/10/chartex" xmlns:cx3="http://schemas.microsoft.com/office/drawing/2016/5/9/chartex" xmlns:cx2="http://schemas.microsoft.com/office/drawing/2015/10/21/chartex" xmlns:cx1="http://schemas.microsoft.com/office/drawing/2015/9/8/chartex" xmlns:cx="http://schemas.microsoft.com/office/drawing/2014/chartex">
+            <w:pict>
+              <v:line w14:anchorId="7939FDEF" id="Straight Connector 67" o:spid="_x0000_s1026" style="position:absolute;z-index:251665408;visibility:visible;mso-wrap-style:square;mso-width-percent:0;mso-height-percent:0;mso-wrap-distance-left:9pt;mso-wrap-distance-top:0;mso-wrap-distance-right:9pt;mso-wrap-distance-bottom:0;mso-position-horizontal:absolute;mso-position-horizontal-relative:text;mso-position-vertical:absolute;mso-position-vertical-relative:text;mso-width-percent:0;mso-height-percent:0;mso-width-relative:margin;mso-height-relative:margin" from="30.7pt,57.5pt" to="30.8pt,222.55pt" o:gfxdata="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" strokecolor="white [3212]" strokeweight="2.25pt"/>
+            </w:pict>
+          </mc:Fallback>
+        </mc:AlternateContent>
+      </w:r>
+      <w:r>
+        <w:rPr>
+          <w:noProof/>
+        </w:rPr>
+        <mc:AlternateContent>
+          <mc:Choice Requires="wps">
+            <w:drawing>
+              <wp:anchor distT="0" distB="0" distL="114300" distR="114300" simplePos="0" relativeHeight="251659264" behindDoc="0" locked="0" layoutInCell="1" allowOverlap="1">
+                <wp:simplePos x="0" y="0"/>
+                <wp:positionH relativeFrom="margin">
+                  <wp:posOffset>-464918</wp:posOffset>
+                </wp:positionH>
+                <wp:positionV relativeFrom="margin">
+                  <wp:posOffset>-464185</wp:posOffset>
+                </wp:positionV>
+                <wp:extent cx="6858000" cy="9144000"/>
+                <wp:effectExtent l="0" t="0" r="0" b="0"/>
+                <wp:wrapSquare wrapText="bothSides"/>
+                <wp:docPr id="63" name="Text Box 63"/>
+                <wp:cNvGraphicFramePr/>
+                <a:graphic xmlns:a="http://schemas.openxmlformats.org/drawingml/2006/main">
+                  <a:graphicData uri="http://schemas.microsoft.com/office/word/2010/wordprocessingShape">
+                    <wps:wsp>
+                      <wps:cNvSpPr txBox="1"/>
+                      <wps:spPr>
+                        <a:xfrm>
+                          <a:off x="0" y="0"/>
+                          <a:ext cx="6858000" cy="9144000"/>
+                        </a:xfrm>
+                        <a:prstGeom prst="rect">
+                          <a:avLst/>
+                        </a:prstGeom>
+                        <a:solidFill>
+                          <a:schemeClr val="tx1">
+                            <a:lumMod val="85000"/>
+                            <a:lumOff val="15000"/>
+                          </a:schemeClr>
+                        </a:solidFill>
+                        <a:ln w="6350">
+                          <a:noFill/>
+                        </a:ln>
+                      </wps:spPr>
+                      <wps:txbx>
+                        <w:txbxContent>
+                          <w:p>
+                            <w:pPr>
+                              <w:pStyle w:val="Title"/>
+                              <w:ind w:left="1440"/>
+                              <w:jc w:val="left"/>
+                              <w:rPr>
+                                <w:rFonts w:ascii="Gill Sans MT" w:hAnsi="Gill Sans MT"/>
+                                <w:b w:val="0"/>
+                                <w:bCs w:val="0"/>
+                                <w:color w:val="FFFFFF" w:themeColor="background1"/>
+                                <w:sz w:val="72"/>
+                                <w:szCs w:val="72"/>
+                              </w:rPr>
+                            </w:pPr>
+                          </w:p>
+                          <w:p>
+                            <w:pPr>
+                              <w:pStyle w:val="Title"/>
+                              <w:ind w:left="1440"/>
+                              <w:jc w:val="left"/>
+                              <w:rPr>
+                                <w:rFonts w:ascii="Gill Sans MT" w:hAnsi="Gill Sans MT"/>
+                                <w:b w:val="0"/>
+                                <w:bCs w:val="0"/>
+                                <w:color w:val="FFFFFF" w:themeColor="background1"/>
+                                <w:sz w:val="144"/>
+                                <w:szCs w:val="144"/>
+                              </w:rPr>
+                            </w:pPr>
+                            <w:r>
+                              <w:rPr>
+                                <w:rFonts w:ascii="Gill Sans MT" w:hAnsi="Gill Sans MT"/>
+                                <w:b w:val="0"/>
+                                <w:bCs w:val="0"/>
+                                <w:color w:val="FFFFFF" w:themeColor="background1"/>
+                                <w:sz w:val="144"/>
+                                <w:szCs w:val="144"/>
+                              </w:rPr>
+                              <w:t>WHOSE HATS?</w:t>
+                            </w:r>
+                          </w:p>
+                          <w:p>
+                            <w:pPr>
+                              <w:pStyle w:val="BodyText"/>
+                              <w:ind w:left="720"/>
+                              <w:rPr>
+                                <w:rFonts w:ascii="Gill Sans Light" w:hAnsi="Gill Sans Light" w:cs="Gill Sans Light"/>
+                                <w:i/>
+                                <w:iCs/>
+                                <w:color w:val="FFFFFF" w:themeColor="background1"/>
+                                <w:sz w:val="44"/>
+                                <w:szCs w:val="44"/>
+                              </w:rPr>
+                            </w:pPr>
+                            <w:r>
+                              <w:rPr>
+                                <w:rFonts w:ascii="Gill Sans Light" w:hAnsi="Gill Sans Light" w:cs="Gill Sans Light" w:hint="cs"/>
+                                <w:i/>
+                                <w:iCs/>
+                                <w:color w:val="FFFFFF" w:themeColor="background1"/>
+                                <w:sz w:val="44"/>
+                                <w:szCs w:val="44"/>
+                              </w:rPr>
+                              <w:t>Predicting the launch of 2020 Presidential campaigns</w:t>
+                            </w:r>
+                          </w:p>
+                          <w:p>
+                            <w:pPr>
+                              <w:pStyle w:val="BodyText"/>
+                              <w:rPr>
+                                <w:color w:val="FFFFFF" w:themeColor="background1"/>
+                              </w:rPr>
+                            </w:pPr>
+                            <w:r>
+                              <w:rPr>
+                                <w:color w:val="FFFFFF" w:themeColor="background1"/>
+                              </w:rPr>
+                              <w:br w:type="page"/>
+                            </w:r>
+                          </w:p>
+                          <w:p/>
+                        </w:txbxContent>
+                      </wps:txbx>
+                      <wps:bodyPr rot="0" spcFirstLastPara="0" vertOverflow="overflow" horzOverflow="overflow" vert="horz" wrap="square" lIns="91440" tIns="45720" rIns="91440" bIns="45720" numCol="1" spcCol="0" rtlCol="0" fromWordArt="0" anchor="t" anchorCtr="0" forceAA="0" compatLnSpc="1">
+                        <a:prstTxWarp prst="textNoShape">
+                          <a:avLst/>
+                        </a:prstTxWarp>
+                        <a:noAutofit/>
+                      </wps:bodyPr>
+                    </wps:wsp>
+                  </a:graphicData>
+                </a:graphic>
+                <wp14:sizeRelH relativeFrom="margin">
+                  <wp14:pctWidth>0</wp14:pctWidth>
+                </wp14:sizeRelH>
+                <wp14:sizeRelV relativeFrom="margin">
+                  <wp14:pctHeight>0</wp14:pctHeight>
+                </wp14:sizeRelV>
+              </wp:anchor>
+            </w:drawing>
+          </mc:Choice>
+          <mc:Fallback xmlns:w16se="http://schemas.microsoft.com/office/word/2015/wordml/symex" xmlns:w16="http://schemas.microsoft.com/office/word/2018/wordml" xmlns:w16cid="http://schemas.microsoft.com/office/word/2016/wordml/cid" xmlns:w16cex="http://schemas.microsoft.com/office/word/2018/wordml/cex" xmlns:am3d="http://schemas.microsoft.com/office/drawing/2017/model3d" xmlns:aink="http://schemas.microsoft.com/office/drawing/2016/ink" xmlns:cx8="http://schemas.microsoft.com/office/drawing/2016/5/14/chartex" xmlns:cx7="http://schemas.microsoft.com/office/drawing/2016/5/13/chartex" xmlns:cx6="http://schemas.microsoft.com/office/drawing/2016/5/12/chartex" xmlns:cx5="http://schemas.microsoft.com/office/drawing/2016/5/11/chartex" xmlns:cx4="http://schemas.microsoft.com/office/drawing/2016/5/10/chartex" xmlns:cx3="http://schemas.microsoft.com/office/drawing/2016/5/9/chartex" xmlns:cx2="http://schemas.microsoft.com/office/drawing/2015/10/21/chartex" xmlns:cx1="http://schemas.microsoft.com/office/drawing/2015/9/8/chartex" xmlns:cx="http://schemas.microsoft.com/office/drawing/2014/chartex">
+            <w:pict>
+              <v:shapetype id="_x0000_t202" coordsize="21600,21600" o:spt="202" path="m,l,21600r21600,l21600,xe">
+                <v:stroke joinstyle="miter"/>
+                <v:path gradientshapeok="t" o:connecttype="rect"/>
+              </v:shapetype>
+              <v:shape id="Text Box 63" o:spid="_x0000_s1026" type="#_x0000_t202" style="position:absolute;margin-left:-36.6pt;margin-top:-36.55pt;width:540pt;height:10in;z-index:251659264;visibility:visible;mso-wrap-style:square;mso-width-percent:0;mso-height-percent:0;mso-wrap-distance-left:9pt;mso-wrap-distance-top:0;mso-wrap-distance-right:9pt;mso-wrap-distance-bottom:0;mso-position-horizontal:absolute;mso-position-horizontal-relative:margin;mso-position-vertical:absolute;mso-position-vertical-relative:margin;mso-width-percent:0;mso-height-percent:0;mso-width-relative:margin;mso-height-relative:margin;v-text-anchor:top" o:gfxdata="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" fillcolor="#272727 [2749]" stroked="f" strokeweight=".5pt">
+                <v:textbox>
+                  <w:txbxContent>
+                    <w:p>
+                      <w:pPr>
+                        <w:pStyle w:val="Title"/>
+                        <w:ind w:left="1440"/>
+                        <w:jc w:val="left"/>
+                        <w:rPr>
+                          <w:rFonts w:ascii="Gill Sans MT" w:hAnsi="Gill Sans MT"/>
+                          <w:b w:val="0"/>
+                          <w:bCs w:val="0"/>
+                          <w:color w:val="FFFFFF" w:themeColor="background1"/>
+                          <w:sz w:val="72"/>
+                          <w:szCs w:val="72"/>
+                        </w:rPr>
+                      </w:pPr>
+                    </w:p>
+                    <w:p>
+                      <w:pPr>
+                        <w:pStyle w:val="Title"/>
+                        <w:ind w:left="1440"/>
+                        <w:jc w:val="left"/>
+                        <w:rPr>
+                          <w:rFonts w:ascii="Gill Sans MT" w:hAnsi="Gill Sans MT"/>
+                          <w:b w:val="0"/>
+                          <w:bCs w:val="0"/>
+                          <w:color w:val="FFFFFF" w:themeColor="background1"/>
+                          <w:sz w:val="144"/>
+                          <w:szCs w:val="144"/>
+                        </w:rPr>
+                      </w:pPr>
+                      <w:r>
+                        <w:rPr>
+                          <w:rFonts w:ascii="Gill Sans MT" w:hAnsi="Gill Sans MT"/>
+                          <w:b w:val="0"/>
+                          <w:bCs w:val="0"/>
+                          <w:color w:val="FFFFFF" w:themeColor="background1"/>
+                          <w:sz w:val="144"/>
+                          <w:szCs w:val="144"/>
+                        </w:rPr>
+                        <w:t>WHOSE HATS?</w:t>
+                      </w:r>
+                    </w:p>
+                    <w:p>
+                      <w:pPr>
+                        <w:pStyle w:val="BodyText"/>
+                        <w:ind w:left="720"/>
+                        <w:rPr>
+                          <w:rFonts w:ascii="Gill Sans Light" w:hAnsi="Gill Sans Light" w:cs="Gill Sans Light" w:hint="cs"/>
+                          <w:i/>
+                          <w:iCs/>
+                          <w:color w:val="FFFFFF" w:themeColor="background1"/>
+                          <w:sz w:val="44"/>
+                          <w:szCs w:val="44"/>
+                        </w:rPr>
+                      </w:pPr>
+                      <w:r>
+                        <w:rPr>
+                          <w:rFonts w:ascii="Gill Sans Light" w:hAnsi="Gill Sans Light" w:cs="Gill Sans Light" w:hint="cs"/>
+                          <w:i/>
+                          <w:iCs/>
+                          <w:color w:val="FFFFFF" w:themeColor="background1"/>
+                          <w:sz w:val="44"/>
+                          <w:szCs w:val="44"/>
+                        </w:rPr>
+                        <w:t>Predicting the launch of 2020 Presidential campaigns</w:t>
+                      </w:r>
+                    </w:p>
+                    <w:p>
+                      <w:pPr>
+                        <w:pStyle w:val="BodyText"/>
+                        <w:rPr>
+                          <w:color w:val="FFFFFF" w:themeColor="background1"/>
+                        </w:rPr>
+                      </w:pPr>
+                      <w:r>
+                        <w:rPr>
+                          <w:color w:val="FFFFFF" w:themeColor="background1"/>
+                        </w:rPr>
+                        <w:br w:type="page"/>
+                      </w:r>
+                    </w:p>
+                    <w:p/>
+                  </w:txbxContent>
+                </v:textbox>
+                <w10:wrap type="square" anchorx="margin" anchory="margin"/>
+              </v:shape>
+            </w:pict>
+          </mc:Fallback>
+        </mc:AlternateContent>
+      </w:r>
+      <w:r>
+        <w:rPr>
+          <w:noProof/>
+        </w:rPr>
+        <mc:AlternateContent>
+          <mc:Choice Requires="wps">
+            <w:drawing>
+              <wp:anchor distT="0" distB="0" distL="114300" distR="114300" simplePos="0" relativeHeight="251663360" behindDoc="0" locked="0" layoutInCell="1" allowOverlap="1">
+                <wp:simplePos x="0" y="0"/>
+                <wp:positionH relativeFrom="column">
+                  <wp:posOffset>2971165</wp:posOffset>
+                </wp:positionH>
+                <wp:positionV relativeFrom="paragraph">
+                  <wp:posOffset>7130952</wp:posOffset>
+                </wp:positionV>
+                <wp:extent cx="4885" cy="914400"/>
+                <wp:effectExtent l="12700" t="12700" r="20955" b="12700"/>
+                <wp:wrapNone/>
+                <wp:docPr id="66" name="Straight Connector 66"/>
+                <wp:cNvGraphicFramePr/>
+                <a:graphic xmlns:a="http://schemas.openxmlformats.org/drawingml/2006/main">
+                  <a:graphicData uri="http://schemas.microsoft.com/office/word/2010/wordprocessingShape">
+                    <wps:wsp>
+                      <wps:cNvCnPr/>
+                      <wps:spPr>
+                        <a:xfrm>
+                          <a:off x="0" y="0"/>
+                          <a:ext cx="4885" cy="914400"/>
+                        </a:xfrm>
+                        <a:prstGeom prst="line">
+                          <a:avLst/>
+                        </a:prstGeom>
+                        <a:ln w="28575">
+                          <a:solidFill>
+                            <a:schemeClr val="bg1"/>
+                          </a:solidFill>
+                        </a:ln>
+                      </wps:spPr>
+                      <wps:style>
+                        <a:lnRef idx="1">
+                          <a:schemeClr val="accent6"/>
+                        </a:lnRef>
+                        <a:fillRef idx="0">
+                          <a:schemeClr val="accent6"/>
+                        </a:fillRef>
+                        <a:effectRef idx="0">
+                          <a:schemeClr val="accent6"/>
+                        </a:effectRef>
+                        <a:fontRef idx="minor">
+                          <a:schemeClr val="tx1"/>
+                        </a:fontRef>
+                      </wps:style>
+                      <wps:bodyPr/>
+                    </wps:wsp>
+                  </a:graphicData>
+                </a:graphic>
+                <wp14:sizeRelV relativeFrom="margin">
+                  <wp14:pctHeight>0</wp14:pctHeight>
+                </wp14:sizeRelV>
+              </wp:anchor>
+            </w:drawing>
+          </mc:Choice>
+          <mc:Fallback>
+            <w:pict>
+              <v:line w14:anchorId="38B1406E" id="Straight Connector 66" o:spid="_x0000_s1026" style="position:absolute;z-index:251663360;visibility:visible;mso-wrap-style:square;mso-height-percent:0;mso-wrap-distance-left:9pt;mso-wrap-distance-top:0;mso-wrap-distance-right:9pt;mso-wrap-distance-bottom:0;mso-position-horizontal:absolute;mso-position-horizontal-relative:text;mso-position-vertical:absolute;mso-position-vertical-relative:text;mso-height-percent:0;mso-height-relative:margin" from="233.95pt,561.5pt" to="234.35pt,633.5pt" o:gfxdata="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" strokecolor="white [3212]" strokeweight="2.25pt"/>
+            </w:pict>
+          </mc:Fallback>
+        </mc:AlternateContent>
+      </w:r>
+      <w:r>
         <w:br w:type="page"/>
       </w:r>
+      <w:bookmarkStart w:id="0" w:name="_GoBack"/>
+      <w:bookmarkEnd w:id="0"/>
     </w:p>
     <w:sdt>
       <w:sdtPr>
@@ -2210,6 +1910,7 @@
           <w:docPartUnique/>
         </w:docPartObj>
       </w:sdtPr>
+      <w:sdtEndPr/>
       <w:sdtContent>
         <w:p>
           <w:pPr>
@@ -3821,8 +3522,8 @@
           <w:szCs w:val="32"/>
         </w:rPr>
       </w:pPr>
-      <w:bookmarkStart w:id="0" w:name="introduction"/>
-      <w:bookmarkStart w:id="1" w:name="_Toc42193475"/>
+      <w:bookmarkStart w:id="1" w:name="introduction"/>
+      <w:bookmarkStart w:id="2" w:name="_Toc42193475"/>
       <w:r>
         <w:br w:type="page"/>
       </w:r>
@@ -3835,8 +3536,8 @@
         <w:lastRenderedPageBreak/>
         <w:t>Introduction</w:t>
       </w:r>
-      <w:bookmarkEnd w:id="0"/>
       <w:bookmarkEnd w:id="1"/>
+      <w:bookmarkEnd w:id="2"/>
     </w:p>
     <w:p>
       <w:pPr>
@@ -3878,25 +3579,25 @@
       <w:pPr>
         <w:pStyle w:val="Heading1"/>
       </w:pPr>
-      <w:bookmarkStart w:id="2" w:name="analysis-and-models"/>
-      <w:bookmarkStart w:id="3" w:name="_Toc42193476"/>
+      <w:bookmarkStart w:id="3" w:name="analysis-and-models"/>
+      <w:bookmarkStart w:id="4" w:name="_Toc42193476"/>
       <w:r>
         <w:t>Analysis and Models</w:t>
       </w:r>
-      <w:bookmarkEnd w:id="2"/>
       <w:bookmarkEnd w:id="3"/>
+      <w:bookmarkEnd w:id="4"/>
     </w:p>
     <w:p>
       <w:pPr>
         <w:pStyle w:val="Heading2"/>
       </w:pPr>
-      <w:bookmarkStart w:id="4" w:name="about-the-data"/>
-      <w:bookmarkStart w:id="5" w:name="_Toc42193477"/>
+      <w:bookmarkStart w:id="5" w:name="about-the-data"/>
+      <w:bookmarkStart w:id="6" w:name="_Toc42193477"/>
       <w:r>
         <w:t>About the Data</w:t>
       </w:r>
-      <w:bookmarkEnd w:id="4"/>
       <w:bookmarkEnd w:id="5"/>
+      <w:bookmarkEnd w:id="6"/>
     </w:p>
     <w:p>
       <w:pPr>
@@ -3910,11 +3611,11 @@
       <w:pPr>
         <w:pStyle w:val="Heading6"/>
       </w:pPr>
-      <w:bookmarkStart w:id="6" w:name="fig.1-sample-of-people"/>
+      <w:bookmarkStart w:id="7" w:name="fig.1-sample-of-people"/>
       <w:r>
         <w:t>Fig.1 Sample of People</w:t>
       </w:r>
-      <w:bookmarkEnd w:id="6"/>
+      <w:bookmarkEnd w:id="7"/>
     </w:p>
     <w:p>
       <w:pPr>
@@ -3979,12 +3680,12 @@
       <w:pPr>
         <w:pStyle w:val="Heading6"/>
       </w:pPr>
-      <w:bookmarkStart w:id="7" w:name="fig.2-party-proportion"/>
+      <w:bookmarkStart w:id="8" w:name="fig.2-party-proportion"/>
       <w:r>
         <w:lastRenderedPageBreak/>
         <w:t>Fig.2 Party Proportion</w:t>
       </w:r>
-      <w:bookmarkEnd w:id="7"/>
+      <w:bookmarkEnd w:id="8"/>
     </w:p>
     <w:p>
       <w:pPr>
@@ -4057,12 +3758,12 @@
       <w:pPr>
         <w:pStyle w:val="Heading6"/>
       </w:pPr>
-      <w:bookmarkStart w:id="8" w:name="fig.3-states-proportion"/>
+      <w:bookmarkStart w:id="9" w:name="fig.3-states-proportion"/>
       <w:r>
         <w:lastRenderedPageBreak/>
         <w:t>Fig.3 States Proportion</w:t>
       </w:r>
-      <w:bookmarkEnd w:id="8"/>
+      <w:bookmarkEnd w:id="9"/>
     </w:p>
     <w:p>
       <w:pPr>
@@ -4135,11 +3836,11 @@
       <w:pPr>
         <w:pStyle w:val="Heading6"/>
       </w:pPr>
-      <w:bookmarkStart w:id="9" w:name="fig.4-key-attributes-by-party"/>
+      <w:bookmarkStart w:id="10" w:name="fig.4-key-attributes-by-party"/>
       <w:r>
         <w:t>Fig.4 Key Attributes by Party</w:t>
       </w:r>
-      <w:bookmarkEnd w:id="9"/>
+      <w:bookmarkEnd w:id="10"/>
     </w:p>
     <w:p>
       <w:pPr>
@@ -4212,12 +3913,12 @@
       <w:pPr>
         <w:pStyle w:val="Heading6"/>
       </w:pPr>
-      <w:bookmarkStart w:id="10" w:name="fig.5-party-affiliation-by-government-ro"/>
+      <w:bookmarkStart w:id="11" w:name="fig.5-party-affiliation-by-government-ro"/>
       <w:r>
         <w:lastRenderedPageBreak/>
         <w:t>Fig.5 Party Affiliation by Government Role</w:t>
       </w:r>
-      <w:bookmarkEnd w:id="10"/>
+      <w:bookmarkEnd w:id="11"/>
     </w:p>
     <w:p>
       <w:pPr>
@@ -4290,11 +3991,11 @@
       <w:pPr>
         <w:pStyle w:val="Heading6"/>
       </w:pPr>
-      <w:bookmarkStart w:id="11" w:name="fig.6-individuals-from-other-government-"/>
+      <w:bookmarkStart w:id="12" w:name="fig.6-individuals-from-other-government-"/>
       <w:r>
         <w:t>Fig.6 Individuals from Other Government / Business Roles</w:t>
       </w:r>
-      <w:bookmarkEnd w:id="11"/>
+      <w:bookmarkEnd w:id="12"/>
     </w:p>
     <w:p>
       <w:pPr>
@@ -4368,11 +4069,11 @@
       <w:pPr>
         <w:pStyle w:val="Heading6"/>
       </w:pPr>
-      <w:bookmarkStart w:id="12" w:name="fig.7-tweets-created-over-time"/>
+      <w:bookmarkStart w:id="13" w:name="fig.7-tweets-created-over-time"/>
       <w:r>
         <w:t>Fig.7 Tweets Created Over Time</w:t>
       </w:r>
-      <w:bookmarkEnd w:id="12"/>
+      <w:bookmarkEnd w:id="13"/>
     </w:p>
     <w:p>
       <w:pPr>
@@ -4437,12 +4138,12 @@
       <w:pPr>
         <w:pStyle w:val="Heading6"/>
       </w:pPr>
-      <w:bookmarkStart w:id="13" w:name="fig.8-top-10-candidates-by-number-of-twe"/>
+      <w:bookmarkStart w:id="14" w:name="fig.8-top-10-candidates-by-number-of-twe"/>
       <w:r>
         <w:lastRenderedPageBreak/>
         <w:t>Fig.8 Top 10 Candidates by Number of Tweets</w:t>
       </w:r>
-      <w:bookmarkEnd w:id="13"/>
+      <w:bookmarkEnd w:id="14"/>
     </w:p>
     <w:p>
       <w:pPr>
@@ -4507,12 +4208,12 @@
       <w:pPr>
         <w:pStyle w:val="Heading6"/>
       </w:pPr>
-      <w:bookmarkStart w:id="14" w:name="fig.9-all-presidential-candidate-tweet-c"/>
+      <w:bookmarkStart w:id="15" w:name="fig.9-all-presidential-candidate-tweet-c"/>
       <w:r>
         <w:lastRenderedPageBreak/>
         <w:t>Fig.9 All Presidential Candidate Tweet Counts</w:t>
       </w:r>
-      <w:bookmarkEnd w:id="14"/>
+      <w:bookmarkEnd w:id="15"/>
     </w:p>
     <w:p>
       <w:pPr>
@@ -4569,11 +4270,11 @@
       <w:pPr>
         <w:pStyle w:val="Heading6"/>
       </w:pPr>
-      <w:bookmarkStart w:id="15" w:name="fig.10-all-non-candidate-tweet-counts"/>
+      <w:bookmarkStart w:id="16" w:name="fig.10-all-non-candidate-tweet-counts"/>
       <w:r>
         <w:t>Fig.10 All Non-Candidate Tweet Counts</w:t>
       </w:r>
-      <w:bookmarkEnd w:id="15"/>
+      <w:bookmarkEnd w:id="16"/>
     </w:p>
     <w:p>
       <w:pPr>
@@ -4731,11 +4432,11 @@
       <w:pPr>
         <w:pStyle w:val="Heading6"/>
       </w:pPr>
-      <w:bookmarkStart w:id="16" w:name="fig.11-candidate-tweets-corpus-statistic"/>
+      <w:bookmarkStart w:id="17" w:name="fig.11-candidate-tweets-corpus-statistic"/>
       <w:r>
         <w:t>Fig.11 Candidate Tweets: Corpus Statistics</w:t>
       </w:r>
-      <w:bookmarkEnd w:id="16"/>
+      <w:bookmarkEnd w:id="17"/>
     </w:p>
     <w:p>
       <w:pPr>
@@ -4792,12 +4493,12 @@
       <w:pPr>
         <w:pStyle w:val="Heading6"/>
       </w:pPr>
-      <w:bookmarkStart w:id="17" w:name="fig.12-non-candidate-tweets-corpus-stati"/>
+      <w:bookmarkStart w:id="18" w:name="fig.12-non-candidate-tweets-corpus-stati"/>
       <w:r>
         <w:lastRenderedPageBreak/>
         <w:t>Fig.12 Non-Candidate Tweets: Corpus Statistics</w:t>
       </w:r>
-      <w:bookmarkEnd w:id="17"/>
+      <w:bookmarkEnd w:id="18"/>
     </w:p>
     <w:p>
       <w:pPr>
@@ -4862,11 +4563,11 @@
       <w:pPr>
         <w:pStyle w:val="Heading6"/>
       </w:pPr>
-      <w:bookmarkStart w:id="18" w:name="fig.13-candidate-tweets-term-frequency"/>
+      <w:bookmarkStart w:id="19" w:name="fig.13-candidate-tweets-term-frequency"/>
       <w:r>
         <w:t>Fig.13 Candidate Tweets: Term Frequency</w:t>
       </w:r>
-      <w:bookmarkEnd w:id="18"/>
+      <w:bookmarkEnd w:id="19"/>
     </w:p>
     <w:p>
       <w:pPr>
@@ -4923,12 +4624,12 @@
       <w:pPr>
         <w:pStyle w:val="Heading6"/>
       </w:pPr>
-      <w:bookmarkStart w:id="19" w:name="fig.14-candidate-tweets-word-cloud"/>
+      <w:bookmarkStart w:id="20" w:name="fig.14-candidate-tweets-word-cloud"/>
       <w:r>
         <w:lastRenderedPageBreak/>
         <w:t>Fig.14 Candidate Tweets: Word Cloud</w:t>
       </w:r>
-      <w:bookmarkEnd w:id="19"/>
+      <w:bookmarkEnd w:id="20"/>
     </w:p>
     <w:p>
       <w:pPr>
@@ -4985,11 +4686,11 @@
       <w:pPr>
         <w:pStyle w:val="Heading6"/>
       </w:pPr>
-      <w:bookmarkStart w:id="20" w:name="fig.15-non-candidate-tweets-term-frequen"/>
+      <w:bookmarkStart w:id="21" w:name="fig.15-non-candidate-tweets-term-frequen"/>
       <w:r>
         <w:t>Fig.15 Non-Candidate Tweets: Term Frequency</w:t>
       </w:r>
-      <w:bookmarkEnd w:id="20"/>
+      <w:bookmarkEnd w:id="21"/>
     </w:p>
     <w:p>
       <w:pPr>
@@ -5046,12 +4747,12 @@
       <w:pPr>
         <w:pStyle w:val="Heading6"/>
       </w:pPr>
-      <w:bookmarkStart w:id="21" w:name="fig.16-non-candidate-tweets-word-cloud"/>
+      <w:bookmarkStart w:id="22" w:name="fig.16-non-candidate-tweets-word-cloud"/>
       <w:r>
         <w:lastRenderedPageBreak/>
         <w:t>Fig.16 Non-Candidate Tweets: Word Cloud</w:t>
       </w:r>
-      <w:bookmarkEnd w:id="21"/>
+      <w:bookmarkEnd w:id="22"/>
     </w:p>
     <w:p>
       <w:pPr>
@@ -5164,12 +4865,12 @@
       <w:pPr>
         <w:pStyle w:val="Heading6"/>
       </w:pPr>
-      <w:bookmarkStart w:id="22" w:name="fig.17-candidate-tweets-sentiment-polari"/>
+      <w:bookmarkStart w:id="23" w:name="fig.17-candidate-tweets-sentiment-polari"/>
       <w:r>
         <w:lastRenderedPageBreak/>
         <w:t>Fig.17 Candidate Tweets: Sentiment Polarity</w:t>
       </w:r>
-      <w:bookmarkEnd w:id="22"/>
+      <w:bookmarkEnd w:id="23"/>
     </w:p>
     <w:p>
       <w:pPr>
@@ -5226,11 +4927,11 @@
       <w:pPr>
         <w:pStyle w:val="Heading6"/>
       </w:pPr>
-      <w:bookmarkStart w:id="23" w:name="fig.18-candidate-tweets-sentiment-propor"/>
+      <w:bookmarkStart w:id="24" w:name="fig.18-candidate-tweets-sentiment-propor"/>
       <w:r>
         <w:t>Fig.18 Candidate Tweets: Sentiment Proportion</w:t>
       </w:r>
-      <w:bookmarkEnd w:id="23"/>
+      <w:bookmarkEnd w:id="24"/>
     </w:p>
     <w:p>
       <w:pPr>
@@ -5287,12 +4988,12 @@
       <w:pPr>
         <w:pStyle w:val="Heading6"/>
       </w:pPr>
-      <w:bookmarkStart w:id="24" w:name="fig.19-non-candidate-tweets-sentiment-po"/>
+      <w:bookmarkStart w:id="25" w:name="fig.19-non-candidate-tweets-sentiment-po"/>
       <w:r>
         <w:lastRenderedPageBreak/>
         <w:t>Fig.19 Non-Candidate Tweets: Sentiment Polarity</w:t>
       </w:r>
-      <w:bookmarkEnd w:id="24"/>
+      <w:bookmarkEnd w:id="25"/>
     </w:p>
     <w:p>
       <w:pPr>
@@ -5349,11 +5050,11 @@
       <w:pPr>
         <w:pStyle w:val="Heading6"/>
       </w:pPr>
-      <w:bookmarkStart w:id="25" w:name="fig.20-non-candidate-tweets-sentiment-pr"/>
+      <w:bookmarkStart w:id="26" w:name="fig.20-non-candidate-tweets-sentiment-pr"/>
       <w:r>
         <w:t>Fig.20 Non-Candidate Tweets: Sentiment Proportion</w:t>
       </w:r>
-      <w:bookmarkEnd w:id="25"/>
+      <w:bookmarkEnd w:id="26"/>
     </w:p>
     <w:p>
       <w:pPr>
@@ -5418,12 +5119,12 @@
       <w:pPr>
         <w:pStyle w:val="Heading6"/>
       </w:pPr>
-      <w:bookmarkStart w:id="26" w:name="fig.21-candidate-tweets-part-of-speech"/>
+      <w:bookmarkStart w:id="27" w:name="fig.21-candidate-tweets-part-of-speech"/>
       <w:r>
         <w:lastRenderedPageBreak/>
         <w:t>Fig.21 Candidate Tweets: Part-of-Speech</w:t>
       </w:r>
-      <w:bookmarkEnd w:id="26"/>
+      <w:bookmarkEnd w:id="27"/>
     </w:p>
     <w:p>
       <w:pPr>
@@ -5480,11 +5181,11 @@
       <w:pPr>
         <w:pStyle w:val="Heading6"/>
       </w:pPr>
-      <w:bookmarkStart w:id="27" w:name="fig.22-non-candidate-tweets-part-of-spee"/>
+      <w:bookmarkStart w:id="28" w:name="fig.22-non-candidate-tweets-part-of-spee"/>
       <w:r>
         <w:t>Fig.22 Non-Candidate Tweets: Part-of-Speech</w:t>
       </w:r>
-      <w:bookmarkEnd w:id="27"/>
+      <w:bookmarkEnd w:id="28"/>
     </w:p>
     <w:p>
       <w:pPr>
@@ -5557,12 +5258,12 @@
       <w:pPr>
         <w:pStyle w:val="Heading6"/>
       </w:pPr>
-      <w:bookmarkStart w:id="28" w:name="fig.23-dendrogram-of-users"/>
+      <w:bookmarkStart w:id="29" w:name="fig.23-dendrogram-of-users"/>
       <w:r>
         <w:lastRenderedPageBreak/>
         <w:t>Fig.23 Dendrogram of Users</w:t>
       </w:r>
-      <w:bookmarkEnd w:id="28"/>
+      <w:bookmarkEnd w:id="29"/>
     </w:p>
     <w:p>
       <w:pPr>
@@ -5956,11 +5657,11 @@
       <w:pPr>
         <w:pStyle w:val="Heading6"/>
       </w:pPr>
-      <w:bookmarkStart w:id="29" w:name="fig.24-top-features-candidates-cluster"/>
+      <w:bookmarkStart w:id="30" w:name="fig.24-top-features-candidates-cluster"/>
       <w:r>
         <w:t>Fig.24 Top Features: Candidates Cluster</w:t>
       </w:r>
-      <w:bookmarkEnd w:id="29"/>
+      <w:bookmarkEnd w:id="30"/>
     </w:p>
     <w:p>
       <w:pPr>
@@ -6017,12 +5718,12 @@
       <w:pPr>
         <w:pStyle w:val="Heading6"/>
       </w:pPr>
-      <w:bookmarkStart w:id="30" w:name="fig.25-top-features-non-candidates-clust"/>
+      <w:bookmarkStart w:id="31" w:name="fig.25-top-features-non-candidates-clust"/>
       <w:r>
         <w:lastRenderedPageBreak/>
         <w:t>Fig.25 Top Features: Non-Candidates Cluster</w:t>
       </w:r>
-      <w:bookmarkEnd w:id="30"/>
+      <w:bookmarkEnd w:id="31"/>
     </w:p>
     <w:p>
       <w:pPr>
@@ -6087,11 +5788,11 @@
       <w:pPr>
         <w:pStyle w:val="Heading6"/>
       </w:pPr>
-      <w:bookmarkStart w:id="31" w:name="fig.26-top-distinctive-terms-for-cluster"/>
+      <w:bookmarkStart w:id="32" w:name="fig.26-top-distinctive-terms-for-cluster"/>
       <w:r>
         <w:t>Fig.26 Top Distinctive Terms for Clustering</w:t>
       </w:r>
-      <w:bookmarkEnd w:id="31"/>
+      <w:bookmarkEnd w:id="32"/>
     </w:p>
     <w:p>
       <w:pPr>
@@ -6148,13 +5849,13 @@
       <w:pPr>
         <w:pStyle w:val="Heading2"/>
       </w:pPr>
-      <w:bookmarkStart w:id="32" w:name="models"/>
-      <w:bookmarkStart w:id="33" w:name="_Toc42193478"/>
+      <w:bookmarkStart w:id="33" w:name="models"/>
+      <w:bookmarkStart w:id="34" w:name="_Toc42193478"/>
       <w:r>
         <w:t>Models</w:t>
       </w:r>
-      <w:bookmarkEnd w:id="32"/>
       <w:bookmarkEnd w:id="33"/>
+      <w:bookmarkEnd w:id="34"/>
     </w:p>
     <w:p>
       <w:pPr>
@@ -6177,13 +5878,13 @@
       <w:pPr>
         <w:pStyle w:val="Heading3"/>
       </w:pPr>
-      <w:bookmarkStart w:id="34" w:name="strategy-1-api-balancing-bias-mitigation"/>
-      <w:bookmarkStart w:id="35" w:name="_Toc42193479"/>
+      <w:bookmarkStart w:id="35" w:name="strategy-1-api-balancing-bias-mitigation"/>
+      <w:bookmarkStart w:id="36" w:name="_Toc42193479"/>
       <w:r>
         <w:t>Strategy 1: API Balancing &amp; Bias Mitigation</w:t>
       </w:r>
-      <w:bookmarkEnd w:id="34"/>
       <w:bookmarkEnd w:id="35"/>
+      <w:bookmarkEnd w:id="36"/>
     </w:p>
     <w:p>
       <w:pPr>
@@ -6197,11 +5898,11 @@
       <w:pPr>
         <w:pStyle w:val="Heading6"/>
       </w:pPr>
-      <w:bookmarkStart w:id="36" w:name="fig.27-flow-of-data-for-the-first-set-of"/>
+      <w:bookmarkStart w:id="37" w:name="fig.27-flow-of-data-for-the-first-set-of"/>
       <w:r>
         <w:t>Fig.27 Flow of data for the first set of models</w:t>
       </w:r>
-      <w:bookmarkEnd w:id="36"/>
+      <w:bookmarkEnd w:id="37"/>
     </w:p>
     <w:p>
       <w:pPr>
@@ -6258,13 +5959,13 @@
       <w:pPr>
         <w:pStyle w:val="Heading4"/>
       </w:pPr>
-      <w:bookmarkStart w:id="37" w:name="model-1"/>
-      <w:bookmarkStart w:id="38" w:name="_Toc42193480"/>
+      <w:bookmarkStart w:id="38" w:name="model-1"/>
+      <w:bookmarkStart w:id="39" w:name="_Toc42193480"/>
       <w:r>
         <w:t>Model 1</w:t>
       </w:r>
-      <w:bookmarkEnd w:id="37"/>
       <w:bookmarkEnd w:id="38"/>
+      <w:bookmarkEnd w:id="39"/>
     </w:p>
     <w:p>
       <w:pPr>
@@ -6282,13 +5983,13 @@
       <w:pPr>
         <w:pStyle w:val="Heading4"/>
       </w:pPr>
-      <w:bookmarkStart w:id="39" w:name="model-2"/>
-      <w:bookmarkStart w:id="40" w:name="_Toc42193481"/>
+      <w:bookmarkStart w:id="40" w:name="model-2"/>
+      <w:bookmarkStart w:id="41" w:name="_Toc42193481"/>
       <w:r>
         <w:t>Model 2</w:t>
       </w:r>
-      <w:bookmarkEnd w:id="39"/>
       <w:bookmarkEnd w:id="40"/>
+      <w:bookmarkEnd w:id="41"/>
     </w:p>
     <w:p>
       <w:pPr>
@@ -6302,13 +6003,13 @@
       <w:pPr>
         <w:pStyle w:val="Heading4"/>
       </w:pPr>
-      <w:bookmarkStart w:id="41" w:name="model-3"/>
-      <w:bookmarkStart w:id="42" w:name="_Toc42193482"/>
+      <w:bookmarkStart w:id="42" w:name="model-3"/>
+      <w:bookmarkStart w:id="43" w:name="_Toc42193482"/>
       <w:r>
         <w:t>Model 3</w:t>
       </w:r>
-      <w:bookmarkEnd w:id="41"/>
       <w:bookmarkEnd w:id="42"/>
+      <w:bookmarkEnd w:id="43"/>
     </w:p>
     <w:p>
       <w:pPr>
@@ -6322,11 +6023,11 @@
       <w:pPr>
         <w:pStyle w:val="Heading6"/>
       </w:pPr>
-      <w:bookmarkStart w:id="43" w:name="fig.28-model-3-svm-grid-search-parameter"/>
+      <w:bookmarkStart w:id="44" w:name="fig.28-model-3-svm-grid-search-parameter"/>
       <w:r>
         <w:t>Fig.28 Model #3 | SVM Grid Search Parameters</w:t>
       </w:r>
-      <w:bookmarkEnd w:id="43"/>
+      <w:bookmarkEnd w:id="44"/>
     </w:p>
     <w:p>
       <w:pPr>
@@ -6391,13 +6092,13 @@
       <w:pPr>
         <w:pStyle w:val="Heading3"/>
       </w:pPr>
-      <w:bookmarkStart w:id="44" w:name="strategy-2-all-tweets-through-last-annou"/>
-      <w:bookmarkStart w:id="45" w:name="_Toc42193483"/>
+      <w:bookmarkStart w:id="45" w:name="strategy-2-all-tweets-through-last-annou"/>
+      <w:bookmarkStart w:id="46" w:name="_Toc42193483"/>
       <w:r>
         <w:t>Strategy 2: All Tweets through Last Announcement</w:t>
       </w:r>
-      <w:bookmarkEnd w:id="44"/>
       <w:bookmarkEnd w:id="45"/>
+      <w:bookmarkEnd w:id="46"/>
     </w:p>
     <w:p>
       <w:pPr>
@@ -6415,13 +6116,13 @@
       <w:pPr>
         <w:pStyle w:val="Heading4"/>
       </w:pPr>
-      <w:bookmarkStart w:id="46" w:name="model-4"/>
-      <w:bookmarkStart w:id="47" w:name="_Toc42193484"/>
+      <w:bookmarkStart w:id="47" w:name="model-4"/>
+      <w:bookmarkStart w:id="48" w:name="_Toc42193484"/>
       <w:r>
         <w:t>Model 4</w:t>
       </w:r>
-      <w:bookmarkEnd w:id="46"/>
       <w:bookmarkEnd w:id="47"/>
+      <w:bookmarkEnd w:id="48"/>
     </w:p>
     <w:p>
       <w:pPr>
@@ -6435,13 +6136,13 @@
       <w:pPr>
         <w:pStyle w:val="Heading4"/>
       </w:pPr>
-      <w:bookmarkStart w:id="48" w:name="model-5"/>
-      <w:bookmarkStart w:id="49" w:name="_Toc42193485"/>
+      <w:bookmarkStart w:id="49" w:name="model-5"/>
+      <w:bookmarkStart w:id="50" w:name="_Toc42193485"/>
       <w:r>
         <w:t>Model 5</w:t>
       </w:r>
-      <w:bookmarkEnd w:id="48"/>
       <w:bookmarkEnd w:id="49"/>
+      <w:bookmarkEnd w:id="50"/>
     </w:p>
     <w:p>
       <w:pPr>
@@ -6455,13 +6156,13 @@
       <w:pPr>
         <w:pStyle w:val="Heading4"/>
       </w:pPr>
-      <w:bookmarkStart w:id="50" w:name="model-6"/>
-      <w:bookmarkStart w:id="51" w:name="_Toc42193486"/>
+      <w:bookmarkStart w:id="51" w:name="model-6"/>
+      <w:bookmarkStart w:id="52" w:name="_Toc42193486"/>
       <w:r>
         <w:t>Model 6</w:t>
       </w:r>
-      <w:bookmarkEnd w:id="50"/>
       <w:bookmarkEnd w:id="51"/>
+      <w:bookmarkEnd w:id="52"/>
     </w:p>
     <w:p>
       <w:pPr>
@@ -6475,11 +6176,11 @@
       <w:pPr>
         <w:pStyle w:val="Heading6"/>
       </w:pPr>
-      <w:bookmarkStart w:id="52" w:name="fig.29-model-6-svm-grid-search-parameter"/>
+      <w:bookmarkStart w:id="53" w:name="fig.29-model-6-svm-grid-search-parameter"/>
       <w:r>
         <w:t>Fig.29 Model #6 | SVM Grid Search Parameters</w:t>
       </w:r>
-      <w:bookmarkEnd w:id="52"/>
+      <w:bookmarkEnd w:id="53"/>
     </w:p>
     <w:p>
       <w:pPr>
@@ -6536,38 +6237,38 @@
       <w:pPr>
         <w:pStyle w:val="Heading1"/>
       </w:pPr>
-      <w:bookmarkStart w:id="53" w:name="results"/>
-      <w:bookmarkStart w:id="54" w:name="_Toc42193487"/>
+      <w:bookmarkStart w:id="54" w:name="results"/>
+      <w:bookmarkStart w:id="55" w:name="_Toc42193487"/>
       <w:r>
         <w:lastRenderedPageBreak/>
         <w:t>Results</w:t>
       </w:r>
-      <w:bookmarkEnd w:id="53"/>
       <w:bookmarkEnd w:id="54"/>
+      <w:bookmarkEnd w:id="55"/>
     </w:p>
     <w:p>
       <w:pPr>
         <w:pStyle w:val="Heading3"/>
       </w:pPr>
-      <w:bookmarkStart w:id="55" w:name="strategy-1"/>
-      <w:bookmarkStart w:id="56" w:name="_Toc42193488"/>
+      <w:bookmarkStart w:id="56" w:name="strategy-1"/>
+      <w:bookmarkStart w:id="57" w:name="_Toc42193488"/>
       <w:r>
         <w:t>Strategy 1</w:t>
       </w:r>
-      <w:bookmarkEnd w:id="55"/>
       <w:bookmarkEnd w:id="56"/>
+      <w:bookmarkEnd w:id="57"/>
     </w:p>
     <w:p>
       <w:pPr>
         <w:pStyle w:val="Heading4"/>
       </w:pPr>
-      <w:bookmarkStart w:id="57" w:name="model-1-1"/>
-      <w:bookmarkStart w:id="58" w:name="_Toc42193489"/>
+      <w:bookmarkStart w:id="58" w:name="model-1-1"/>
+      <w:bookmarkStart w:id="59" w:name="_Toc42193489"/>
       <w:r>
         <w:t>Model 1</w:t>
       </w:r>
-      <w:bookmarkEnd w:id="57"/>
       <w:bookmarkEnd w:id="58"/>
+      <w:bookmarkEnd w:id="59"/>
     </w:p>
     <w:p>
       <w:pPr>
@@ -6581,11 +6282,11 @@
       <w:pPr>
         <w:pStyle w:val="Heading6"/>
       </w:pPr>
-      <w:bookmarkStart w:id="59" w:name="fig.30-model-1-confusion-matrix-of-an-ex"/>
+      <w:bookmarkStart w:id="60" w:name="fig.30-model-1-confusion-matrix-of-an-ex"/>
       <w:r>
         <w:t>Fig.30 Model #1 | Confusion Matrix of an Example Fold</w:t>
       </w:r>
-      <w:bookmarkEnd w:id="59"/>
+      <w:bookmarkEnd w:id="60"/>
     </w:p>
     <w:p>
       <w:pPr>
@@ -6650,11 +6351,11 @@
       <w:pPr>
         <w:pStyle w:val="Heading6"/>
       </w:pPr>
-      <w:bookmarkStart w:id="60" w:name="fig.31-model-1-roc-curve-of-an-example-f"/>
+      <w:bookmarkStart w:id="61" w:name="fig.31-model-1-roc-curve-of-an-example-f"/>
       <w:r>
         <w:t>Fig.31 Model #1 | ROC Curve of an Example Fold</w:t>
       </w:r>
-      <w:bookmarkEnd w:id="60"/>
+      <w:bookmarkEnd w:id="61"/>
     </w:p>
     <w:p>
       <w:pPr>
@@ -6719,12 +6420,12 @@
       <w:pPr>
         <w:pStyle w:val="Heading6"/>
       </w:pPr>
-      <w:bookmarkStart w:id="61" w:name="fig.32-model-1-top-most-indicative-words"/>
+      <w:bookmarkStart w:id="62" w:name="fig.32-model-1-top-most-indicative-words"/>
       <w:r>
         <w:lastRenderedPageBreak/>
         <w:t>Fig.32 Model #1 | Top Most Indicative Words</w:t>
       </w:r>
-      <w:bookmarkEnd w:id="61"/>
+      <w:bookmarkEnd w:id="62"/>
     </w:p>
     <w:p>
       <w:pPr>
@@ -6781,13 +6482,13 @@
       <w:pPr>
         <w:pStyle w:val="Heading4"/>
       </w:pPr>
-      <w:bookmarkStart w:id="62" w:name="model-2-1"/>
-      <w:bookmarkStart w:id="63" w:name="_Toc42193490"/>
+      <w:bookmarkStart w:id="63" w:name="model-2-1"/>
+      <w:bookmarkStart w:id="64" w:name="_Toc42193490"/>
       <w:r>
         <w:t>Model 2</w:t>
       </w:r>
-      <w:bookmarkEnd w:id="62"/>
       <w:bookmarkEnd w:id="63"/>
+      <w:bookmarkEnd w:id="64"/>
     </w:p>
     <w:p>
       <w:pPr>
@@ -6801,11 +6502,11 @@
       <w:pPr>
         <w:pStyle w:val="Heading6"/>
       </w:pPr>
-      <w:bookmarkStart w:id="64" w:name="fig.33-model-2-confusion-matrix-of-an-ex"/>
+      <w:bookmarkStart w:id="65" w:name="fig.33-model-2-confusion-matrix-of-an-ex"/>
       <w:r>
         <w:t>Fig.33 Model #2 | Confusion Matrix of an Example Fold</w:t>
       </w:r>
-      <w:bookmarkEnd w:id="64"/>
+      <w:bookmarkEnd w:id="65"/>
     </w:p>
     <w:p>
       <w:pPr>
@@ -6870,11 +6571,11 @@
       <w:pPr>
         <w:pStyle w:val="Heading6"/>
       </w:pPr>
-      <w:bookmarkStart w:id="65" w:name="fig.34-model-2-roc-curve-of-an-example-f"/>
+      <w:bookmarkStart w:id="66" w:name="fig.34-model-2-roc-curve-of-an-example-f"/>
       <w:r>
         <w:t>Fig.34 Model #2 | ROC Curve of an Example Fold</w:t>
       </w:r>
-      <w:bookmarkEnd w:id="65"/>
+      <w:bookmarkEnd w:id="66"/>
     </w:p>
     <w:p>
       <w:pPr>
@@ -6943,11 +6644,11 @@
       <w:pPr>
         <w:pStyle w:val="Heading6"/>
       </w:pPr>
-      <w:bookmarkStart w:id="66" w:name="fig.35-model-2-most-indicative-words"/>
+      <w:bookmarkStart w:id="67" w:name="fig.35-model-2-most-indicative-words"/>
       <w:r>
         <w:t>Fig.35 Model #2 | Most Indicative Words</w:t>
       </w:r>
-      <w:bookmarkEnd w:id="66"/>
+      <w:bookmarkEnd w:id="67"/>
     </w:p>
     <w:p>
       <w:pPr>
@@ -7004,13 +6705,13 @@
       <w:pPr>
         <w:pStyle w:val="Heading4"/>
       </w:pPr>
-      <w:bookmarkStart w:id="67" w:name="model-3-1"/>
-      <w:bookmarkStart w:id="68" w:name="_Toc42193491"/>
+      <w:bookmarkStart w:id="68" w:name="model-3-1"/>
+      <w:bookmarkStart w:id="69" w:name="_Toc42193491"/>
       <w:r>
         <w:t>Model 3</w:t>
       </w:r>
-      <w:bookmarkEnd w:id="67"/>
       <w:bookmarkEnd w:id="68"/>
+      <w:bookmarkEnd w:id="69"/>
     </w:p>
     <w:p>
       <w:pPr>
@@ -7024,11 +6725,11 @@
       <w:pPr>
         <w:pStyle w:val="Heading6"/>
       </w:pPr>
-      <w:bookmarkStart w:id="69" w:name="fig.36-model-3-confusion-matrix-of-an-ex"/>
+      <w:bookmarkStart w:id="70" w:name="fig.36-model-3-confusion-matrix-of-an-ex"/>
       <w:r>
         <w:t>Fig.36 Model #3 | Confusion Matrix of an Example Fold</w:t>
       </w:r>
-      <w:bookmarkEnd w:id="69"/>
+      <w:bookmarkEnd w:id="70"/>
     </w:p>
     <w:p>
       <w:pPr>
@@ -7093,11 +6794,11 @@
       <w:pPr>
         <w:pStyle w:val="Heading6"/>
       </w:pPr>
-      <w:bookmarkStart w:id="70" w:name="fig.37-model-3-roc-curve-of-an-example-f"/>
+      <w:bookmarkStart w:id="71" w:name="fig.37-model-3-roc-curve-of-an-example-f"/>
       <w:r>
         <w:t>Fig.37 Model #3 | ROC Curve of an Example Fold</w:t>
       </w:r>
-      <w:bookmarkEnd w:id="70"/>
+      <w:bookmarkEnd w:id="71"/>
     </w:p>
     <w:p>
       <w:pPr>
@@ -7166,25 +6867,25 @@
       <w:pPr>
         <w:pStyle w:val="Heading3"/>
       </w:pPr>
-      <w:bookmarkStart w:id="71" w:name="strategy-2"/>
-      <w:bookmarkStart w:id="72" w:name="_Toc42193492"/>
+      <w:bookmarkStart w:id="72" w:name="strategy-2"/>
+      <w:bookmarkStart w:id="73" w:name="_Toc42193492"/>
       <w:r>
         <w:t>Strategy 2</w:t>
       </w:r>
-      <w:bookmarkEnd w:id="71"/>
       <w:bookmarkEnd w:id="72"/>
+      <w:bookmarkEnd w:id="73"/>
     </w:p>
     <w:p>
       <w:pPr>
         <w:pStyle w:val="Heading4"/>
       </w:pPr>
-      <w:bookmarkStart w:id="73" w:name="model-4-1"/>
-      <w:bookmarkStart w:id="74" w:name="_Toc42193493"/>
+      <w:bookmarkStart w:id="74" w:name="model-4-1"/>
+      <w:bookmarkStart w:id="75" w:name="_Toc42193493"/>
       <w:r>
         <w:t>Model 4</w:t>
       </w:r>
-      <w:bookmarkEnd w:id="73"/>
       <w:bookmarkEnd w:id="74"/>
+      <w:bookmarkEnd w:id="75"/>
     </w:p>
     <w:p>
       <w:pPr>
@@ -7198,11 +6899,11 @@
       <w:pPr>
         <w:pStyle w:val="Heading6"/>
       </w:pPr>
-      <w:bookmarkStart w:id="75" w:name="fig.38-model-4-confusion-matrix-classifi"/>
+      <w:bookmarkStart w:id="76" w:name="fig.38-model-4-confusion-matrix-classifi"/>
       <w:r>
         <w:t>Fig.38 Model #4 | Confusion Matrix &amp; Classification Report of an Example Fold</w:t>
       </w:r>
-      <w:bookmarkEnd w:id="75"/>
+      <w:bookmarkEnd w:id="76"/>
     </w:p>
     <w:p>
       <w:pPr>
@@ -7267,11 +6968,11 @@
       <w:pPr>
         <w:pStyle w:val="Heading6"/>
       </w:pPr>
-      <w:bookmarkStart w:id="76" w:name="fig.39-model-4-roc-curve"/>
+      <w:bookmarkStart w:id="77" w:name="fig.39-model-4-roc-curve"/>
       <w:r>
         <w:t>Fig.39 Model #4 | ROC Curve</w:t>
       </w:r>
-      <w:bookmarkEnd w:id="76"/>
+      <w:bookmarkEnd w:id="77"/>
     </w:p>
     <w:p>
       <w:pPr>
@@ -7336,12 +7037,12 @@
       <w:pPr>
         <w:pStyle w:val="Heading6"/>
       </w:pPr>
-      <w:bookmarkStart w:id="77" w:name="fig.40-model-4-most-indicative-words"/>
+      <w:bookmarkStart w:id="78" w:name="fig.40-model-4-most-indicative-words"/>
       <w:r>
         <w:lastRenderedPageBreak/>
         <w:t>Fig.40 Model #4 | Most Indicative Words</w:t>
       </w:r>
-      <w:bookmarkEnd w:id="77"/>
+      <w:bookmarkEnd w:id="78"/>
     </w:p>
     <w:p>
       <w:pPr>
@@ -7398,13 +7099,13 @@
       <w:pPr>
         <w:pStyle w:val="Heading4"/>
       </w:pPr>
-      <w:bookmarkStart w:id="78" w:name="model-5-1"/>
-      <w:bookmarkStart w:id="79" w:name="_Toc42193494"/>
+      <w:bookmarkStart w:id="79" w:name="model-5-1"/>
+      <w:bookmarkStart w:id="80" w:name="_Toc42193494"/>
       <w:r>
         <w:t>Model 5</w:t>
       </w:r>
-      <w:bookmarkEnd w:id="78"/>
       <w:bookmarkEnd w:id="79"/>
+      <w:bookmarkEnd w:id="80"/>
     </w:p>
     <w:p>
       <w:pPr>
@@ -7418,11 +7119,11 @@
       <w:pPr>
         <w:pStyle w:val="Heading6"/>
       </w:pPr>
-      <w:bookmarkStart w:id="80" w:name="fig.41-model-5-confusion-matrix-classifi"/>
+      <w:bookmarkStart w:id="81" w:name="fig.41-model-5-confusion-matrix-classifi"/>
       <w:r>
         <w:t>Fig.41 Model #5 | Confusion Matrix &amp; Classification Report of an Example Fold</w:t>
       </w:r>
-      <w:bookmarkEnd w:id="80"/>
+      <w:bookmarkEnd w:id="81"/>
     </w:p>
     <w:p>
       <w:pPr>
@@ -7487,11 +7188,11 @@
       <w:pPr>
         <w:pStyle w:val="Heading6"/>
       </w:pPr>
-      <w:bookmarkStart w:id="81" w:name="fig.42-model-5-roc-curve"/>
+      <w:bookmarkStart w:id="82" w:name="fig.42-model-5-roc-curve"/>
       <w:r>
         <w:t>Fig.42 Model #5 | ROC Curve</w:t>
       </w:r>
-      <w:bookmarkEnd w:id="81"/>
+      <w:bookmarkEnd w:id="82"/>
     </w:p>
     <w:p>
       <w:pPr>
@@ -7557,11 +7258,11 @@
       <w:pPr>
         <w:pStyle w:val="Heading6"/>
       </w:pPr>
-      <w:bookmarkStart w:id="82" w:name="fig.43-model-5-most-indicative-words"/>
+      <w:bookmarkStart w:id="83" w:name="fig.43-model-5-most-indicative-words"/>
       <w:r>
         <w:t>Fig.43 Model #5 | Most Indicative Words</w:t>
       </w:r>
-      <w:bookmarkEnd w:id="82"/>
+      <w:bookmarkEnd w:id="83"/>
     </w:p>
     <w:p>
       <w:pPr>
@@ -7618,13 +7319,13 @@
       <w:pPr>
         <w:pStyle w:val="Heading4"/>
       </w:pPr>
-      <w:bookmarkStart w:id="83" w:name="model-6-1"/>
-      <w:bookmarkStart w:id="84" w:name="_Toc42193495"/>
+      <w:bookmarkStart w:id="84" w:name="model-6-1"/>
+      <w:bookmarkStart w:id="85" w:name="_Toc42193495"/>
       <w:r>
         <w:t>Model 6</w:t>
       </w:r>
-      <w:bookmarkEnd w:id="83"/>
       <w:bookmarkEnd w:id="84"/>
+      <w:bookmarkEnd w:id="85"/>
     </w:p>
     <w:p>
       <w:pPr>
@@ -7635,11 +7336,11 @@
       </w:r>
     </w:p>
     <w:p>
-      <w:bookmarkStart w:id="85" w:name="fig.44-model-6-confusion-matrix-classifi"/>
+      <w:bookmarkStart w:id="86" w:name="fig.44-model-6-confusion-matrix-classifi"/>
       <w:r>
         <w:t>Fig.44 Model #6 | Confusion Matrix &amp; Classification Report of an Example Fold</w:t>
       </w:r>
-      <w:bookmarkEnd w:id="85"/>
+      <w:bookmarkEnd w:id="86"/>
     </w:p>
     <w:p>
       <w:pPr>
@@ -7701,11 +7402,11 @@
       </w:r>
     </w:p>
     <w:p>
-      <w:bookmarkStart w:id="86" w:name="fig.45-model-6-roc-curve"/>
+      <w:bookmarkStart w:id="87" w:name="fig.45-model-6-roc-curve"/>
       <w:r>
         <w:t>Fig.45 Model #6 | ROC Curve</w:t>
       </w:r>
-      <w:bookmarkEnd w:id="86"/>
+      <w:bookmarkEnd w:id="87"/>
     </w:p>
     <w:p>
       <w:pPr>
@@ -7771,11 +7472,11 @@
       <w:pPr>
         <w:pStyle w:val="Heading6"/>
       </w:pPr>
-      <w:bookmarkStart w:id="87" w:name="fig.46-model-6-most-indicative-words"/>
+      <w:bookmarkStart w:id="88" w:name="fig.46-model-6-most-indicative-words"/>
       <w:r>
         <w:t>Fig.46 Model #6 | Most Indicative Words</w:t>
       </w:r>
-      <w:bookmarkEnd w:id="87"/>
+      <w:bookmarkEnd w:id="88"/>
     </w:p>
     <w:p>
       <w:pPr>
@@ -7860,11 +7561,11 @@
       <w:pPr>
         <w:pStyle w:val="Heading6"/>
       </w:pPr>
-      <w:bookmarkStart w:id="88" w:name="fig.47-summary-of-models-parameters"/>
+      <w:bookmarkStart w:id="89" w:name="fig.47-summary-of-models-parameters"/>
       <w:r>
         <w:t>Fig.47 Summary of Models &amp; Parameters</w:t>
       </w:r>
-      <w:bookmarkEnd w:id="88"/>
+      <w:bookmarkEnd w:id="89"/>
     </w:p>
     <w:p>
       <w:pPr>
@@ -7921,13 +7622,13 @@
       <w:pPr>
         <w:pStyle w:val="Heading1"/>
       </w:pPr>
-      <w:bookmarkStart w:id="89" w:name="conclusion"/>
-      <w:bookmarkStart w:id="90" w:name="_Toc42193496"/>
+      <w:bookmarkStart w:id="90" w:name="conclusion"/>
+      <w:bookmarkStart w:id="91" w:name="_Toc42193496"/>
       <w:r>
         <w:t>Conclusion</w:t>
       </w:r>
-      <w:bookmarkEnd w:id="89"/>
       <w:bookmarkEnd w:id="90"/>
+      <w:bookmarkEnd w:id="91"/>
     </w:p>
     <w:p>
       <w:pPr>
@@ -7968,8 +7669,8 @@
           <w:szCs w:val="32"/>
         </w:rPr>
       </w:pPr>
-      <w:bookmarkStart w:id="91" w:name="works-cited"/>
-      <w:bookmarkStart w:id="92" w:name="_Toc42193497"/>
+      <w:bookmarkStart w:id="92" w:name="works-cited"/>
+      <w:bookmarkStart w:id="93" w:name="_Toc42193497"/>
       <w:r>
         <w:br w:type="page"/>
       </w:r>
@@ -7982,8 +7683,8 @@
         <w:lastRenderedPageBreak/>
         <w:t>Works Cited</w:t>
       </w:r>
-      <w:bookmarkEnd w:id="91"/>
       <w:bookmarkEnd w:id="92"/>
+      <w:bookmarkEnd w:id="93"/>
     </w:p>
     <w:p>
       <w:pPr>
@@ -8300,7 +8001,7 @@
 </file>
 
 <file path=word/endnotes.xml><?xml version="1.0" encoding="utf-8"?>
-<w:endnotes xmlns:wpc="http://schemas.microsoft.com/office/word/2010/wordprocessingCanvas" xmlns:cx="http://schemas.microsoft.com/office/drawing/2014/chartex" xmlns:cx1="http://schemas.microsoft.com/office/drawing/2015/9/8/chartex" xmlns:cx2="http://schemas.microsoft.com/office/drawing/2015/10/21/chartex" xmlns:cx3="http://schemas.microsoft.com/office/drawing/2016/5/9/chartex" xmlns:cx4="http://schemas.microsoft.com/office/drawing/2016/5/10/chartex" xmlns:cx5="http://schemas.microsoft.com/office/drawing/2016/5/11/chartex" xmlns:cx6="http://schemas.microsoft.com/office/drawing/2016/5/12/chartex" xmlns:cx7="http://schemas.microsoft.com/office/drawing/2016/5/13/chartex" xmlns:cx8="http://schemas.microsoft.com/office/drawing/2016/5/14/chartex" xmlns:mc="http://schemas.openxmlformats.org/markup-compatibility/2006" xmlns:aink="http://schemas.microsoft.com/office/drawing/2016/ink" xmlns:am3d="http://schemas.microsoft.com/office/drawing/2017/model3d" xmlns:o="urn:schemas-microsoft-com:office:office" xmlns:r="http://schemas.openxmlformats.org/officeDocument/2006/relationships" xmlns:m="http://schemas.openxmlformats.org/officeDocument/2006/math" xmlns:v="urn:schemas-microsoft-com:vml" xmlns:wp14="http://schemas.microsoft.com/office/word/2010/wordprocessingDrawing" xmlns:wp="http://schemas.openxmlformats.org/drawingml/2006/wordprocessingDrawing" xmlns:w10="urn:schemas-microsoft-com:office:word" xmlns:w="http://schemas.openxmlformats.org/wordprocessingml/2006/main" xmlns:w14="http://schemas.microsoft.com/office/word/2010/wordml" xmlns:w15="http://schemas.microsoft.com/office/word/2012/wordml" xmlns:w16cex="http://schemas.microsoft.com/office/word/2018/wordml/cex" xmlns:w16cid="http://schemas.microsoft.com/office/word/2016/wordml/cid" xmlns:w16="http://schemas.microsoft.com/office/word/2018/wordml" xmlns:w16se="http://schemas.microsoft.com/office/word/2015/wordml/symex" xmlns:wpg="http://schemas.microsoft.com/office/word/2010/wordprocessingGroup" xmlns:wpi="http://schemas.microsoft.com/office/word/2010/wordprocessingInk" xmlns:wne="http://schemas.microsoft.com/office/word/2006/wordml" xmlns:wps="http://schemas.microsoft.com/office/word/2010/wordprocessingShape" mc:Ignorable="w14 w15 w16se w16cid w16 w16cex wp14">
+<w:endnotes xmlns:wpc="http://schemas.microsoft.com/office/word/2010/wordprocessingCanvas" xmlns:mc="http://schemas.openxmlformats.org/markup-compatibility/2006" xmlns:o="urn:schemas-microsoft-com:office:office" xmlns:r="http://schemas.openxmlformats.org/officeDocument/2006/relationships" xmlns:m="http://schemas.openxmlformats.org/officeDocument/2006/math" xmlns:v="urn:schemas-microsoft-com:vml" xmlns:wp14="http://schemas.microsoft.com/office/word/2010/wordprocessingDrawing" xmlns:wp="http://schemas.openxmlformats.org/drawingml/2006/wordprocessingDrawing" xmlns:w10="urn:schemas-microsoft-com:office:word" xmlns:w="http://schemas.openxmlformats.org/wordprocessingml/2006/main" xmlns:w14="http://schemas.microsoft.com/office/word/2010/wordml" xmlns:w15="http://schemas.microsoft.com/office/word/2012/wordml" xmlns:wpg="http://schemas.microsoft.com/office/word/2010/wordprocessingGroup" xmlns:wpi="http://schemas.microsoft.com/office/word/2010/wordprocessingInk" xmlns:wne="http://schemas.microsoft.com/office/word/2006/wordml" xmlns:wps="http://schemas.microsoft.com/office/word/2010/wordprocessingShape" mc:Ignorable="w14 w15 wp14">
   <w:endnote w:type="separator" w:id="-1">
     <w:p>
       <w:pPr>
@@ -8325,7 +8026,7 @@
 </file>
 
 <file path=word/footer1.xml><?xml version="1.0" encoding="utf-8"?>
-<w:ftr xmlns:wpc="http://schemas.microsoft.com/office/word/2010/wordprocessingCanvas" xmlns:cx="http://schemas.microsoft.com/office/drawing/2014/chartex" xmlns:cx1="http://schemas.microsoft.com/office/drawing/2015/9/8/chartex" xmlns:cx2="http://schemas.microsoft.com/office/drawing/2015/10/21/chartex" xmlns:cx3="http://schemas.microsoft.com/office/drawing/2016/5/9/chartex" xmlns:cx4="http://schemas.microsoft.com/office/drawing/2016/5/10/chartex" xmlns:cx5="http://schemas.microsoft.com/office/drawing/2016/5/11/chartex" xmlns:cx6="http://schemas.microsoft.com/office/drawing/2016/5/12/chartex" xmlns:cx7="http://schemas.microsoft.com/office/drawing/2016/5/13/chartex" xmlns:cx8="http://schemas.microsoft.com/office/drawing/2016/5/14/chartex" xmlns:mc="http://schemas.openxmlformats.org/markup-compatibility/2006" xmlns:aink="http://schemas.microsoft.com/office/drawing/2016/ink" xmlns:am3d="http://schemas.microsoft.com/office/drawing/2017/model3d" xmlns:o="urn:schemas-microsoft-com:office:office" xmlns:r="http://schemas.openxmlformats.org/officeDocument/2006/relationships" xmlns:m="http://schemas.openxmlformats.org/officeDocument/2006/math" xmlns:v="urn:schemas-microsoft-com:vml" xmlns:wp14="http://schemas.microsoft.com/office/word/2010/wordprocessingDrawing" xmlns:wp="http://schemas.openxmlformats.org/drawingml/2006/wordprocessingDrawing" xmlns:w10="urn:schemas-microsoft-com:office:word" xmlns:w="http://schemas.openxmlformats.org/wordprocessingml/2006/main" xmlns:w14="http://schemas.microsoft.com/office/word/2010/wordml" xmlns:w15="http://schemas.microsoft.com/office/word/2012/wordml" xmlns:w16cex="http://schemas.microsoft.com/office/word/2018/wordml/cex" xmlns:w16cid="http://schemas.microsoft.com/office/word/2016/wordml/cid" xmlns:w16="http://schemas.microsoft.com/office/word/2018/wordml" xmlns:w16se="http://schemas.microsoft.com/office/word/2015/wordml/symex" xmlns:wpg="http://schemas.microsoft.com/office/word/2010/wordprocessingGroup" xmlns:wpi="http://schemas.microsoft.com/office/word/2010/wordprocessingInk" xmlns:wne="http://schemas.microsoft.com/office/word/2006/wordml" xmlns:wps="http://schemas.microsoft.com/office/word/2010/wordprocessingShape" mc:Ignorable="w14 w15 w16se w16cid w16 w16cex wp14">
+<w:ftr xmlns:wpc="http://schemas.microsoft.com/office/word/2010/wordprocessingCanvas" xmlns:mc="http://schemas.openxmlformats.org/markup-compatibility/2006" xmlns:o="urn:schemas-microsoft-com:office:office" xmlns:r="http://schemas.openxmlformats.org/officeDocument/2006/relationships" xmlns:m="http://schemas.openxmlformats.org/officeDocument/2006/math" xmlns:v="urn:schemas-microsoft-com:vml" xmlns:wp14="http://schemas.microsoft.com/office/word/2010/wordprocessingDrawing" xmlns:wp="http://schemas.openxmlformats.org/drawingml/2006/wordprocessingDrawing" xmlns:w10="urn:schemas-microsoft-com:office:word" xmlns:w="http://schemas.openxmlformats.org/wordprocessingml/2006/main" xmlns:w14="http://schemas.microsoft.com/office/word/2010/wordml" xmlns:w15="http://schemas.microsoft.com/office/word/2012/wordml" xmlns:wpg="http://schemas.microsoft.com/office/word/2010/wordprocessingGroup" xmlns:wpi="http://schemas.microsoft.com/office/word/2010/wordprocessingInk" xmlns:wne="http://schemas.microsoft.com/office/word/2006/wordml" xmlns:wps="http://schemas.microsoft.com/office/word/2010/wordprocessingShape" mc:Ignorable="w14 w15 wp14">
   <w:p>
     <w:pPr>
       <w:pStyle w:val="Footer"/>
@@ -8335,7 +8036,7 @@
 </file>
 
 <file path=word/footer2.xml><?xml version="1.0" encoding="utf-8"?>
-<w:ftr xmlns:wpc="http://schemas.microsoft.com/office/word/2010/wordprocessingCanvas" xmlns:cx="http://schemas.microsoft.com/office/drawing/2014/chartex" xmlns:cx1="http://schemas.microsoft.com/office/drawing/2015/9/8/chartex" xmlns:cx2="http://schemas.microsoft.com/office/drawing/2015/10/21/chartex" xmlns:cx3="http://schemas.microsoft.com/office/drawing/2016/5/9/chartex" xmlns:cx4="http://schemas.microsoft.com/office/drawing/2016/5/10/chartex" xmlns:cx5="http://schemas.microsoft.com/office/drawing/2016/5/11/chartex" xmlns:cx6="http://schemas.microsoft.com/office/drawing/2016/5/12/chartex" xmlns:cx7="http://schemas.microsoft.com/office/drawing/2016/5/13/chartex" xmlns:cx8="http://schemas.microsoft.com/office/drawing/2016/5/14/chartex" xmlns:mc="http://schemas.openxmlformats.org/markup-compatibility/2006" xmlns:aink="http://schemas.microsoft.com/office/drawing/2016/ink" xmlns:am3d="http://schemas.microsoft.com/office/drawing/2017/model3d" xmlns:o="urn:schemas-microsoft-com:office:office" xmlns:r="http://schemas.openxmlformats.org/officeDocument/2006/relationships" xmlns:m="http://schemas.openxmlformats.org/officeDocument/2006/math" xmlns:v="urn:schemas-microsoft-com:vml" xmlns:wp14="http://schemas.microsoft.com/office/word/2010/wordprocessingDrawing" xmlns:wp="http://schemas.openxmlformats.org/drawingml/2006/wordprocessingDrawing" xmlns:w10="urn:schemas-microsoft-com:office:word" xmlns:w="http://schemas.openxmlformats.org/wordprocessingml/2006/main" xmlns:w14="http://schemas.microsoft.com/office/word/2010/wordml" xmlns:w15="http://schemas.microsoft.com/office/word/2012/wordml" xmlns:w16cex="http://schemas.microsoft.com/office/word/2018/wordml/cex" xmlns:w16cid="http://schemas.microsoft.com/office/word/2016/wordml/cid" xmlns:w16="http://schemas.microsoft.com/office/word/2018/wordml" xmlns:w16se="http://schemas.microsoft.com/office/word/2015/wordml/symex" xmlns:wpg="http://schemas.microsoft.com/office/word/2010/wordprocessingGroup" xmlns:wpi="http://schemas.microsoft.com/office/word/2010/wordprocessingInk" xmlns:wne="http://schemas.microsoft.com/office/word/2006/wordml" xmlns:wps="http://schemas.microsoft.com/office/word/2010/wordprocessingShape" mc:Ignorable="w14 w15 w16se w16cid w16 w16cex wp14">
+<w:ftr xmlns:wpc="http://schemas.microsoft.com/office/word/2010/wordprocessingCanvas" xmlns:mc="http://schemas.openxmlformats.org/markup-compatibility/2006" xmlns:o="urn:schemas-microsoft-com:office:office" xmlns:r="http://schemas.openxmlformats.org/officeDocument/2006/relationships" xmlns:m="http://schemas.openxmlformats.org/officeDocument/2006/math" xmlns:v="urn:schemas-microsoft-com:vml" xmlns:wp14="http://schemas.microsoft.com/office/word/2010/wordprocessingDrawing" xmlns:wp="http://schemas.openxmlformats.org/drawingml/2006/wordprocessingDrawing" xmlns:w10="urn:schemas-microsoft-com:office:word" xmlns:w="http://schemas.openxmlformats.org/wordprocessingml/2006/main" xmlns:w14="http://schemas.microsoft.com/office/word/2010/wordml" xmlns:w15="http://schemas.microsoft.com/office/word/2012/wordml" xmlns:wpg="http://schemas.microsoft.com/office/word/2010/wordprocessingGroup" xmlns:wpi="http://schemas.microsoft.com/office/word/2010/wordprocessingInk" xmlns:wne="http://schemas.microsoft.com/office/word/2006/wordml" xmlns:wps="http://schemas.microsoft.com/office/word/2010/wordprocessingShape" mc:Ignorable="w14 w15 wp14">
   <w:p>
     <w:pPr>
       <w:pStyle w:val="Footer"/>
@@ -8345,7 +8046,7 @@
 </file>
 
 <file path=word/footer3.xml><?xml version="1.0" encoding="utf-8"?>
-<w:ftr xmlns:wpc="http://schemas.microsoft.com/office/word/2010/wordprocessingCanvas" xmlns:cx="http://schemas.microsoft.com/office/drawing/2014/chartex" xmlns:cx1="http://schemas.microsoft.com/office/drawing/2015/9/8/chartex" xmlns:cx2="http://schemas.microsoft.com/office/drawing/2015/10/21/chartex" xmlns:cx3="http://schemas.microsoft.com/office/drawing/2016/5/9/chartex" xmlns:cx4="http://schemas.microsoft.com/office/drawing/2016/5/10/chartex" xmlns:cx5="http://schemas.microsoft.com/office/drawing/2016/5/11/chartex" xmlns:cx6="http://schemas.microsoft.com/office/drawing/2016/5/12/chartex" xmlns:cx7="http://schemas.microsoft.com/office/drawing/2016/5/13/chartex" xmlns:cx8="http://schemas.microsoft.com/office/drawing/2016/5/14/chartex" xmlns:mc="http://schemas.openxmlformats.org/markup-compatibility/2006" xmlns:aink="http://schemas.microsoft.com/office/drawing/2016/ink" xmlns:am3d="http://schemas.microsoft.com/office/drawing/2017/model3d" xmlns:o="urn:schemas-microsoft-com:office:office" xmlns:r="http://schemas.openxmlformats.org/officeDocument/2006/relationships" xmlns:m="http://schemas.openxmlformats.org/officeDocument/2006/math" xmlns:v="urn:schemas-microsoft-com:vml" xmlns:wp14="http://schemas.microsoft.com/office/word/2010/wordprocessingDrawing" xmlns:wp="http://schemas.openxmlformats.org/drawingml/2006/wordprocessingDrawing" xmlns:w10="urn:schemas-microsoft-com:office:word" xmlns:w="http://schemas.openxmlformats.org/wordprocessingml/2006/main" xmlns:w14="http://schemas.microsoft.com/office/word/2010/wordml" xmlns:w15="http://schemas.microsoft.com/office/word/2012/wordml" xmlns:w16cex="http://schemas.microsoft.com/office/word/2018/wordml/cex" xmlns:w16cid="http://schemas.microsoft.com/office/word/2016/wordml/cid" xmlns:w16="http://schemas.microsoft.com/office/word/2018/wordml" xmlns:w16se="http://schemas.microsoft.com/office/word/2015/wordml/symex" xmlns:wpg="http://schemas.microsoft.com/office/word/2010/wordprocessingGroup" xmlns:wpi="http://schemas.microsoft.com/office/word/2010/wordprocessingInk" xmlns:wne="http://schemas.microsoft.com/office/word/2006/wordml" xmlns:wps="http://schemas.microsoft.com/office/word/2010/wordprocessingShape" mc:Ignorable="w14 w15 w16se w16cid w16 w16cex wp14">
+<w:ftr xmlns:wpc="http://schemas.microsoft.com/office/word/2010/wordprocessingCanvas" xmlns:mc="http://schemas.openxmlformats.org/markup-compatibility/2006" xmlns:o="urn:schemas-microsoft-com:office:office" xmlns:r="http://schemas.openxmlformats.org/officeDocument/2006/relationships" xmlns:m="http://schemas.openxmlformats.org/officeDocument/2006/math" xmlns:v="urn:schemas-microsoft-com:vml" xmlns:wp14="http://schemas.microsoft.com/office/word/2010/wordprocessingDrawing" xmlns:wp="http://schemas.openxmlformats.org/drawingml/2006/wordprocessingDrawing" xmlns:w10="urn:schemas-microsoft-com:office:word" xmlns:w="http://schemas.openxmlformats.org/wordprocessingml/2006/main" xmlns:w14="http://schemas.microsoft.com/office/word/2010/wordml" xmlns:w15="http://schemas.microsoft.com/office/word/2012/wordml" xmlns:wpg="http://schemas.microsoft.com/office/word/2010/wordprocessingGroup" xmlns:wpi="http://schemas.microsoft.com/office/word/2010/wordprocessingInk" xmlns:wne="http://schemas.microsoft.com/office/word/2006/wordml" xmlns:wps="http://schemas.microsoft.com/office/word/2010/wordprocessingShape" mc:Ignorable="w14 w15 wp14">
   <w:p>
     <w:pPr>
       <w:pStyle w:val="Footer"/>
@@ -8355,7 +8056,7 @@
 </file>
 
 <file path=word/footnotes.xml><?xml version="1.0" encoding="utf-8"?>
-<w:footnotes xmlns:wpc="http://schemas.microsoft.com/office/word/2010/wordprocessingCanvas" xmlns:cx="http://schemas.microsoft.com/office/drawing/2014/chartex" xmlns:cx1="http://schemas.microsoft.com/office/drawing/2015/9/8/chartex" xmlns:cx2="http://schemas.microsoft.com/office/drawing/2015/10/21/chartex" xmlns:cx3="http://schemas.microsoft.com/office/drawing/2016/5/9/chartex" xmlns:cx4="http://schemas.microsoft.com/office/drawing/2016/5/10/chartex" xmlns:cx5="http://schemas.microsoft.com/office/drawing/2016/5/11/chartex" xmlns:cx6="http://schemas.microsoft.com/office/drawing/2016/5/12/chartex" xmlns:cx7="http://schemas.microsoft.com/office/drawing/2016/5/13/chartex" xmlns:cx8="http://schemas.microsoft.com/office/drawing/2016/5/14/chartex" xmlns:mc="http://schemas.openxmlformats.org/markup-compatibility/2006" xmlns:aink="http://schemas.microsoft.com/office/drawing/2016/ink" xmlns:am3d="http://schemas.microsoft.com/office/drawing/2017/model3d" xmlns:o="urn:schemas-microsoft-com:office:office" xmlns:r="http://schemas.openxmlformats.org/officeDocument/2006/relationships" xmlns:m="http://schemas.openxmlformats.org/officeDocument/2006/math" xmlns:v="urn:schemas-microsoft-com:vml" xmlns:wp14="http://schemas.microsoft.com/office/word/2010/wordprocessingDrawing" xmlns:wp="http://schemas.openxmlformats.org/drawingml/2006/wordprocessingDrawing" xmlns:w10="urn:schemas-microsoft-com:office:word" xmlns:w="http://schemas.openxmlformats.org/wordprocessingml/2006/main" xmlns:w14="http://schemas.microsoft.com/office/word/2010/wordml" xmlns:w15="http://schemas.microsoft.com/office/word/2012/wordml" xmlns:w16cex="http://schemas.microsoft.com/office/word/2018/wordml/cex" xmlns:w16cid="http://schemas.microsoft.com/office/word/2016/wordml/cid" xmlns:w16="http://schemas.microsoft.com/office/word/2018/wordml" xmlns:w16se="http://schemas.microsoft.com/office/word/2015/wordml/symex" xmlns:wpg="http://schemas.microsoft.com/office/word/2010/wordprocessingGroup" xmlns:wpi="http://schemas.microsoft.com/office/word/2010/wordprocessingInk" xmlns:wne="http://schemas.microsoft.com/office/word/2006/wordml" xmlns:wps="http://schemas.microsoft.com/office/word/2010/wordprocessingShape" mc:Ignorable="w14 w15 w16se w16cid w16 w16cex wp14">
+<w:footnotes xmlns:wpc="http://schemas.microsoft.com/office/word/2010/wordprocessingCanvas" xmlns:mc="http://schemas.openxmlformats.org/markup-compatibility/2006" xmlns:o="urn:schemas-microsoft-com:office:office" xmlns:r="http://schemas.openxmlformats.org/officeDocument/2006/relationships" xmlns:m="http://schemas.openxmlformats.org/officeDocument/2006/math" xmlns:v="urn:schemas-microsoft-com:vml" xmlns:wp14="http://schemas.microsoft.com/office/word/2010/wordprocessingDrawing" xmlns:wp="http://schemas.openxmlformats.org/drawingml/2006/wordprocessingDrawing" xmlns:w10="urn:schemas-microsoft-com:office:word" xmlns:w="http://schemas.openxmlformats.org/wordprocessingml/2006/main" xmlns:w14="http://schemas.microsoft.com/office/word/2010/wordml" xmlns:w15="http://schemas.microsoft.com/office/word/2012/wordml" xmlns:wpg="http://schemas.microsoft.com/office/word/2010/wordprocessingGroup" xmlns:wpi="http://schemas.microsoft.com/office/word/2010/wordprocessingInk" xmlns:wne="http://schemas.microsoft.com/office/word/2006/wordml" xmlns:wps="http://schemas.microsoft.com/office/word/2010/wordprocessingShape" mc:Ignorable="w14 w15 wp14">
   <w:footnote w:type="separator" w:id="-1">
     <w:p>
       <w:r>
@@ -8374,7 +8075,7 @@
 </file>
 
 <file path=word/header1.xml><?xml version="1.0" encoding="utf-8"?>
-<w:hdr xmlns:wpc="http://schemas.microsoft.com/office/word/2010/wordprocessingCanvas" xmlns:cx="http://schemas.microsoft.com/office/drawing/2014/chartex" xmlns:cx1="http://schemas.microsoft.com/office/drawing/2015/9/8/chartex" xmlns:cx2="http://schemas.microsoft.com/office/drawing/2015/10/21/chartex" xmlns:cx3="http://schemas.microsoft.com/office/drawing/2016/5/9/chartex" xmlns:cx4="http://schemas.microsoft.com/office/drawing/2016/5/10/chartex" xmlns:cx5="http://schemas.microsoft.com/office/drawing/2016/5/11/chartex" xmlns:cx6="http://schemas.microsoft.com/office/drawing/2016/5/12/chartex" xmlns:cx7="http://schemas.microsoft.com/office/drawing/2016/5/13/chartex" xmlns:cx8="http://schemas.microsoft.com/office/drawing/2016/5/14/chartex" xmlns:mc="http://schemas.openxmlformats.org/markup-compatibility/2006" xmlns:aink="http://schemas.microsoft.com/office/drawing/2016/ink" xmlns:am3d="http://schemas.microsoft.com/office/drawing/2017/model3d" xmlns:o="urn:schemas-microsoft-com:office:office" xmlns:r="http://schemas.openxmlformats.org/officeDocument/2006/relationships" xmlns:m="http://schemas.openxmlformats.org/officeDocument/2006/math" xmlns:v="urn:schemas-microsoft-com:vml" xmlns:wp14="http://schemas.microsoft.com/office/word/2010/wordprocessingDrawing" xmlns:wp="http://schemas.openxmlformats.org/drawingml/2006/wordprocessingDrawing" xmlns:w10="urn:schemas-microsoft-com:office:word" xmlns:w="http://schemas.openxmlformats.org/wordprocessingml/2006/main" xmlns:w14="http://schemas.microsoft.com/office/word/2010/wordml" xmlns:w15="http://schemas.microsoft.com/office/word/2012/wordml" xmlns:w16cex="http://schemas.microsoft.com/office/word/2018/wordml/cex" xmlns:w16cid="http://schemas.microsoft.com/office/word/2016/wordml/cid" xmlns:w16="http://schemas.microsoft.com/office/word/2018/wordml" xmlns:w16se="http://schemas.microsoft.com/office/word/2015/wordml/symex" xmlns:wpg="http://schemas.microsoft.com/office/word/2010/wordprocessingGroup" xmlns:wpi="http://schemas.microsoft.com/office/word/2010/wordprocessingInk" xmlns:wne="http://schemas.microsoft.com/office/word/2006/wordml" xmlns:wps="http://schemas.microsoft.com/office/word/2010/wordprocessingShape" mc:Ignorable="w14 w15 w16se w16cid w16 w16cex wp14">
+<w:hdr xmlns:wpc="http://schemas.microsoft.com/office/word/2010/wordprocessingCanvas" xmlns:mc="http://schemas.openxmlformats.org/markup-compatibility/2006" xmlns:o="urn:schemas-microsoft-com:office:office" xmlns:r="http://schemas.openxmlformats.org/officeDocument/2006/relationships" xmlns:m="http://schemas.openxmlformats.org/officeDocument/2006/math" xmlns:v="urn:schemas-microsoft-com:vml" xmlns:wp14="http://schemas.microsoft.com/office/word/2010/wordprocessingDrawing" xmlns:wp="http://schemas.openxmlformats.org/drawingml/2006/wordprocessingDrawing" xmlns:w10="urn:schemas-microsoft-com:office:word" xmlns:w="http://schemas.openxmlformats.org/wordprocessingml/2006/main" xmlns:w14="http://schemas.microsoft.com/office/word/2010/wordml" xmlns:w15="http://schemas.microsoft.com/office/word/2012/wordml" xmlns:wpg="http://schemas.microsoft.com/office/word/2010/wordprocessingGroup" xmlns:wpi="http://schemas.microsoft.com/office/word/2010/wordprocessingInk" xmlns:wne="http://schemas.microsoft.com/office/word/2006/wordml" xmlns:wps="http://schemas.microsoft.com/office/word/2010/wordprocessingShape" mc:Ignorable="w14 w15 wp14">
   <w:p>
     <w:pPr>
       <w:pStyle w:val="Header"/>
@@ -8384,7 +8085,7 @@
 </file>
 
 <file path=word/header2.xml><?xml version="1.0" encoding="utf-8"?>
-<w:hdr xmlns:wpc="http://schemas.microsoft.com/office/word/2010/wordprocessingCanvas" xmlns:cx="http://schemas.microsoft.com/office/drawing/2014/chartex" xmlns:cx1="http://schemas.microsoft.com/office/drawing/2015/9/8/chartex" xmlns:cx2="http://schemas.microsoft.com/office/drawing/2015/10/21/chartex" xmlns:cx3="http://schemas.microsoft.com/office/drawing/2016/5/9/chartex" xmlns:cx4="http://schemas.microsoft.com/office/drawing/2016/5/10/chartex" xmlns:cx5="http://schemas.microsoft.com/office/drawing/2016/5/11/chartex" xmlns:cx6="http://schemas.microsoft.com/office/drawing/2016/5/12/chartex" xmlns:cx7="http://schemas.microsoft.com/office/drawing/2016/5/13/chartex" xmlns:cx8="http://schemas.microsoft.com/office/drawing/2016/5/14/chartex" xmlns:mc="http://schemas.openxmlformats.org/markup-compatibility/2006" xmlns:aink="http://schemas.microsoft.com/office/drawing/2016/ink" xmlns:am3d="http://schemas.microsoft.com/office/drawing/2017/model3d" xmlns:o="urn:schemas-microsoft-com:office:office" xmlns:r="http://schemas.openxmlformats.org/officeDocument/2006/relationships" xmlns:m="http://schemas.openxmlformats.org/officeDocument/2006/math" xmlns:v="urn:schemas-microsoft-com:vml" xmlns:wp14="http://schemas.microsoft.com/office/word/2010/wordprocessingDrawing" xmlns:wp="http://schemas.openxmlformats.org/drawingml/2006/wordprocessingDrawing" xmlns:w10="urn:schemas-microsoft-com:office:word" xmlns:w="http://schemas.openxmlformats.org/wordprocessingml/2006/main" xmlns:w14="http://schemas.microsoft.com/office/word/2010/wordml" xmlns:w15="http://schemas.microsoft.com/office/word/2012/wordml" xmlns:w16cex="http://schemas.microsoft.com/office/word/2018/wordml/cex" xmlns:w16cid="http://schemas.microsoft.com/office/word/2016/wordml/cid" xmlns:w16="http://schemas.microsoft.com/office/word/2018/wordml" xmlns:w16se="http://schemas.microsoft.com/office/word/2015/wordml/symex" xmlns:wpg="http://schemas.microsoft.com/office/word/2010/wordprocessingGroup" xmlns:wpi="http://schemas.microsoft.com/office/word/2010/wordprocessingInk" xmlns:wne="http://schemas.microsoft.com/office/word/2006/wordml" xmlns:wps="http://schemas.microsoft.com/office/word/2010/wordprocessingShape" mc:Ignorable="w14 w15 w16se w16cid w16 w16cex wp14">
+<w:hdr xmlns:wpc="http://schemas.microsoft.com/office/word/2010/wordprocessingCanvas" xmlns:mc="http://schemas.openxmlformats.org/markup-compatibility/2006" xmlns:o="urn:schemas-microsoft-com:office:office" xmlns:r="http://schemas.openxmlformats.org/officeDocument/2006/relationships" xmlns:m="http://schemas.openxmlformats.org/officeDocument/2006/math" xmlns:v="urn:schemas-microsoft-com:vml" xmlns:wp14="http://schemas.microsoft.com/office/word/2010/wordprocessingDrawing" xmlns:wp="http://schemas.openxmlformats.org/drawingml/2006/wordprocessingDrawing" xmlns:w10="urn:schemas-microsoft-com:office:word" xmlns:w="http://schemas.openxmlformats.org/wordprocessingml/2006/main" xmlns:w14="http://schemas.microsoft.com/office/word/2010/wordml" xmlns:w15="http://schemas.microsoft.com/office/word/2012/wordml" xmlns:wpg="http://schemas.microsoft.com/office/word/2010/wordprocessingGroup" xmlns:wpi="http://schemas.microsoft.com/office/word/2010/wordprocessingInk" xmlns:wne="http://schemas.microsoft.com/office/word/2006/wordml" xmlns:wps="http://schemas.microsoft.com/office/word/2010/wordprocessingShape" mc:Ignorable="w14 w15 wp14">
   <w:p>
     <w:pPr>
       <w:pStyle w:val="Header"/>
@@ -8394,7 +8095,7 @@
 </file>
 
 <file path=word/header3.xml><?xml version="1.0" encoding="utf-8"?>
-<w:hdr xmlns:wpc="http://schemas.microsoft.com/office/word/2010/wordprocessingCanvas" xmlns:cx="http://schemas.microsoft.com/office/drawing/2014/chartex" xmlns:cx1="http://schemas.microsoft.com/office/drawing/2015/9/8/chartex" xmlns:cx2="http://schemas.microsoft.com/office/drawing/2015/10/21/chartex" xmlns:cx3="http://schemas.microsoft.com/office/drawing/2016/5/9/chartex" xmlns:cx4="http://schemas.microsoft.com/office/drawing/2016/5/10/chartex" xmlns:cx5="http://schemas.microsoft.com/office/drawing/2016/5/11/chartex" xmlns:cx6="http://schemas.microsoft.com/office/drawing/2016/5/12/chartex" xmlns:cx7="http://schemas.microsoft.com/office/drawing/2016/5/13/chartex" xmlns:cx8="http://schemas.microsoft.com/office/drawing/2016/5/14/chartex" xmlns:mc="http://schemas.openxmlformats.org/markup-compatibility/2006" xmlns:aink="http://schemas.microsoft.com/office/drawing/2016/ink" xmlns:am3d="http://schemas.microsoft.com/office/drawing/2017/model3d" xmlns:o="urn:schemas-microsoft-com:office:office" xmlns:r="http://schemas.openxmlformats.org/officeDocument/2006/relationships" xmlns:m="http://schemas.openxmlformats.org/officeDocument/2006/math" xmlns:v="urn:schemas-microsoft-com:vml" xmlns:wp14="http://schemas.microsoft.com/office/word/2010/wordprocessingDrawing" xmlns:wp="http://schemas.openxmlformats.org/drawingml/2006/wordprocessingDrawing" xmlns:w10="urn:schemas-microsoft-com:office:word" xmlns:w="http://schemas.openxmlformats.org/wordprocessingml/2006/main" xmlns:w14="http://schemas.microsoft.com/office/word/2010/wordml" xmlns:w15="http://schemas.microsoft.com/office/word/2012/wordml" xmlns:w16cex="http://schemas.microsoft.com/office/word/2018/wordml/cex" xmlns:w16cid="http://schemas.microsoft.com/office/word/2016/wordml/cid" xmlns:w16="http://schemas.microsoft.com/office/word/2018/wordml" xmlns:w16se="http://schemas.microsoft.com/office/word/2015/wordml/symex" xmlns:wpg="http://schemas.microsoft.com/office/word/2010/wordprocessingGroup" xmlns:wpi="http://schemas.microsoft.com/office/word/2010/wordprocessingInk" xmlns:wne="http://schemas.microsoft.com/office/word/2006/wordml" xmlns:wps="http://schemas.microsoft.com/office/word/2010/wordprocessingShape" mc:Ignorable="w14 w15 w16se w16cid w16 w16cex wp14">
+<w:hdr xmlns:wpc="http://schemas.microsoft.com/office/word/2010/wordprocessingCanvas" xmlns:mc="http://schemas.openxmlformats.org/markup-compatibility/2006" xmlns:o="urn:schemas-microsoft-com:office:office" xmlns:r="http://schemas.openxmlformats.org/officeDocument/2006/relationships" xmlns:m="http://schemas.openxmlformats.org/officeDocument/2006/math" xmlns:v="urn:schemas-microsoft-com:vml" xmlns:wp14="http://schemas.microsoft.com/office/word/2010/wordprocessingDrawing" xmlns:wp="http://schemas.openxmlformats.org/drawingml/2006/wordprocessingDrawing" xmlns:w10="urn:schemas-microsoft-com:office:word" xmlns:w="http://schemas.openxmlformats.org/wordprocessingml/2006/main" xmlns:w14="http://schemas.microsoft.com/office/word/2010/wordml" xmlns:w15="http://schemas.microsoft.com/office/word/2012/wordml" xmlns:wpg="http://schemas.microsoft.com/office/word/2010/wordprocessingGroup" xmlns:wpi="http://schemas.microsoft.com/office/word/2010/wordprocessingInk" xmlns:wne="http://schemas.microsoft.com/office/word/2006/wordml" xmlns:wps="http://schemas.microsoft.com/office/word/2010/wordprocessingShape" mc:Ignorable="w14 w15 wp14">
   <w:p>
     <w:pPr>
       <w:pStyle w:val="Header"/>
@@ -8404,7 +8105,7 @@
 </file>
 
 <file path=word/numbering.xml><?xml version="1.0" encoding="utf-8"?>
-<w:numbering xmlns:wpc="http://schemas.microsoft.com/office/word/2010/wordprocessingCanvas" xmlns:cx="http://schemas.microsoft.com/office/drawing/2014/chartex" xmlns:cx1="http://schemas.microsoft.com/office/drawing/2015/9/8/chartex" xmlns:cx2="http://schemas.microsoft.com/office/drawing/2015/10/21/chartex" xmlns:cx3="http://schemas.microsoft.com/office/drawing/2016/5/9/chartex" xmlns:cx4="http://schemas.microsoft.com/office/drawing/2016/5/10/chartex" xmlns:cx5="http://schemas.microsoft.com/office/drawing/2016/5/11/chartex" xmlns:cx6="http://schemas.microsoft.com/office/drawing/2016/5/12/chartex" xmlns:cx7="http://schemas.microsoft.com/office/drawing/2016/5/13/chartex" xmlns:cx8="http://schemas.microsoft.com/office/drawing/2016/5/14/chartex" xmlns:mc="http://schemas.openxmlformats.org/markup-compatibility/2006" xmlns:aink="http://schemas.microsoft.com/office/drawing/2016/ink" xmlns:am3d="http://schemas.microsoft.com/office/drawing/2017/model3d" xmlns:o="urn:schemas-microsoft-com:office:office" xmlns:r="http://schemas.openxmlformats.org/officeDocument/2006/relationships" xmlns:m="http://schemas.openxmlformats.org/officeDocument/2006/math" xmlns:v="urn:schemas-microsoft-com:vml" xmlns:wp14="http://schemas.microsoft.com/office/word/2010/wordprocessingDrawing" xmlns:wp="http://schemas.openxmlformats.org/drawingml/2006/wordprocessingDrawing" xmlns:w10="urn:schemas-microsoft-com:office:word" xmlns:w="http://schemas.openxmlformats.org/wordprocessingml/2006/main" xmlns:w14="http://schemas.microsoft.com/office/word/2010/wordml" xmlns:w15="http://schemas.microsoft.com/office/word/2012/wordml" xmlns:w16cex="http://schemas.microsoft.com/office/word/2018/wordml/cex" xmlns:w16cid="http://schemas.microsoft.com/office/word/2016/wordml/cid" xmlns:w16="http://schemas.microsoft.com/office/word/2018/wordml" xmlns:w16se="http://schemas.microsoft.com/office/word/2015/wordml/symex" xmlns:wpg="http://schemas.microsoft.com/office/word/2010/wordprocessingGroup" xmlns:wpi="http://schemas.microsoft.com/office/word/2010/wordprocessingInk" xmlns:wne="http://schemas.microsoft.com/office/word/2006/wordml" xmlns:wps="http://schemas.microsoft.com/office/word/2010/wordprocessingShape" mc:Ignorable="w14 w15 w16se w16cid w16 w16cex wp14">
+<w:numbering xmlns:wpc="http://schemas.microsoft.com/office/word/2010/wordprocessingCanvas" xmlns:mc="http://schemas.openxmlformats.org/markup-compatibility/2006" xmlns:o="urn:schemas-microsoft-com:office:office" xmlns:r="http://schemas.openxmlformats.org/officeDocument/2006/relationships" xmlns:m="http://schemas.openxmlformats.org/officeDocument/2006/math" xmlns:v="urn:schemas-microsoft-com:vml" xmlns:wp14="http://schemas.microsoft.com/office/word/2010/wordprocessingDrawing" xmlns:wp="http://schemas.openxmlformats.org/drawingml/2006/wordprocessingDrawing" xmlns:w10="urn:schemas-microsoft-com:office:word" xmlns:w="http://schemas.openxmlformats.org/wordprocessingml/2006/main" xmlns:w14="http://schemas.microsoft.com/office/word/2010/wordml" xmlns:w15="http://schemas.microsoft.com/office/word/2012/wordml" xmlns:wpg="http://schemas.microsoft.com/office/word/2010/wordprocessingGroup" xmlns:wpi="http://schemas.microsoft.com/office/word/2010/wordprocessingInk" xmlns:wne="http://schemas.microsoft.com/office/word/2006/wordml" xmlns:wps="http://schemas.microsoft.com/office/word/2010/wordprocessingShape" mc:Ignorable="w14 w15 wp14">
   <w:abstractNum w:abstractNumId="0" w15:restartNumberingAfterBreak="0">
     <w:nsid w:val="98ACA5E1"/>
     <w:multiLevelType w:val="multilevel"/>
@@ -8831,7 +8532,7 @@
 </file>
 
 <file path=word/styles.xml><?xml version="1.0" encoding="utf-8"?>
-<w:styles xmlns:mc="http://schemas.openxmlformats.org/markup-compatibility/2006" xmlns:r="http://schemas.openxmlformats.org/officeDocument/2006/relationships" xmlns:w="http://schemas.openxmlformats.org/wordprocessingml/2006/main" xmlns:w14="http://schemas.microsoft.com/office/word/2010/wordml" xmlns:w15="http://schemas.microsoft.com/office/word/2012/wordml" xmlns:w16cex="http://schemas.microsoft.com/office/word/2018/wordml/cex" xmlns:w16cid="http://schemas.microsoft.com/office/word/2016/wordml/cid" xmlns:w16="http://schemas.microsoft.com/office/word/2018/wordml" xmlns:w16se="http://schemas.microsoft.com/office/word/2015/wordml/symex" mc:Ignorable="w14 w15 w16se w16cid w16 w16cex">
+<w:styles xmlns:mc="http://schemas.openxmlformats.org/markup-compatibility/2006" xmlns:r="http://schemas.openxmlformats.org/officeDocument/2006/relationships" xmlns:w="http://schemas.openxmlformats.org/wordprocessingml/2006/main" xmlns:w14="http://schemas.microsoft.com/office/word/2010/wordml" xmlns:w15="http://schemas.microsoft.com/office/word/2012/wordml" mc:Ignorable="w14 w15">
   <w:docDefaults>
     <w:rPrDefault>
       <w:rPr>
@@ -8847,7 +8548,7 @@
       </w:pPr>
     </w:pPrDefault>
   </w:docDefaults>
-  <w:latentStyles w:defLockedState="0" w:defUIPriority="0" w:defSemiHidden="0" w:defUnhideWhenUsed="0" w:defQFormat="0" w:count="376">
+  <w:latentStyles w:defLockedState="0" w:defUIPriority="0" w:defSemiHidden="0" w:defUnhideWhenUsed="0" w:defQFormat="0" w:count="371">
     <w:lsdException w:name="index 1" w:semiHidden="1" w:unhideWhenUsed="1"/>
     <w:lsdException w:name="index 7" w:semiHidden="1" w:unhideWhenUsed="1"/>
     <w:lsdException w:name="index 8" w:semiHidden="1" w:unhideWhenUsed="1"/>
@@ -8929,6 +8630,7 @@
     <w:lsdException w:name="HTML Sample" w:semiHidden="1" w:unhideWhenUsed="1"/>
     <w:lsdException w:name="HTML Typewriter" w:semiHidden="1" w:unhideWhenUsed="1"/>
     <w:lsdException w:name="HTML Variable" w:semiHidden="1" w:unhideWhenUsed="1"/>
+    <w:lsdException w:name="Normal Table" w:semiHidden="1" w:unhideWhenUsed="1"/>
     <w:lsdException w:name="annotation subject" w:semiHidden="1" w:unhideWhenUsed="1"/>
     <w:lsdException w:name="No List" w:semiHidden="1" w:unhideWhenUsed="1"/>
     <w:lsdException w:name="Outline List 1" w:semiHidden="1" w:unhideWhenUsed="1"/>
@@ -8971,8 +8673,11 @@
     <w:lsdException w:name="Table Contemporary" w:semiHidden="1" w:unhideWhenUsed="1"/>
     <w:lsdException w:name="Table Elegant" w:semiHidden="1" w:unhideWhenUsed="1"/>
     <w:lsdException w:name="Table Professional" w:semiHidden="1" w:unhideWhenUsed="1"/>
+    <w:lsdException w:name="Table Subtle 1" w:semiHidden="1" w:unhideWhenUsed="1"/>
     <w:lsdException w:name="Table Subtle 2" w:semiHidden="1" w:unhideWhenUsed="1"/>
     <w:lsdException w:name="Table Web 1" w:semiHidden="1" w:unhideWhenUsed="1"/>
+    <w:lsdException w:name="Table Web 2" w:semiHidden="1" w:unhideWhenUsed="1"/>
+    <w:lsdException w:name="Table Web 3" w:semiHidden="1" w:unhideWhenUsed="1"/>
     <w:lsdException w:name="Balloon Text" w:semiHidden="1" w:unhideWhenUsed="1"/>
     <w:lsdException w:name="Table Theme" w:semiHidden="1" w:unhideWhenUsed="1"/>
     <w:lsdException w:name="Placeholder Text" w:semiHidden="1"/>
@@ -8992,6 +8697,10 @@
     <w:lsdException w:name="Colorful List"/>
     <w:lsdException w:name="Colorful Grid"/>
     <w:lsdException w:name="Light Shading Accent 1"/>
+    <w:lsdException w:name="Light List Accent 1"/>
+    <w:lsdException w:name="Light Grid Accent 1"/>
+    <w:lsdException w:name="Medium Shading 1 Accent 1"/>
+    <w:lsdException w:name="Medium Shading 2 Accent 1"/>
     <w:lsdException w:name="Medium List 1 Accent 1"/>
     <w:lsdException w:name="Revision" w:semiHidden="1"/>
     <w:lsdException w:name="Medium List 2 Accent 1"/>
@@ -9067,6 +8776,11 @@
     <w:lsdException w:name="Medium List 2 Accent 6"/>
     <w:lsdException w:name="Medium Grid 1 Accent 6"/>
     <w:lsdException w:name="Medium Grid 2 Accent 6"/>
+    <w:lsdException w:name="Medium Grid 3 Accent 6"/>
+    <w:lsdException w:name="Dark List Accent 6"/>
+    <w:lsdException w:name="Colorful Shading Accent 6"/>
+    <w:lsdException w:name="Colorful List Accent 6"/>
+    <w:lsdException w:name="Colorful Grid Accent 6"/>
     <w:lsdException w:name="Bibliography" w:semiHidden="1" w:unhideWhenUsed="1"/>
     <w:lsdException w:name="TOC Heading" w:semiHidden="1" w:unhideWhenUsed="1"/>
     <w:lsdException w:name="Grid Table 4" w:uiPriority="49"/>
@@ -9164,11 +8878,6 @@
     <w:lsdException w:name="List Table 5 Dark Accent 6" w:uiPriority="50"/>
     <w:lsdException w:name="List Table 6 Colorful Accent 6" w:uiPriority="51"/>
     <w:lsdException w:name="List Table 7 Colorful Accent 6" w:uiPriority="52"/>
-    <w:lsdException w:name="Mention" w:semiHidden="1" w:uiPriority="99" w:unhideWhenUsed="1"/>
-    <w:lsdException w:name="Smart Hyperlink" w:semiHidden="1" w:uiPriority="99" w:unhideWhenUsed="1"/>
-    <w:lsdException w:name="Hashtag" w:semiHidden="1" w:uiPriority="99" w:unhideWhenUsed="1"/>
-    <w:lsdException w:name="Unresolved Mention" w:semiHidden="1" w:uiPriority="99" w:unhideWhenUsed="1"/>
-    <w:lsdException w:name="Smart Link" w:semiHidden="1" w:uiPriority="99" w:unhideWhenUsed="1"/>
   </w:latentStyles>
   <w:style w:type="paragraph" w:default="1" w:styleId="Normal">
     <w:name w:val="Normal"/>
@@ -10335,7 +10044,7 @@
 </file>
 
 <file path=customXml/itemProps1.xml><?xml version="1.0" encoding="utf-8"?>
-<ds:datastoreItem xmlns:ds="http://schemas.openxmlformats.org/officeDocument/2006/customXml" ds:itemID="{5929592B-9A7C-F244-8F8A-09246D310D89}">
+<ds:datastoreItem xmlns:ds="http://schemas.openxmlformats.org/officeDocument/2006/customXml" ds:itemID="{C913B5F5-4525-4ACF-ABFD-958F6372C083}">
   <ds:schemaRefs>
     <ds:schemaRef ds:uri="http://schemas.openxmlformats.org/officeDocument/2006/bibliography"/>
   </ds:schemaRefs>

</xml_diff>